<commit_message>
v0.5 -> Smaller Fixes and additions
</commit_message>
<xml_diff>
--- a/Dorico2/Dorico-CheatSheet.docx
+++ b/Dorico2/Dorico-CheatSheet.docx
@@ -83,7 +83,71 @@
           <w:sz w:val="24"/>
           <w:lang w:val="en-GB"/>
         </w:rPr>
-        <w:t>4</w:t>
+        <w:t>5</w:t>
+      </w:r>
+      <w:bookmarkStart w:id="0" w:name="_GoBack"/>
+      <w:bookmarkEnd w:id="0"/>
+    </w:p>
+    <w:p>
+      <w:pPr>
+        <w:pStyle w:val="Heading2"/>
+        <w:spacing w:before="240" w:beforeAutospacing="0" w:after="0" w:afterAutospacing="0"/>
+        <w:rPr>
+          <w:rFonts w:ascii="Segoe UI" w:hAnsi="Segoe UI" w:cs="Segoe UI"/>
+          <w:b w:val="0"/>
+          <w:bCs w:val="0"/>
+          <w:noProof/>
+          <w:color w:val="111111"/>
+          <w:sz w:val="16"/>
+          <w:szCs w:val="16"/>
+          <w:lang w:val="en-GB"/>
+        </w:rPr>
+      </w:pPr>
+      <w:r>
+        <w:rPr>
+          <w:rFonts w:ascii="Segoe UI" w:hAnsi="Segoe UI" w:cs="Segoe UI"/>
+          <w:b w:val="0"/>
+          <w:color w:val="000000"/>
+          <w:sz w:val="16"/>
+          <w:szCs w:val="16"/>
+          <w:lang w:val="en-US"/>
+        </w:rPr>
+        <w:t>(</w:t>
+      </w:r>
+      <w:r>
+        <w:rPr>
+          <w:rFonts w:ascii="Segoe UI" w:hAnsi="Segoe UI" w:cs="Segoe UI"/>
+          <w:b w:val="0"/>
+          <w:color w:val="A31515"/>
+          <w:sz w:val="16"/>
+          <w:szCs w:val="16"/>
+          <w:bdr w:val="single" w:sz="6" w:space="0" w:color="FFE4B3" w:frame="1"/>
+          <w:shd w:val="clear" w:color="auto" w:fill="FFFFF8"/>
+          <w:lang w:val="en-US"/>
+        </w:rPr>
+        <w:t>$</w:t>
+      </w:r>
+      <w:r>
+        <w:rPr>
+          <w:rFonts w:ascii="Segoe UI" w:hAnsi="Segoe UI" w:cs="Segoe UI"/>
+          <w:b w:val="0"/>
+          <w:color w:val="000000"/>
+          <w:sz w:val="16"/>
+          <w:szCs w:val="16"/>
+          <w:lang w:val="en-US"/>
+        </w:rPr>
+        <w:t xml:space="preserve"> is a </w:t>
+      </w:r>
+      <w:r>
+        <w:rPr>
+          <w:rFonts w:ascii="Segoe UI" w:hAnsi="Segoe UI" w:cs="Segoe UI"/>
+          <w:b w:val="0"/>
+          <w:color w:val="000000"/>
+          <w:sz w:val="16"/>
+          <w:szCs w:val="16"/>
+          <w:lang w:val="en-US"/>
+        </w:rPr>
+        <w:t>placeholder for a valid number)</w:t>
       </w:r>
     </w:p>
     <w:p>
@@ -3898,7 +3962,8 @@
           <w:tcPr>
             <w:tcW w:w="0" w:type="auto"/>
             <w:tcBorders>
-              <w:top w:val="single" w:sz="12" w:space="0" w:color="auto"/>
+              <w:top w:val="single" w:sz="6" w:space="0" w:color="000000"/>
+              <w:bottom w:val="single" w:sz="12" w:space="0" w:color="auto"/>
             </w:tcBorders>
             <w:shd w:val="clear" w:color="auto" w:fill="auto"/>
             <w:tcMar>
@@ -3928,15 +3993,26 @@
                 <w:szCs w:val="16"/>
                 <w:lang w:val="en-US"/>
               </w:rPr>
-              <w:t>Extend Selection Left / Right</w:t>
-            </w:r>
-          </w:p>
-        </w:tc>
-        <w:tc>
-          <w:tcPr>
-            <w:tcW w:w="0" w:type="auto"/>
-            <w:tcBorders>
-              <w:top w:val="single" w:sz="12" w:space="0" w:color="auto"/>
+              <w:t>Input</w:t>
+            </w:r>
+            <w:r>
+              <w:rPr>
+                <w:rFonts w:ascii="Segoe UI" w:eastAsia="Times New Roman" w:hAnsi="Segoe UI" w:cs="Segoe UI"/>
+                <w:color w:val="000000"/>
+                <w:sz w:val="16"/>
+                <w:szCs w:val="16"/>
+                <w:lang w:val="en-US"/>
+              </w:rPr>
+              <w:t xml:space="preserve"> unpitched notes, rests</w:t>
+            </w:r>
+          </w:p>
+        </w:tc>
+        <w:tc>
+          <w:tcPr>
+            <w:tcW w:w="0" w:type="auto"/>
+            <w:tcBorders>
+              <w:top w:val="single" w:sz="6" w:space="0" w:color="000000"/>
+              <w:bottom w:val="single" w:sz="12" w:space="0" w:color="auto"/>
             </w:tcBorders>
             <w:shd w:val="clear" w:color="auto" w:fill="auto"/>
             <w:tcMar>
@@ -3962,39 +4038,15 @@
             </w:pPr>
             <w:r>
               <w:rPr>
-                <w:rFonts w:ascii="Cambria Math" w:eastAsia="Times New Roman" w:hAnsi="Cambria Math" w:cs="Cambria Math"/>
-                <w:color w:val="A31515"/>
-                <w:sz w:val="18"/>
-                <w:szCs w:val="18"/>
-                <w:bdr w:val="single" w:sz="6" w:space="0" w:color="FFE4B3" w:frame="1"/>
-                <w:shd w:val="clear" w:color="auto" w:fill="FFFFF8"/>
-                <w:lang w:val="en-US"/>
-              </w:rPr>
-              <w:t>⇧</w:t>
-            </w:r>
-            <w:r>
-              <w:rPr>
-                <w:rStyle w:val="StyleLatinquot9ptBlack"/>
-              </w:rPr>
-              <w:t xml:space="preserve"> +</w:t>
-            </w:r>
-            <w:r>
-              <w:rPr>
-                <w:rStyle w:val="StyleLatinquot9ptBlack"/>
-              </w:rPr>
-              <w:t xml:space="preserve"> </w:t>
-            </w:r>
-            <w:r>
-              <w:rPr>
-                <w:rFonts w:ascii="Cambria Math" w:eastAsia="Times New Roman" w:hAnsi="Cambria Math" w:cs="Cambria Math"/>
-                <w:color w:val="A31515"/>
-                <w:sz w:val="18"/>
-                <w:szCs w:val="18"/>
-                <w:bdr w:val="single" w:sz="6" w:space="0" w:color="FFE4B3" w:frame="1"/>
-                <w:shd w:val="clear" w:color="auto" w:fill="FFFFF8"/>
-                <w:lang w:val="en-US"/>
-              </w:rPr>
-              <w:t>←/→</w:t>
+                <w:rFonts w:ascii="Consolas" w:eastAsia="Times New Roman" w:hAnsi="Consolas" w:cs="Courier New"/>
+                <w:color w:val="A31515"/>
+                <w:sz w:val="18"/>
+                <w:szCs w:val="18"/>
+                <w:bdr w:val="single" w:sz="6" w:space="0" w:color="FFE4B3" w:frame="1"/>
+                <w:shd w:val="clear" w:color="auto" w:fill="FFFFF8"/>
+                <w:lang w:val="en-US"/>
+              </w:rPr>
+              <w:t>y</w:t>
             </w:r>
           </w:p>
         </w:tc>
@@ -4004,7 +4056,7 @@
           <w:tcPr>
             <w:tcW w:w="0" w:type="auto"/>
             <w:tcBorders>
-              <w:top w:val="single" w:sz="6" w:space="0" w:color="000000"/>
+              <w:top w:val="single" w:sz="12" w:space="0" w:color="auto"/>
             </w:tcBorders>
             <w:shd w:val="clear" w:color="auto" w:fill="auto"/>
             <w:tcMar>
@@ -4034,15 +4086,15 @@
                 <w:szCs w:val="16"/>
                 <w:lang w:val="en-US"/>
               </w:rPr>
-              <w:t>Next Voice</w:t>
-            </w:r>
-          </w:p>
-        </w:tc>
-        <w:tc>
-          <w:tcPr>
-            <w:tcW w:w="0" w:type="auto"/>
-            <w:tcBorders>
-              <w:top w:val="single" w:sz="6" w:space="0" w:color="000000"/>
+              <w:t>Extend Selection Left / Right</w:t>
+            </w:r>
+          </w:p>
+        </w:tc>
+        <w:tc>
+          <w:tcPr>
+            <w:tcW w:w="0" w:type="auto"/>
+            <w:tcBorders>
+              <w:top w:val="single" w:sz="12" w:space="0" w:color="auto"/>
             </w:tcBorders>
             <w:shd w:val="clear" w:color="auto" w:fill="auto"/>
             <w:tcMar>
@@ -4076,7 +4128,31 @@
                 <w:shd w:val="clear" w:color="auto" w:fill="FFFFF8"/>
                 <w:lang w:val="en-US"/>
               </w:rPr>
-              <w:t>v</w:t>
+              <w:t>⇧</w:t>
+            </w:r>
+            <w:r>
+              <w:rPr>
+                <w:rStyle w:val="StyleLatinquot9ptBlack"/>
+              </w:rPr>
+              <w:t xml:space="preserve"> +</w:t>
+            </w:r>
+            <w:r>
+              <w:rPr>
+                <w:rStyle w:val="StyleLatinquot9ptBlack"/>
+              </w:rPr>
+              <w:t xml:space="preserve"> </w:t>
+            </w:r>
+            <w:r>
+              <w:rPr>
+                <w:rFonts w:ascii="Cambria Math" w:eastAsia="Times New Roman" w:hAnsi="Cambria Math" w:cs="Cambria Math"/>
+                <w:color w:val="A31515"/>
+                <w:sz w:val="18"/>
+                <w:szCs w:val="18"/>
+                <w:bdr w:val="single" w:sz="6" w:space="0" w:color="FFE4B3" w:frame="1"/>
+                <w:shd w:val="clear" w:color="auto" w:fill="FFFFF8"/>
+                <w:lang w:val="en-US"/>
+              </w:rPr>
+              <w:t>←/→</w:t>
             </w:r>
           </w:p>
         </w:tc>
@@ -4087,7 +4163,6 @@
             <w:tcW w:w="0" w:type="auto"/>
             <w:tcBorders>
               <w:top w:val="single" w:sz="6" w:space="0" w:color="000000"/>
-              <w:bottom w:val="single" w:sz="12" w:space="0" w:color="auto"/>
             </w:tcBorders>
             <w:shd w:val="clear" w:color="auto" w:fill="auto"/>
             <w:tcMar>
@@ -4117,16 +4192,15 @@
                 <w:szCs w:val="16"/>
                 <w:lang w:val="en-US"/>
               </w:rPr>
-              <w:t>Repeat Item</w:t>
-            </w:r>
-          </w:p>
-        </w:tc>
-        <w:tc>
-          <w:tcPr>
-            <w:tcW w:w="0" w:type="auto"/>
-            <w:tcBorders>
-              <w:top w:val="single" w:sz="6" w:space="0" w:color="000000"/>
-              <w:bottom w:val="single" w:sz="12" w:space="0" w:color="auto"/>
+              <w:t>Next Voice</w:t>
+            </w:r>
+          </w:p>
+        </w:tc>
+        <w:tc>
+          <w:tcPr>
+            <w:tcW w:w="0" w:type="auto"/>
+            <w:tcBorders>
+              <w:top w:val="single" w:sz="6" w:space="0" w:color="000000"/>
             </w:tcBorders>
             <w:shd w:val="clear" w:color="auto" w:fill="auto"/>
             <w:tcMar>
@@ -4160,7 +4234,7 @@
                 <w:shd w:val="clear" w:color="auto" w:fill="FFFFF8"/>
                 <w:lang w:val="en-US"/>
               </w:rPr>
-              <w:t>r</w:t>
+              <w:t>v</w:t>
             </w:r>
           </w:p>
         </w:tc>
@@ -4170,7 +4244,8 @@
           <w:tcPr>
             <w:tcW w:w="0" w:type="auto"/>
             <w:tcBorders>
-              <w:top w:val="single" w:sz="12" w:space="0" w:color="auto"/>
+              <w:top w:val="single" w:sz="6" w:space="0" w:color="000000"/>
+              <w:bottom w:val="single" w:sz="12" w:space="0" w:color="auto"/>
             </w:tcBorders>
             <w:shd w:val="clear" w:color="auto" w:fill="auto"/>
             <w:tcMar>
@@ -4200,15 +4275,16 @@
                 <w:szCs w:val="16"/>
                 <w:lang w:val="en-US"/>
               </w:rPr>
-              <w:t>Toggle Chord Input (bottom up)</w:t>
-            </w:r>
-          </w:p>
-        </w:tc>
-        <w:tc>
-          <w:tcPr>
-            <w:tcW w:w="0" w:type="auto"/>
-            <w:tcBorders>
-              <w:top w:val="single" w:sz="12" w:space="0" w:color="auto"/>
+              <w:t>Repeat Item</w:t>
+            </w:r>
+          </w:p>
+        </w:tc>
+        <w:tc>
+          <w:tcPr>
+            <w:tcW w:w="0" w:type="auto"/>
+            <w:tcBorders>
+              <w:top w:val="single" w:sz="6" w:space="0" w:color="000000"/>
+              <w:bottom w:val="single" w:sz="12" w:space="0" w:color="auto"/>
             </w:tcBorders>
             <w:shd w:val="clear" w:color="auto" w:fill="auto"/>
             <w:tcMar>
@@ -4242,7 +4318,7 @@
                 <w:shd w:val="clear" w:color="auto" w:fill="FFFFF8"/>
                 <w:lang w:val="en-US"/>
               </w:rPr>
-              <w:t>q</w:t>
+              <w:t>r</w:t>
             </w:r>
           </w:p>
         </w:tc>
@@ -4252,7 +4328,7 @@
           <w:tcPr>
             <w:tcW w:w="0" w:type="auto"/>
             <w:tcBorders>
-              <w:top w:val="single" w:sz="6" w:space="0" w:color="000000"/>
+              <w:top w:val="single" w:sz="12" w:space="0" w:color="auto"/>
             </w:tcBorders>
             <w:shd w:val="clear" w:color="auto" w:fill="auto"/>
             <w:tcMar>
@@ -4282,15 +4358,15 @@
                 <w:szCs w:val="16"/>
                 <w:lang w:val="en-US"/>
               </w:rPr>
-              <w:t>Toggle Force Note Duration</w:t>
-            </w:r>
-          </w:p>
-        </w:tc>
-        <w:tc>
-          <w:tcPr>
-            <w:tcW w:w="0" w:type="auto"/>
-            <w:tcBorders>
-              <w:top w:val="single" w:sz="6" w:space="0" w:color="000000"/>
+              <w:t>Toggle Chord Input (bottom up)</w:t>
+            </w:r>
+          </w:p>
+        </w:tc>
+        <w:tc>
+          <w:tcPr>
+            <w:tcW w:w="0" w:type="auto"/>
+            <w:tcBorders>
+              <w:top w:val="single" w:sz="12" w:space="0" w:color="auto"/>
             </w:tcBorders>
             <w:shd w:val="clear" w:color="auto" w:fill="auto"/>
             <w:tcMar>
@@ -4324,7 +4400,7 @@
                 <w:shd w:val="clear" w:color="auto" w:fill="FFFFF8"/>
                 <w:lang w:val="en-US"/>
               </w:rPr>
-              <w:t>o</w:t>
+              <w:t>q</w:t>
             </w:r>
           </w:p>
         </w:tc>
@@ -4364,7 +4440,7 @@
                 <w:szCs w:val="16"/>
                 <w:lang w:val="en-US"/>
               </w:rPr>
-              <w:t>Toggle Grace Note</w:t>
+              <w:t>Toggle Force Note Duration</w:t>
             </w:r>
           </w:p>
         </w:tc>
@@ -4406,7 +4482,7 @@
                 <w:shd w:val="clear" w:color="auto" w:fill="FFFFF8"/>
                 <w:lang w:val="en-US"/>
               </w:rPr>
-              <w:t>/</w:t>
+              <w:t>o</w:t>
             </w:r>
           </w:p>
         </w:tc>
@@ -4446,7 +4522,7 @@
                 <w:szCs w:val="16"/>
                 <w:lang w:val="en-US"/>
               </w:rPr>
-              <w:t>Toggle Grace Note Slash</w:t>
+              <w:t>Toggle Grace Note</w:t>
             </w:r>
           </w:p>
         </w:tc>
@@ -4478,30 +4554,6 @@
                 <w:lang w:val="en-US"/>
               </w:rPr>
             </w:pPr>
-            <w:r>
-              <w:rPr>
-                <w:rFonts w:ascii="Cambria Math" w:eastAsia="Times New Roman" w:hAnsi="Cambria Math" w:cs="Cambria Math"/>
-                <w:color w:val="A31515"/>
-                <w:sz w:val="18"/>
-                <w:szCs w:val="18"/>
-                <w:bdr w:val="single" w:sz="6" w:space="0" w:color="FFE4B3" w:frame="1"/>
-                <w:shd w:val="clear" w:color="auto" w:fill="FFFFF8"/>
-                <w:lang w:val="en-US"/>
-              </w:rPr>
-              <w:t>Alt</w:t>
-            </w:r>
-            <w:r>
-              <w:rPr>
-                <w:rStyle w:val="StyleLatinquot9ptBlack"/>
-              </w:rPr>
-              <w:t xml:space="preserve"> +</w:t>
-            </w:r>
-            <w:r>
-              <w:rPr>
-                <w:rStyle w:val="StyleLatinquot9ptBlack"/>
-              </w:rPr>
-              <w:t xml:space="preserve"> </w:t>
-            </w:r>
             <w:r>
               <w:rPr>
                 <w:rFonts w:ascii="Cambria Math" w:eastAsia="Times New Roman" w:hAnsi="Cambria Math" w:cs="Cambria Math"/>
@@ -4552,7 +4604,7 @@
                 <w:szCs w:val="16"/>
                 <w:lang w:val="en-US"/>
               </w:rPr>
-              <w:t>Toggle Lock Note Duration</w:t>
+              <w:t>Toggle Grace Note Slash</w:t>
             </w:r>
           </w:p>
         </w:tc>
@@ -4594,7 +4646,31 @@
                 <w:shd w:val="clear" w:color="auto" w:fill="FFFFF8"/>
                 <w:lang w:val="en-US"/>
               </w:rPr>
-              <w:t>l</w:t>
+              <w:t>Alt</w:t>
+            </w:r>
+            <w:r>
+              <w:rPr>
+                <w:rStyle w:val="StyleLatinquot9ptBlack"/>
+              </w:rPr>
+              <w:t xml:space="preserve"> +</w:t>
+            </w:r>
+            <w:r>
+              <w:rPr>
+                <w:rStyle w:val="StyleLatinquot9ptBlack"/>
+              </w:rPr>
+              <w:t xml:space="preserve"> </w:t>
+            </w:r>
+            <w:r>
+              <w:rPr>
+                <w:rFonts w:ascii="Cambria Math" w:eastAsia="Times New Roman" w:hAnsi="Cambria Math" w:cs="Cambria Math"/>
+                <w:color w:val="A31515"/>
+                <w:sz w:val="18"/>
+                <w:szCs w:val="18"/>
+                <w:bdr w:val="single" w:sz="6" w:space="0" w:color="FFE4B3" w:frame="1"/>
+                <w:shd w:val="clear" w:color="auto" w:fill="FFFFF8"/>
+                <w:lang w:val="en-US"/>
+              </w:rPr>
+              <w:t>/</w:t>
             </w:r>
           </w:p>
         </w:tc>
@@ -4634,7 +4710,7 @@
                 <w:szCs w:val="16"/>
                 <w:lang w:val="en-US"/>
               </w:rPr>
-              <w:t>Toggle Note Input Mode</w:t>
+              <w:t>Toggle Lock Note Duration</w:t>
             </w:r>
           </w:p>
         </w:tc>
@@ -4666,7 +4742,6 @@
                 <w:lang w:val="en-US"/>
               </w:rPr>
             </w:pPr>
-            <w:proofErr w:type="spellStart"/>
             <w:r>
               <w:rPr>
                 <w:rFonts w:ascii="Cambria Math" w:eastAsia="Times New Roman" w:hAnsi="Cambria Math" w:cs="Cambria Math"/>
@@ -4677,9 +4752,8 @@
                 <w:shd w:val="clear" w:color="auto" w:fill="FFFFF8"/>
                 <w:lang w:val="en-US"/>
               </w:rPr>
-              <w:t>i</w:t>
-            </w:r>
-            <w:proofErr w:type="spellEnd"/>
+              <w:t>l</w:t>
+            </w:r>
           </w:p>
         </w:tc>
       </w:tr>
@@ -4718,7 +4792,7 @@
                 <w:szCs w:val="16"/>
                 <w:lang w:val="en-US"/>
               </w:rPr>
-              <w:t>Toggle Rests</w:t>
+              <w:t>Toggle Note Input Mode</w:t>
             </w:r>
           </w:p>
         </w:tc>
@@ -4750,6 +4824,7 @@
                 <w:lang w:val="en-US"/>
               </w:rPr>
             </w:pPr>
+            <w:proofErr w:type="spellStart"/>
             <w:r>
               <w:rPr>
                 <w:rFonts w:ascii="Cambria Math" w:eastAsia="Times New Roman" w:hAnsi="Cambria Math" w:cs="Cambria Math"/>
@@ -4760,8 +4835,9 @@
                 <w:shd w:val="clear" w:color="auto" w:fill="FFFFF8"/>
                 <w:lang w:val="en-US"/>
               </w:rPr>
-              <w:t>,</w:t>
-            </w:r>
+              <w:t>i</w:t>
+            </w:r>
+            <w:proofErr w:type="spellEnd"/>
           </w:p>
         </w:tc>
       </w:tr>
@@ -4771,7 +4847,6 @@
             <w:tcW w:w="0" w:type="auto"/>
             <w:tcBorders>
               <w:top w:val="single" w:sz="6" w:space="0" w:color="000000"/>
-              <w:bottom w:val="single" w:sz="12" w:space="0" w:color="auto"/>
             </w:tcBorders>
             <w:shd w:val="clear" w:color="auto" w:fill="auto"/>
             <w:tcMar>
@@ -4801,16 +4876,15 @@
                 <w:szCs w:val="16"/>
                 <w:lang w:val="en-US"/>
               </w:rPr>
-              <w:t>Toggle Tie</w:t>
-            </w:r>
-          </w:p>
-        </w:tc>
-        <w:tc>
-          <w:tcPr>
-            <w:tcW w:w="0" w:type="auto"/>
-            <w:tcBorders>
-              <w:top w:val="single" w:sz="6" w:space="0" w:color="000000"/>
-              <w:bottom w:val="single" w:sz="12" w:space="0" w:color="auto"/>
+              <w:t>Toggle Rests</w:t>
+            </w:r>
+          </w:p>
+        </w:tc>
+        <w:tc>
+          <w:tcPr>
+            <w:tcW w:w="0" w:type="auto"/>
+            <w:tcBorders>
+              <w:top w:val="single" w:sz="6" w:space="0" w:color="000000"/>
             </w:tcBorders>
             <w:shd w:val="clear" w:color="auto" w:fill="auto"/>
             <w:tcMar>
@@ -4844,7 +4918,7 @@
                 <w:shd w:val="clear" w:color="auto" w:fill="FFFFF8"/>
                 <w:lang w:val="en-US"/>
               </w:rPr>
-              <w:t>t</w:t>
+              <w:t>,</w:t>
             </w:r>
           </w:p>
         </w:tc>
@@ -4854,7 +4928,8 @@
           <w:tcPr>
             <w:tcW w:w="0" w:type="auto"/>
             <w:tcBorders>
-              <w:top w:val="single" w:sz="12" w:space="0" w:color="auto"/>
+              <w:top w:val="single" w:sz="6" w:space="0" w:color="000000"/>
+              <w:bottom w:val="single" w:sz="12" w:space="0" w:color="auto"/>
             </w:tcBorders>
             <w:shd w:val="clear" w:color="auto" w:fill="auto"/>
             <w:tcMar>
@@ -4884,15 +4959,16 @@
                 <w:szCs w:val="16"/>
                 <w:lang w:val="en-US"/>
               </w:rPr>
-              <w:t>Start Slur</w:t>
-            </w:r>
-          </w:p>
-        </w:tc>
-        <w:tc>
-          <w:tcPr>
-            <w:tcW w:w="0" w:type="auto"/>
-            <w:tcBorders>
-              <w:top w:val="single" w:sz="12" w:space="0" w:color="auto"/>
+              <w:t>Toggle Tie</w:t>
+            </w:r>
+          </w:p>
+        </w:tc>
+        <w:tc>
+          <w:tcPr>
+            <w:tcW w:w="0" w:type="auto"/>
+            <w:tcBorders>
+              <w:top w:val="single" w:sz="6" w:space="0" w:color="000000"/>
+              <w:bottom w:val="single" w:sz="12" w:space="0" w:color="auto"/>
             </w:tcBorders>
             <w:shd w:val="clear" w:color="auto" w:fill="auto"/>
             <w:tcMar>
@@ -4926,7 +5002,7 @@
                 <w:shd w:val="clear" w:color="auto" w:fill="FFFFF8"/>
                 <w:lang w:val="en-US"/>
               </w:rPr>
-              <w:t>s</w:t>
+              <w:t>t</w:t>
             </w:r>
           </w:p>
         </w:tc>
@@ -4936,7 +5012,7 @@
           <w:tcPr>
             <w:tcW w:w="0" w:type="auto"/>
             <w:tcBorders>
-              <w:top w:val="single" w:sz="6" w:space="0" w:color="000000"/>
+              <w:top w:val="single" w:sz="12" w:space="0" w:color="auto"/>
             </w:tcBorders>
             <w:shd w:val="clear" w:color="auto" w:fill="auto"/>
             <w:tcMar>
@@ -4966,15 +5042,15 @@
                 <w:szCs w:val="16"/>
                 <w:lang w:val="en-US"/>
               </w:rPr>
-              <w:t>Stop Slur</w:t>
-            </w:r>
-          </w:p>
-        </w:tc>
-        <w:tc>
-          <w:tcPr>
-            <w:tcW w:w="0" w:type="auto"/>
-            <w:tcBorders>
-              <w:top w:val="single" w:sz="6" w:space="0" w:color="000000"/>
+              <w:t>Start Slur</w:t>
+            </w:r>
+          </w:p>
+        </w:tc>
+        <w:tc>
+          <w:tcPr>
+            <w:tcW w:w="0" w:type="auto"/>
+            <w:tcBorders>
+              <w:top w:val="single" w:sz="12" w:space="0" w:color="auto"/>
             </w:tcBorders>
             <w:shd w:val="clear" w:color="auto" w:fill="auto"/>
             <w:tcMar>
@@ -4998,30 +5074,6 @@
                 <w:lang w:val="en-US"/>
               </w:rPr>
             </w:pPr>
-            <w:r>
-              <w:rPr>
-                <w:rFonts w:ascii="Cambria Math" w:eastAsia="Times New Roman" w:hAnsi="Cambria Math" w:cs="Cambria Math"/>
-                <w:color w:val="A31515"/>
-                <w:sz w:val="18"/>
-                <w:szCs w:val="18"/>
-                <w:bdr w:val="single" w:sz="6" w:space="0" w:color="FFE4B3" w:frame="1"/>
-                <w:shd w:val="clear" w:color="auto" w:fill="FFFFF8"/>
-                <w:lang w:val="en-US"/>
-              </w:rPr>
-              <w:t>⇧</w:t>
-            </w:r>
-            <w:r>
-              <w:rPr>
-                <w:rStyle w:val="StyleLatinquot9ptBlack"/>
-              </w:rPr>
-              <w:t xml:space="preserve"> +</w:t>
-            </w:r>
-            <w:r>
-              <w:rPr>
-                <w:rStyle w:val="StyleLatinquot9ptBlack"/>
-              </w:rPr>
-              <w:t xml:space="preserve"> </w:t>
-            </w:r>
             <w:r>
               <w:rPr>
                 <w:rFonts w:ascii="Cambria Math" w:eastAsia="Times New Roman" w:hAnsi="Cambria Math" w:cs="Cambria Math"/>
@@ -5043,7 +5095,6 @@
             <w:tcW w:w="0" w:type="auto"/>
             <w:tcBorders>
               <w:top w:val="single" w:sz="6" w:space="0" w:color="000000"/>
-              <w:bottom w:val="single" w:sz="12" w:space="0" w:color="auto"/>
             </w:tcBorders>
             <w:shd w:val="clear" w:color="auto" w:fill="auto"/>
             <w:tcMar>
@@ -5065,7 +5116,6 @@
                 <w:lang w:val="en-US"/>
               </w:rPr>
             </w:pPr>
-            <w:proofErr w:type="spellStart"/>
             <w:r>
               <w:rPr>
                 <w:rFonts w:ascii="Segoe UI" w:eastAsia="Times New Roman" w:hAnsi="Segoe UI" w:cs="Segoe UI"/>
@@ -5074,10 +5124,97 @@
                 <w:szCs w:val="16"/>
                 <w:lang w:val="en-US"/>
               </w:rPr>
-              <w:t>Tuplet</w:t>
-            </w:r>
-            <w:proofErr w:type="spellEnd"/>
-            <w:r>
+              <w:t>Stop Slur</w:t>
+            </w:r>
+          </w:p>
+        </w:tc>
+        <w:tc>
+          <w:tcPr>
+            <w:tcW w:w="0" w:type="auto"/>
+            <w:tcBorders>
+              <w:top w:val="single" w:sz="6" w:space="0" w:color="000000"/>
+            </w:tcBorders>
+            <w:shd w:val="clear" w:color="auto" w:fill="auto"/>
+            <w:tcMar>
+              <w:top w:w="75" w:type="dxa"/>
+              <w:left w:w="150" w:type="dxa"/>
+              <w:bottom w:w="75" w:type="dxa"/>
+              <w:right w:w="150" w:type="dxa"/>
+            </w:tcMar>
+            <w:vAlign w:val="center"/>
+          </w:tcPr>
+          <w:p>
+            <w:pPr>
+              <w:spacing w:after="0" w:line="240" w:lineRule="auto"/>
+              <w:rPr>
+                <w:rFonts w:ascii="Cambria Math" w:eastAsia="Times New Roman" w:hAnsi="Cambria Math" w:cs="Cambria Math"/>
+                <w:color w:val="A31515"/>
+                <w:sz w:val="18"/>
+                <w:szCs w:val="18"/>
+                <w:bdr w:val="single" w:sz="6" w:space="0" w:color="FFE4B3" w:frame="1"/>
+                <w:shd w:val="clear" w:color="auto" w:fill="FFFFF8"/>
+                <w:lang w:val="en-US"/>
+              </w:rPr>
+            </w:pPr>
+            <w:r>
+              <w:rPr>
+                <w:rFonts w:ascii="Cambria Math" w:eastAsia="Times New Roman" w:hAnsi="Cambria Math" w:cs="Cambria Math"/>
+                <w:color w:val="A31515"/>
+                <w:sz w:val="18"/>
+                <w:szCs w:val="18"/>
+                <w:bdr w:val="single" w:sz="6" w:space="0" w:color="FFE4B3" w:frame="1"/>
+                <w:shd w:val="clear" w:color="auto" w:fill="FFFFF8"/>
+                <w:lang w:val="en-US"/>
+              </w:rPr>
+              <w:t>⇧</w:t>
+            </w:r>
+            <w:r>
+              <w:rPr>
+                <w:rStyle w:val="StyleLatinquot9ptBlack"/>
+              </w:rPr>
+              <w:t xml:space="preserve"> +</w:t>
+            </w:r>
+            <w:r>
+              <w:rPr>
+                <w:rStyle w:val="StyleLatinquot9ptBlack"/>
+              </w:rPr>
+              <w:t xml:space="preserve"> </w:t>
+            </w:r>
+            <w:r>
+              <w:rPr>
+                <w:rFonts w:ascii="Cambria Math" w:eastAsia="Times New Roman" w:hAnsi="Cambria Math" w:cs="Cambria Math"/>
+                <w:color w:val="A31515"/>
+                <w:sz w:val="18"/>
+                <w:szCs w:val="18"/>
+                <w:bdr w:val="single" w:sz="6" w:space="0" w:color="FFE4B3" w:frame="1"/>
+                <w:shd w:val="clear" w:color="auto" w:fill="FFFFF8"/>
+                <w:lang w:val="en-US"/>
+              </w:rPr>
+              <w:t>s</w:t>
+            </w:r>
+          </w:p>
+        </w:tc>
+      </w:tr>
+      <w:tr>
+        <w:tc>
+          <w:tcPr>
+            <w:tcW w:w="0" w:type="auto"/>
+            <w:tcBorders>
+              <w:top w:val="single" w:sz="6" w:space="0" w:color="000000"/>
+              <w:bottom w:val="single" w:sz="12" w:space="0" w:color="auto"/>
+            </w:tcBorders>
+            <w:shd w:val="clear" w:color="auto" w:fill="auto"/>
+            <w:tcMar>
+              <w:top w:w="75" w:type="dxa"/>
+              <w:left w:w="150" w:type="dxa"/>
+              <w:bottom w:w="75" w:type="dxa"/>
+              <w:right w:w="150" w:type="dxa"/>
+            </w:tcMar>
+            <w:vAlign w:val="center"/>
+          </w:tcPr>
+          <w:p>
+            <w:pPr>
+              <w:spacing w:after="0" w:line="240" w:lineRule="auto"/>
               <w:rPr>
                 <w:rFonts w:ascii="Segoe UI" w:eastAsia="Times New Roman" w:hAnsi="Segoe UI" w:cs="Segoe UI"/>
                 <w:color w:val="000000"/>
@@ -5085,8 +5222,7 @@
                 <w:szCs w:val="16"/>
                 <w:lang w:val="en-US"/>
               </w:rPr>
-              <w:t xml:space="preserve"> Popup / End </w:t>
-            </w:r>
+            </w:pPr>
             <w:proofErr w:type="spellStart"/>
             <w:r>
               <w:rPr>
@@ -5107,6 +5243,28 @@
                 <w:szCs w:val="16"/>
                 <w:lang w:val="en-US"/>
               </w:rPr>
+              <w:t xml:space="preserve"> Popup / End </w:t>
+            </w:r>
+            <w:proofErr w:type="spellStart"/>
+            <w:r>
+              <w:rPr>
+                <w:rFonts w:ascii="Segoe UI" w:eastAsia="Times New Roman" w:hAnsi="Segoe UI" w:cs="Segoe UI"/>
+                <w:color w:val="000000"/>
+                <w:sz w:val="16"/>
+                <w:szCs w:val="16"/>
+                <w:lang w:val="en-US"/>
+              </w:rPr>
+              <w:t>Tuplet</w:t>
+            </w:r>
+            <w:proofErr w:type="spellEnd"/>
+            <w:r>
+              <w:rPr>
+                <w:rFonts w:ascii="Segoe UI" w:eastAsia="Times New Roman" w:hAnsi="Segoe UI" w:cs="Segoe UI"/>
+                <w:color w:val="000000"/>
+                <w:sz w:val="16"/>
+                <w:szCs w:val="16"/>
+                <w:lang w:val="en-US"/>
+              </w:rPr>
               <w:t xml:space="preserve"> Input</w:t>
             </w:r>
           </w:p>
@@ -6107,6 +6265,7 @@
                 <w:szCs w:val="16"/>
                 <w:lang w:val="en-US"/>
               </w:rPr>
+              <w:lastRenderedPageBreak/>
               <w:t>Lock Note Durations</w:t>
             </w:r>
           </w:p>
@@ -6402,7 +6561,6 @@
                 <w:szCs w:val="16"/>
                 <w:lang w:val="en-US"/>
               </w:rPr>
-              <w:lastRenderedPageBreak/>
               <w:t>Create Voice</w:t>
             </w:r>
           </w:p>
@@ -6721,7 +6879,27 @@
                 <w:szCs w:val="16"/>
                 <w:lang w:val="en-US"/>
               </w:rPr>
-              <w:t>Move Music to Stuff Above / Below</w:t>
+              <w:t>Move Music to St</w:t>
+            </w:r>
+            <w:r>
+              <w:rPr>
+                <w:rFonts w:ascii="Segoe UI" w:eastAsia="Times New Roman" w:hAnsi="Segoe UI" w:cs="Segoe UI"/>
+                <w:color w:val="000000"/>
+                <w:sz w:val="16"/>
+                <w:szCs w:val="16"/>
+                <w:lang w:val="en-US"/>
+              </w:rPr>
+              <w:t>a</w:t>
+            </w:r>
+            <w:r>
+              <w:rPr>
+                <w:rFonts w:ascii="Segoe UI" w:eastAsia="Times New Roman" w:hAnsi="Segoe UI" w:cs="Segoe UI"/>
+                <w:color w:val="000000"/>
+                <w:sz w:val="16"/>
+                <w:szCs w:val="16"/>
+                <w:lang w:val="en-US"/>
+              </w:rPr>
+              <w:t>ff Above / Below</w:t>
             </w:r>
           </w:p>
         </w:tc>
@@ -7926,22 +8104,6 @@
         </w:tc>
       </w:tr>
     </w:tbl>
-    <w:p>
-      <w:pPr>
-        <w:rPr>
-          <w:noProof/>
-          <w:lang w:val="en-US"/>
-        </w:rPr>
-      </w:pPr>
-    </w:p>
-    <w:p>
-      <w:pPr>
-        <w:rPr>
-          <w:noProof/>
-          <w:lang w:val="en-US"/>
-        </w:rPr>
-      </w:pPr>
-    </w:p>
     <w:p>
       <w:pPr>
         <w:rPr>
@@ -8068,7 +8230,7 @@
       </w:tblPr>
       <w:tblGrid>
         <w:gridCol w:w="2080"/>
-        <w:gridCol w:w="1661"/>
+        <w:gridCol w:w="2124"/>
       </w:tblGrid>
       <w:tr>
         <w:trPr>
@@ -8232,6 +8394,18 @@
                 <w:shd w:val="clear" w:color="auto" w:fill="FFFFF8"/>
                 <w:lang w:val="en-US"/>
               </w:rPr>
+              <w:t>:</w:t>
+            </w:r>
+            <w:r>
+              <w:rPr>
+                <w:rFonts w:ascii="Consolas" w:eastAsia="Times New Roman" w:hAnsi="Consolas" w:cs="Courier New"/>
+                <w:color w:val="A31515"/>
+                <w:sz w:val="18"/>
+                <w:szCs w:val="18"/>
+                <w:bdr w:val="single" w:sz="6" w:space="0" w:color="FFE4B3" w:frame="1"/>
+                <w:shd w:val="clear" w:color="auto" w:fill="FFFFF8"/>
+                <w:lang w:val="en-US"/>
+              </w:rPr>
               <w:t>|:</w:t>
             </w:r>
             <w:r>
@@ -8354,6 +8528,38 @@
                 <w:rStyle w:val="StyleLatinquot9ptBlack"/>
               </w:rPr>
               <w:t xml:space="preserve"> + </w:t>
+            </w:r>
+            <w:r>
+              <w:rPr>
+                <w:rFonts w:ascii="&amp;quot" w:eastAsia="Times New Roman" w:hAnsi="&amp;quot" w:cs="Times New Roman"/>
+                <w:i/>
+                <w:iCs/>
+                <w:color w:val="B05000"/>
+                <w:sz w:val="18"/>
+                <w:szCs w:val="18"/>
+                <w:lang w:val="en-US"/>
+              </w:rPr>
+              <w:t>number</w:t>
+            </w:r>
+            <w:r>
+              <w:rPr>
+                <w:rStyle w:val="StyleLatinquot9ptBlack"/>
+              </w:rPr>
+              <w:t xml:space="preserve"> </w:t>
+            </w:r>
+            <w:r>
+              <w:rPr>
+                <w:rStyle w:val="StyleLatinCambriaMath9ptBlack"/>
+                <w:rFonts w:ascii="Cambria Math" w:hAnsi="Cambria Math" w:cs="Cambria Math"/>
+              </w:rPr>
+              <w:t>⟺</w:t>
+            </w:r>
+            <w:r>
+              <w:rPr>
+                <w:rStyle w:val="StyleLatinCambriaMath9ptBlack"/>
+                <w:rFonts w:ascii="Cambria Math" w:hAnsi="Cambria Math" w:cs="Cambria Math"/>
+              </w:rPr>
+              <w:t xml:space="preserve"> </w:t>
             </w:r>
             <w:r>
               <w:rPr>
@@ -12555,8 +12761,6 @@
           <w:szCs w:val="20"/>
         </w:rPr>
       </w:pPr>
-      <w:bookmarkStart w:id="0" w:name="_GoBack"/>
-      <w:bookmarkEnd w:id="0"/>
       <w:r>
         <w:rPr>
           <w:rFonts w:ascii="Segoe UI" w:eastAsia="Meiryo" w:hAnsi="Segoe UI" w:cs="Segoe UI"/>
@@ -13238,6 +13442,40 @@
               </w:rPr>
               <w:t>fermata</w:t>
             </w:r>
+            <w:r>
+              <w:rPr>
+                <w:rStyle w:val="StyleLatinquot9ptBlack"/>
+              </w:rPr>
+              <w:t xml:space="preserve"> </w:t>
+            </w:r>
+            <w:r>
+              <w:rPr>
+                <w:rStyle w:val="StyleLatinCambriaMath9ptBlack"/>
+                <w:rFonts w:ascii="Cambria Math" w:hAnsi="Cambria Math" w:cs="Cambria Math"/>
+              </w:rPr>
+              <w:t>⟺</w:t>
+            </w:r>
+            <w:r>
+              <w:rPr>
+                <w:rStyle w:val="StyleLatinCambriaMath9ptBlack"/>
+                <w:rFonts w:ascii="Cambria Math" w:hAnsi="Cambria Math" w:cs="Cambria Math"/>
+              </w:rPr>
+              <w:t xml:space="preserve"> </w:t>
+            </w:r>
+            <w:proofErr w:type="spellStart"/>
+            <w:r>
+              <w:rPr>
+                <w:rFonts w:ascii="Consolas" w:eastAsia="Times New Roman" w:hAnsi="Consolas" w:cs="Courier New"/>
+                <w:color w:val="A31515"/>
+                <w:sz w:val="18"/>
+                <w:szCs w:val="18"/>
+                <w:bdr w:val="single" w:sz="6" w:space="0" w:color="FFE4B3" w:frame="1"/>
+                <w:shd w:val="clear" w:color="auto" w:fill="FFFFF8"/>
+                <w:lang w:val="en-US"/>
+              </w:rPr>
+              <w:t>fer</w:t>
+            </w:r>
+            <w:proofErr w:type="spellEnd"/>
           </w:p>
         </w:tc>
       </w:tr>
@@ -18372,6 +18610,7 @@
     </w:p>
     <w:p>
       <w:pPr>
+        <w:spacing w:after="0"/>
         <w:rPr>
           <w:noProof/>
           <w:lang w:val="en-US"/>
@@ -19157,16 +19396,19 @@
     </w:tbl>
     <w:p>
       <w:pPr>
+        <w:spacing w:after="0"/>
         <w:rPr>
           <w:rStyle w:val="StyleLatinMeiryo105ptBoldBlack"/>
         </w:rPr>
       </w:pPr>
-      <w:r>
+    </w:p>
+    <w:p>
+      <w:pPr>
+        <w:spacing w:after="0"/>
         <w:rPr>
           <w:rStyle w:val="StyleLatinMeiryo105ptBoldBlack"/>
         </w:rPr>
-        <w:br/>
-      </w:r>
+      </w:pPr>
       <w:proofErr w:type="spellStart"/>
       <w:r>
         <w:rPr>
@@ -19247,8 +19489,8 @@
         <w:tblLook w:val="04A0" w:firstRow="1" w:lastRow="0" w:firstColumn="1" w:lastColumn="0" w:noHBand="0" w:noVBand="1"/>
       </w:tblPr>
       <w:tblGrid>
-        <w:gridCol w:w="2027"/>
-        <w:gridCol w:w="1027"/>
+        <w:gridCol w:w="2289"/>
+        <w:gridCol w:w="1224"/>
       </w:tblGrid>
       <w:tr>
         <w:trPr>
@@ -19824,6 +20066,142 @@
               <w:right w:w="150" w:type="dxa"/>
             </w:tcMar>
             <w:vAlign w:val="center"/>
+          </w:tcPr>
+          <w:p>
+            <w:pPr>
+              <w:spacing w:after="0" w:line="240" w:lineRule="auto"/>
+              <w:rPr>
+                <w:rFonts w:ascii="Segoe UI" w:eastAsia="Times New Roman" w:hAnsi="Segoe UI" w:cs="Segoe UI"/>
+                <w:color w:val="000000"/>
+                <w:sz w:val="18"/>
+                <w:szCs w:val="18"/>
+                <w:lang w:val="en-US"/>
+              </w:rPr>
+            </w:pPr>
+            <w:r>
+              <w:rPr>
+                <w:rFonts w:ascii="Segoe UI" w:eastAsia="Times New Roman" w:hAnsi="Segoe UI" w:cs="Segoe UI"/>
+                <w:color w:val="000000"/>
+                <w:sz w:val="18"/>
+                <w:szCs w:val="18"/>
+                <w:lang w:val="en-US"/>
+              </w:rPr>
+              <w:t>Tremolos between Notes</w:t>
+            </w:r>
+          </w:p>
+        </w:tc>
+        <w:tc>
+          <w:tcPr>
+            <w:tcW w:w="0" w:type="auto"/>
+            <w:tcBorders>
+              <w:top w:val="single" w:sz="6" w:space="0" w:color="000000"/>
+            </w:tcBorders>
+            <w:shd w:val="clear" w:color="auto" w:fill="auto"/>
+            <w:tcMar>
+              <w:top w:w="75" w:type="dxa"/>
+              <w:left w:w="150" w:type="dxa"/>
+              <w:bottom w:w="75" w:type="dxa"/>
+              <w:right w:w="150" w:type="dxa"/>
+            </w:tcMar>
+            <w:vAlign w:val="center"/>
+          </w:tcPr>
+          <w:p>
+            <w:pPr>
+              <w:spacing w:after="0" w:line="240" w:lineRule="auto"/>
+              <w:rPr>
+                <w:rFonts w:ascii="Consolas" w:eastAsia="Times New Roman" w:hAnsi="Consolas" w:cs="Courier New"/>
+                <w:color w:val="A31515"/>
+                <w:sz w:val="18"/>
+                <w:szCs w:val="18"/>
+                <w:bdr w:val="single" w:sz="6" w:space="0" w:color="FFE4B3" w:frame="1"/>
+                <w:shd w:val="clear" w:color="auto" w:fill="FFFFF8"/>
+                <w:lang w:val="en-US"/>
+              </w:rPr>
+            </w:pPr>
+            <w:r>
+              <w:rPr>
+                <w:rFonts w:ascii="Consolas" w:eastAsia="Times New Roman" w:hAnsi="Consolas" w:cs="Courier New"/>
+                <w:color w:val="A31515"/>
+                <w:sz w:val="18"/>
+                <w:szCs w:val="18"/>
+                <w:bdr w:val="single" w:sz="6" w:space="0" w:color="FFE4B3" w:frame="1"/>
+                <w:shd w:val="clear" w:color="auto" w:fill="FFFFF8"/>
+                <w:lang w:val="en-US"/>
+              </w:rPr>
+              <w:t>/</w:t>
+            </w:r>
+            <w:r>
+              <w:rPr>
+                <w:rFonts w:ascii="Consolas" w:eastAsia="Times New Roman" w:hAnsi="Consolas" w:cs="Courier New"/>
+                <w:color w:val="A31515"/>
+                <w:sz w:val="18"/>
+                <w:szCs w:val="18"/>
+                <w:bdr w:val="single" w:sz="6" w:space="0" w:color="FFE4B3" w:frame="1"/>
+                <w:shd w:val="clear" w:color="auto" w:fill="FFFFF8"/>
+                <w:lang w:val="en-US"/>
+              </w:rPr>
+              <w:t>2</w:t>
+            </w:r>
+            <w:r>
+              <w:rPr>
+                <w:rStyle w:val="StyleLatinquot9ptBlack"/>
+              </w:rPr>
+              <w:t xml:space="preserve"> </w:t>
+            </w:r>
+            <w:r>
+              <w:rPr>
+                <w:rStyle w:val="StyleLatinquot9ptBlack"/>
+              </w:rPr>
+              <w:t>-</w:t>
+            </w:r>
+            <w:r>
+              <w:rPr>
+                <w:rStyle w:val="StyleLatinquot9ptBlack"/>
+              </w:rPr>
+              <w:t xml:space="preserve"> </w:t>
+            </w:r>
+            <w:r>
+              <w:rPr>
+                <w:rFonts w:ascii="Consolas" w:eastAsia="Times New Roman" w:hAnsi="Consolas" w:cs="Courier New"/>
+                <w:color w:val="A31515"/>
+                <w:sz w:val="18"/>
+                <w:szCs w:val="18"/>
+                <w:bdr w:val="single" w:sz="6" w:space="0" w:color="FFE4B3" w:frame="1"/>
+                <w:shd w:val="clear" w:color="auto" w:fill="FFFFF8"/>
+                <w:lang w:val="en-US"/>
+              </w:rPr>
+              <w:t>////</w:t>
+            </w:r>
+            <w:r>
+              <w:rPr>
+                <w:rFonts w:ascii="Consolas" w:eastAsia="Times New Roman" w:hAnsi="Consolas" w:cs="Courier New"/>
+                <w:color w:val="A31515"/>
+                <w:sz w:val="18"/>
+                <w:szCs w:val="18"/>
+                <w:bdr w:val="single" w:sz="6" w:space="0" w:color="FFE4B3" w:frame="1"/>
+                <w:shd w:val="clear" w:color="auto" w:fill="FFFFF8"/>
+                <w:lang w:val="en-US"/>
+              </w:rPr>
+              <w:t>2</w:t>
+            </w:r>
+          </w:p>
+        </w:tc>
+      </w:tr>
+      <w:tr>
+        <w:tc>
+          <w:tcPr>
+            <w:tcW w:w="0" w:type="auto"/>
+            <w:tcBorders>
+              <w:top w:val="single" w:sz="6" w:space="0" w:color="000000"/>
+            </w:tcBorders>
+            <w:shd w:val="clear" w:color="auto" w:fill="auto"/>
+            <w:tcMar>
+              <w:top w:w="75" w:type="dxa"/>
+              <w:left w:w="150" w:type="dxa"/>
+              <w:bottom w:w="75" w:type="dxa"/>
+              <w:right w:w="150" w:type="dxa"/>
+            </w:tcMar>
+            <w:vAlign w:val="center"/>
             <w:hideMark/>
           </w:tcPr>
           <w:p>
@@ -19894,6 +20272,7 @@
     </w:tbl>
     <w:p>
       <w:pPr>
+        <w:spacing w:after="0"/>
         <w:rPr>
           <w:rStyle w:val="StyleLatinMeiryo105ptBoldBlack"/>
         </w:rPr>
@@ -32599,6 +32978,7 @@
         <w:rPr>
           <w:rStyle w:val="StyleLatinMeiryo105ptBlack"/>
           <w:szCs w:val="18"/>
+          <w:lang w:val="en-US"/>
         </w:rPr>
       </w:pPr>
       <w:r>
@@ -32616,6 +32996,7 @@
           <w:rStyle w:val="StyleLatinMeiryo105ptBlack"/>
           <w:rFonts w:hint="eastAsia"/>
           <w:szCs w:val="18"/>
+          <w:lang w:val="en-US"/>
         </w:rPr>
         <w:t xml:space="preserve"> </w:t>
       </w:r>
@@ -32637,6 +33018,7 @@
           <w:rStyle w:val="StyleLatinMeiryo105ptBlack"/>
           <w:rFonts w:hint="eastAsia"/>
           <w:szCs w:val="18"/>
+          <w:lang w:val="en-US"/>
         </w:rPr>
         <w:t xml:space="preserve"> </w:t>
       </w:r>
@@ -32646,6 +33028,7 @@
           <w:rStyle w:val="StyleLatinMeiryo105ptBlack"/>
           <w:rFonts w:hint="eastAsia"/>
           <w:szCs w:val="18"/>
+          <w:lang w:val="en-US"/>
         </w:rPr>
         <w:t>inbetween</w:t>
       </w:r>
@@ -32655,118 +33038,29 @@
           <w:rStyle w:val="StyleLatinMeiryo105ptBlack"/>
           <w:rFonts w:hint="eastAsia"/>
           <w:szCs w:val="18"/>
+          <w:lang w:val="en-US"/>
         </w:rPr>
-        <w:t xml:space="preserve"> </w:t>
+        <w:t xml:space="preserve"> the tokens </w:t>
       </w:r>
-      <w:proofErr w:type="spellStart"/>
-      <w:r>
-        <w:rPr>
-          <w:rStyle w:val="StyleLatinMeiryo105ptBlack"/>
-          <w:rFonts w:hint="eastAsia"/>
-          <w:szCs w:val="18"/>
-        </w:rPr>
-        <w:t>the</w:t>
-      </w:r>
-      <w:proofErr w:type="spellEnd"/>
-      <w:r>
-        <w:rPr>
-          <w:rStyle w:val="StyleLatinMeiryo105ptBlack"/>
-          <w:rFonts w:hint="eastAsia"/>
-          <w:szCs w:val="18"/>
-        </w:rPr>
-        <w:t xml:space="preserve"> </w:t>
-      </w:r>
-      <w:proofErr w:type="spellStart"/>
-      <w:r>
-        <w:rPr>
-          <w:rStyle w:val="StyleLatinMeiryo105ptBlack"/>
-          <w:rFonts w:hint="eastAsia"/>
-          <w:szCs w:val="18"/>
-        </w:rPr>
-        <w:t>tokens</w:t>
-      </w:r>
-      <w:proofErr w:type="spellEnd"/>
-      <w:r>
-        <w:rPr>
-          <w:rStyle w:val="StyleLatinMeiryo105ptBlack"/>
-          <w:rFonts w:hint="eastAsia"/>
-          <w:szCs w:val="18"/>
-        </w:rPr>
-        <w:t xml:space="preserve"> </w:t>
-      </w:r>
-      <w:proofErr w:type="spellStart"/>
       <w:proofErr w:type="gramStart"/>
       <w:r>
         <w:rPr>
           <w:rStyle w:val="StyleLatinMeiryo105ptBlack"/>
           <w:rFonts w:hint="eastAsia"/>
           <w:szCs w:val="18"/>
+          <w:lang w:val="en-US"/>
         </w:rPr>
         <w:t>is</w:t>
       </w:r>
-      <w:proofErr w:type="spellEnd"/>
       <w:proofErr w:type="gramEnd"/>
       <w:r>
         <w:rPr>
           <w:rStyle w:val="StyleLatinMeiryo105ptBlack"/>
           <w:rFonts w:hint="eastAsia"/>
           <w:szCs w:val="18"/>
+          <w:lang w:val="en-US"/>
         </w:rPr>
-        <w:t xml:space="preserve"> a </w:t>
-      </w:r>
-      <w:proofErr w:type="spellStart"/>
-      <w:r>
-        <w:rPr>
-          <w:rStyle w:val="StyleLatinMeiryo105ptBlack"/>
-          <w:rFonts w:hint="eastAsia"/>
-          <w:szCs w:val="18"/>
-        </w:rPr>
-        <w:t>placeholder</w:t>
-      </w:r>
-      <w:proofErr w:type="spellEnd"/>
-      <w:r>
-        <w:rPr>
-          <w:rStyle w:val="StyleLatinMeiryo105ptBlack"/>
-          <w:rFonts w:hint="eastAsia"/>
-          <w:szCs w:val="18"/>
-        </w:rPr>
-        <w:t xml:space="preserve"> </w:t>
-      </w:r>
-      <w:proofErr w:type="spellStart"/>
-      <w:r>
-        <w:rPr>
-          <w:rStyle w:val="StyleLatinMeiryo105ptBlack"/>
-          <w:rFonts w:hint="eastAsia"/>
-          <w:szCs w:val="18"/>
-        </w:rPr>
-        <w:t>for</w:t>
-      </w:r>
-      <w:proofErr w:type="spellEnd"/>
-      <w:r>
-        <w:rPr>
-          <w:rStyle w:val="StyleLatinMeiryo105ptBlack"/>
-          <w:rFonts w:hint="eastAsia"/>
-          <w:szCs w:val="18"/>
-        </w:rPr>
-        <w:t xml:space="preserve"> </w:t>
-      </w:r>
-      <w:proofErr w:type="spellStart"/>
-      <w:r>
-        <w:rPr>
-          <w:rStyle w:val="StyleLatinMeiryo105ptBlack"/>
-          <w:rFonts w:hint="eastAsia"/>
-          <w:szCs w:val="18"/>
-        </w:rPr>
-        <w:t>flow-number</w:t>
-      </w:r>
-      <w:proofErr w:type="spellEnd"/>
-      <w:r>
-        <w:rPr>
-          <w:rStyle w:val="StyleLatinMeiryo105ptBlack"/>
-          <w:rFonts w:hint="eastAsia"/>
-          <w:szCs w:val="18"/>
-        </w:rPr>
-        <w:t xml:space="preserve"> (ex. </w:t>
+        <w:t xml:space="preserve"> a placeholder for flow-number (ex. </w:t>
       </w:r>
       <w:r>
         <w:rPr>
@@ -32786,170 +33080,29 @@
           <w:rStyle w:val="StyleLatinMeiryo105ptBlack"/>
           <w:rFonts w:hint="eastAsia"/>
           <w:szCs w:val="18"/>
+          <w:lang w:val="en-US"/>
         </w:rPr>
-        <w:t xml:space="preserve"> </w:t>
+        <w:t xml:space="preserve"> is the title of the third flow). </w:t>
       </w:r>
-      <w:proofErr w:type="spellStart"/>
+      <w:proofErr w:type="gramStart"/>
       <w:r>
         <w:rPr>
           <w:rStyle w:val="StyleLatinMeiryo105ptBlack"/>
           <w:rFonts w:hint="eastAsia"/>
           <w:szCs w:val="18"/>
+          <w:lang w:val="en-US"/>
         </w:rPr>
-        <w:t>is</w:t>
+        <w:t>Also</w:t>
       </w:r>
-      <w:proofErr w:type="spellEnd"/>
+      <w:proofErr w:type="gramEnd"/>
       <w:r>
         <w:rPr>
           <w:rStyle w:val="StyleLatinMeiryo105ptBlack"/>
           <w:rFonts w:hint="eastAsia"/>
           <w:szCs w:val="18"/>
+          <w:lang w:val="en-US"/>
         </w:rPr>
-        <w:t xml:space="preserve"> </w:t>
-      </w:r>
-      <w:proofErr w:type="spellStart"/>
-      <w:r>
-        <w:rPr>
-          <w:rStyle w:val="StyleLatinMeiryo105ptBlack"/>
-          <w:rFonts w:hint="eastAsia"/>
-          <w:szCs w:val="18"/>
-        </w:rPr>
-        <w:t>the</w:t>
-      </w:r>
-      <w:proofErr w:type="spellEnd"/>
-      <w:r>
-        <w:rPr>
-          <w:rStyle w:val="StyleLatinMeiryo105ptBlack"/>
-          <w:rFonts w:hint="eastAsia"/>
-          <w:szCs w:val="18"/>
-        </w:rPr>
-        <w:t xml:space="preserve"> title </w:t>
-      </w:r>
-      <w:proofErr w:type="spellStart"/>
-      <w:r>
-        <w:rPr>
-          <w:rStyle w:val="StyleLatinMeiryo105ptBlack"/>
-          <w:rFonts w:hint="eastAsia"/>
-          <w:szCs w:val="18"/>
-        </w:rPr>
-        <w:t>of</w:t>
-      </w:r>
-      <w:proofErr w:type="spellEnd"/>
-      <w:r>
-        <w:rPr>
-          <w:rStyle w:val="StyleLatinMeiryo105ptBlack"/>
-          <w:rFonts w:hint="eastAsia"/>
-          <w:szCs w:val="18"/>
-        </w:rPr>
-        <w:t xml:space="preserve"> </w:t>
-      </w:r>
-      <w:proofErr w:type="spellStart"/>
-      <w:r>
-        <w:rPr>
-          <w:rStyle w:val="StyleLatinMeiryo105ptBlack"/>
-          <w:rFonts w:hint="eastAsia"/>
-          <w:szCs w:val="18"/>
-        </w:rPr>
-        <w:t>the</w:t>
-      </w:r>
-      <w:proofErr w:type="spellEnd"/>
-      <w:r>
-        <w:rPr>
-          <w:rStyle w:val="StyleLatinMeiryo105ptBlack"/>
-          <w:rFonts w:hint="eastAsia"/>
-          <w:szCs w:val="18"/>
-        </w:rPr>
-        <w:t xml:space="preserve"> </w:t>
-      </w:r>
-      <w:proofErr w:type="spellStart"/>
-      <w:r>
-        <w:rPr>
-          <w:rStyle w:val="StyleLatinMeiryo105ptBlack"/>
-          <w:rFonts w:hint="eastAsia"/>
-          <w:szCs w:val="18"/>
-        </w:rPr>
-        <w:t>third</w:t>
-      </w:r>
-      <w:proofErr w:type="spellEnd"/>
-      <w:r>
-        <w:rPr>
-          <w:rStyle w:val="StyleLatinMeiryo105ptBlack"/>
-          <w:rFonts w:hint="eastAsia"/>
-          <w:szCs w:val="18"/>
-        </w:rPr>
-        <w:t xml:space="preserve"> </w:t>
-      </w:r>
-      <w:proofErr w:type="spellStart"/>
-      <w:r>
-        <w:rPr>
-          <w:rStyle w:val="StyleLatinMeiryo105ptBlack"/>
-          <w:rFonts w:hint="eastAsia"/>
-          <w:szCs w:val="18"/>
-        </w:rPr>
-        <w:t>flow</w:t>
-      </w:r>
-      <w:proofErr w:type="spellEnd"/>
-      <w:r>
-        <w:rPr>
-          <w:rStyle w:val="StyleLatinMeiryo105ptBlack"/>
-          <w:rFonts w:hint="eastAsia"/>
-          <w:szCs w:val="18"/>
-        </w:rPr>
-        <w:t xml:space="preserve">). Also </w:t>
-      </w:r>
-      <w:proofErr w:type="spellStart"/>
-      <w:r>
-        <w:rPr>
-          <w:rStyle w:val="StyleLatinMeiryo105ptBlack"/>
-          <w:rFonts w:hint="eastAsia"/>
-          <w:szCs w:val="18"/>
-        </w:rPr>
-        <w:t>you</w:t>
-      </w:r>
-      <w:proofErr w:type="spellEnd"/>
-      <w:r>
-        <w:rPr>
-          <w:rStyle w:val="StyleLatinMeiryo105ptBlack"/>
-          <w:rFonts w:hint="eastAsia"/>
-          <w:szCs w:val="18"/>
-        </w:rPr>
-        <w:t xml:space="preserve"> </w:t>
-      </w:r>
-      <w:proofErr w:type="spellStart"/>
-      <w:r>
-        <w:rPr>
-          <w:rStyle w:val="StyleLatinMeiryo105ptBlack"/>
-          <w:rFonts w:hint="eastAsia"/>
-          <w:szCs w:val="18"/>
-        </w:rPr>
-        <w:t>can</w:t>
-      </w:r>
-      <w:proofErr w:type="spellEnd"/>
-      <w:r>
-        <w:rPr>
-          <w:rStyle w:val="StyleLatinMeiryo105ptBlack"/>
-          <w:rFonts w:hint="eastAsia"/>
-          <w:szCs w:val="18"/>
-        </w:rPr>
-        <w:t xml:space="preserve"> </w:t>
-      </w:r>
-      <w:proofErr w:type="spellStart"/>
-      <w:r>
-        <w:rPr>
-          <w:rStyle w:val="StyleLatinMeiryo105ptBlack"/>
-          <w:rFonts w:hint="eastAsia"/>
-          <w:szCs w:val="18"/>
-        </w:rPr>
-        <w:t>write</w:t>
-      </w:r>
-      <w:proofErr w:type="spellEnd"/>
-      <w:r>
-        <w:rPr>
-          <w:rStyle w:val="StyleLatinMeiryo105ptBlack"/>
-          <w:rFonts w:hint="eastAsia"/>
-          <w:szCs w:val="18"/>
-        </w:rPr>
-        <w:t xml:space="preserve"> </w:t>
+        <w:t xml:space="preserve"> you can write </w:t>
       </w:r>
       <w:r>
         <w:rPr>
@@ -32997,6 +33150,7 @@
           <w:rStyle w:val="StyleLatinMeiryo105ptBlack"/>
           <w:rFonts w:hint="eastAsia"/>
           <w:szCs w:val="18"/>
+          <w:lang w:val="en-US"/>
         </w:rPr>
         <w:t>.</w:t>
       </w:r>
@@ -33005,6 +33159,7 @@
       <w:pPr>
         <w:rPr>
           <w:rStyle w:val="StyleLatinMeiryo105ptBoldBlack"/>
+          <w:lang w:val="en-US"/>
         </w:rPr>
       </w:pPr>
     </w:p>

</xml_diff>

<commit_message>
Update to v0.6: added DateTime Tokens
</commit_message>
<xml_diff>
--- a/Dorico2/Dorico-CheatSheet.docx
+++ b/Dorico2/Dorico-CheatSheet.docx
@@ -83,7 +83,7 @@
           <w:sz w:val="24"/>
           <w:lang w:val="en-GB"/>
         </w:rPr>
-        <w:t>5</w:t>
+        <w:t>6</w:t>
       </w:r>
       <w:bookmarkStart w:id="0" w:name="_GoBack"/>
       <w:bookmarkEnd w:id="0"/>
@@ -28807,15 +28807,26 @@
           <w:lang w:eastAsia="de-DE"/>
         </w:rPr>
       </w:pPr>
-      <w:r>
+    </w:p>
+    <w:p>
+      <w:pPr>
         <w:rPr>
           <w:rFonts w:ascii="Segoe UI" w:eastAsia="Times New Roman" w:hAnsi="Segoe UI" w:cs="Segoe UI"/>
           <w:b/>
           <w:color w:val="000000"/>
           <w:lang w:eastAsia="de-DE"/>
         </w:rPr>
-        <w:br w:type="page"/>
-      </w:r>
+      </w:pPr>
+    </w:p>
+    <w:p>
+      <w:pPr>
+        <w:rPr>
+          <w:rFonts w:ascii="Segoe UI" w:eastAsia="Times New Roman" w:hAnsi="Segoe UI" w:cs="Segoe UI"/>
+          <w:b/>
+          <w:color w:val="000000"/>
+          <w:lang w:eastAsia="de-DE"/>
+        </w:rPr>
+      </w:pPr>
     </w:p>
     <w:p>
       <w:pPr>
@@ -28840,7 +28851,6 @@
           <w:sz w:val="22"/>
           <w:szCs w:val="22"/>
         </w:rPr>
-        <w:lastRenderedPageBreak/>
         <w:t>Tokens</w:t>
       </w:r>
     </w:p>
@@ -30893,6 +30903,7 @@
           <w:rStyle w:val="StyleLatinMeiryo105ptBoldBlack"/>
           <w:rFonts w:hint="eastAsia"/>
         </w:rPr>
+        <w:lastRenderedPageBreak/>
         <w:t>Flow Tokens</w:t>
       </w:r>
     </w:p>
@@ -33084,17 +33095,14 @@
         </w:rPr>
         <w:t xml:space="preserve"> is the title of the third flow). </w:t>
       </w:r>
-      <w:proofErr w:type="gramStart"/>
       <w:r>
         <w:rPr>
           <w:rStyle w:val="StyleLatinMeiryo105ptBlack"/>
-          <w:rFonts w:hint="eastAsia"/>
           <w:szCs w:val="18"/>
           <w:lang w:val="en-US"/>
         </w:rPr>
-        <w:t>Also</w:t>
+        <w:t>Also,</w:t>
       </w:r>
-      <w:proofErr w:type="gramEnd"/>
       <w:r>
         <w:rPr>
           <w:rStyle w:val="StyleLatinMeiryo105ptBlack"/>
@@ -33167,6 +33175,2280 @@
       <w:pPr>
         <w:rPr>
           <w:rStyle w:val="StyleLatinMeiryo105ptBoldBlack"/>
+          <w:lang w:val="en-US"/>
+        </w:rPr>
+      </w:pPr>
+      <w:proofErr w:type="spellStart"/>
+      <w:r>
+        <w:rPr>
+          <w:rStyle w:val="StyleLatinMeiryo105ptBoldBlack"/>
+          <w:lang w:val="en-US"/>
+        </w:rPr>
+        <w:t>DateTime</w:t>
+      </w:r>
+      <w:proofErr w:type="spellEnd"/>
+      <w:r>
+        <w:rPr>
+          <w:rStyle w:val="StyleLatinMeiryo105ptBoldBlack"/>
+          <w:lang w:val="en-US"/>
+        </w:rPr>
+        <w:t xml:space="preserve"> Tokens</w:t>
+      </w:r>
+    </w:p>
+    <w:p>
+      <w:pPr>
+        <w:rPr>
+          <w:rStyle w:val="StyleLatinMeiryo105ptBoldBlack"/>
+          <w:lang w:val="en-US"/>
+        </w:rPr>
+      </w:pPr>
+      <w:r>
+        <w:rPr>
+          <w:rFonts w:ascii="Segoe UI" w:eastAsia="Meiryo" w:hAnsi="Segoe UI" w:cs="Segoe UI"/>
+          <w:color w:val="000000"/>
+          <w:sz w:val="18"/>
+          <w:szCs w:val="18"/>
+          <w:lang w:val="en-US"/>
+        </w:rPr>
+        <w:t>Note:</w:t>
+      </w:r>
+      <w:r>
+        <w:rPr>
+          <w:rStyle w:val="StyleLatinMeiryo105ptBlack"/>
+          <w:szCs w:val="18"/>
+          <w:lang w:val="en-US"/>
+        </w:rPr>
+        <w:t xml:space="preserve"> If you insert </w:t>
+      </w:r>
+      <w:r>
+        <w:rPr>
+          <w:rStyle w:val="HTMLCode"/>
+          <w:rFonts w:ascii="Consolas" w:eastAsiaTheme="minorHAnsi" w:hAnsi="Consolas"/>
+          <w:color w:val="A31515"/>
+          <w:sz w:val="18"/>
+          <w:szCs w:val="18"/>
+          <w:bdr w:val="single" w:sz="6" w:space="0" w:color="FFE4B3" w:frame="1"/>
+          <w:shd w:val="clear" w:color="auto" w:fill="FFFFF8"/>
+          <w:lang w:val="en-US"/>
+        </w:rPr>
+        <w:t>project</w:t>
+      </w:r>
+      <w:r>
+        <w:rPr>
+          <w:rStyle w:val="StyleLatinMeiryo105ptBlack"/>
+          <w:szCs w:val="18"/>
+          <w:lang w:val="en-US"/>
+        </w:rPr>
+        <w:t xml:space="preserve">, the tokens will display the </w:t>
+      </w:r>
+      <w:proofErr w:type="spellStart"/>
+      <w:r>
+        <w:rPr>
+          <w:rStyle w:val="StyleLatinMeiryo105ptBlack"/>
+          <w:szCs w:val="18"/>
+          <w:lang w:val="en-US"/>
+        </w:rPr>
+        <w:t>DateTime</w:t>
+      </w:r>
+      <w:proofErr w:type="spellEnd"/>
+      <w:r>
+        <w:rPr>
+          <w:rStyle w:val="StyleLatinMeiryo105ptBlack"/>
+          <w:szCs w:val="18"/>
+          <w:lang w:val="en-US"/>
+        </w:rPr>
+        <w:t xml:space="preserve"> at which the project was last saved.</w:t>
+      </w:r>
+    </w:p>
+    <w:tbl>
+      <w:tblPr>
+        <w:tblW w:w="0" w:type="auto"/>
+        <w:tblCellMar>
+          <w:top w:w="15" w:type="dxa"/>
+          <w:left w:w="15" w:type="dxa"/>
+          <w:bottom w:w="15" w:type="dxa"/>
+          <w:right w:w="15" w:type="dxa"/>
+        </w:tblCellMar>
+        <w:tblLook w:val="04A0" w:firstRow="1" w:lastRow="0" w:firstColumn="1" w:lastColumn="0" w:noHBand="0" w:noVBand="1"/>
+      </w:tblPr>
+      <w:tblGrid>
+        <w:gridCol w:w="1833"/>
+        <w:gridCol w:w="2112"/>
+      </w:tblGrid>
+      <w:tr>
+        <w:trPr>
+          <w:tblHeader/>
+        </w:trPr>
+        <w:tc>
+          <w:tcPr>
+            <w:tcW w:w="0" w:type="auto"/>
+            <w:tcBorders>
+              <w:bottom w:val="single" w:sz="6" w:space="0" w:color="000000"/>
+            </w:tcBorders>
+            <w:shd w:val="clear" w:color="auto" w:fill="auto"/>
+            <w:tcMar>
+              <w:top w:w="75" w:type="dxa"/>
+              <w:left w:w="150" w:type="dxa"/>
+              <w:bottom w:w="75" w:type="dxa"/>
+              <w:right w:w="150" w:type="dxa"/>
+            </w:tcMar>
+            <w:vAlign w:val="center"/>
+            <w:hideMark/>
+          </w:tcPr>
+          <w:p>
+            <w:pPr>
+              <w:spacing w:after="0" w:line="240" w:lineRule="auto"/>
+              <w:rPr>
+                <w:rFonts w:ascii="Segoe UI" w:eastAsia="Times New Roman" w:hAnsi="Segoe UI" w:cs="Segoe UI"/>
+                <w:b/>
+                <w:bCs/>
+                <w:color w:val="000000"/>
+                <w:sz w:val="18"/>
+                <w:szCs w:val="18"/>
+                <w:lang w:val="en-US"/>
+              </w:rPr>
+            </w:pPr>
+            <w:r>
+              <w:rPr>
+                <w:rFonts w:ascii="Segoe UI" w:eastAsia="Times New Roman" w:hAnsi="Segoe UI" w:cs="Segoe UI"/>
+                <w:b/>
+                <w:bCs/>
+                <w:color w:val="000000"/>
+                <w:sz w:val="18"/>
+                <w:szCs w:val="18"/>
+                <w:lang w:val="en-US"/>
+              </w:rPr>
+              <w:t>Fieldname</w:t>
+            </w:r>
+          </w:p>
+        </w:tc>
+        <w:tc>
+          <w:tcPr>
+            <w:tcW w:w="0" w:type="auto"/>
+            <w:tcBorders>
+              <w:bottom w:val="single" w:sz="6" w:space="0" w:color="000000"/>
+            </w:tcBorders>
+            <w:shd w:val="clear" w:color="auto" w:fill="auto"/>
+            <w:tcMar>
+              <w:top w:w="75" w:type="dxa"/>
+              <w:left w:w="150" w:type="dxa"/>
+              <w:bottom w:w="75" w:type="dxa"/>
+              <w:right w:w="150" w:type="dxa"/>
+            </w:tcMar>
+            <w:vAlign w:val="center"/>
+            <w:hideMark/>
+          </w:tcPr>
+          <w:p>
+            <w:pPr>
+              <w:spacing w:after="0" w:line="240" w:lineRule="auto"/>
+              <w:rPr>
+                <w:rFonts w:ascii="Segoe UI" w:eastAsia="Times New Roman" w:hAnsi="Segoe UI" w:cs="Segoe UI"/>
+                <w:b/>
+                <w:bCs/>
+                <w:color w:val="000000"/>
+                <w:sz w:val="18"/>
+                <w:szCs w:val="18"/>
+                <w:lang w:val="en-US"/>
+              </w:rPr>
+            </w:pPr>
+            <w:r>
+              <w:rPr>
+                <w:rFonts w:ascii="Segoe UI" w:eastAsia="Times New Roman" w:hAnsi="Segoe UI" w:cs="Segoe UI"/>
+                <w:b/>
+                <w:bCs/>
+                <w:color w:val="000000"/>
+                <w:sz w:val="18"/>
+                <w:szCs w:val="18"/>
+                <w:lang w:val="en-US"/>
+              </w:rPr>
+              <w:t>Token</w:t>
+            </w:r>
+          </w:p>
+        </w:tc>
+      </w:tr>
+      <w:tr>
+        <w:tc>
+          <w:tcPr>
+            <w:tcW w:w="0" w:type="auto"/>
+            <w:shd w:val="clear" w:color="auto" w:fill="auto"/>
+            <w:tcMar>
+              <w:top w:w="75" w:type="dxa"/>
+              <w:left w:w="150" w:type="dxa"/>
+              <w:bottom w:w="75" w:type="dxa"/>
+              <w:right w:w="150" w:type="dxa"/>
+            </w:tcMar>
+            <w:vAlign w:val="center"/>
+            <w:hideMark/>
+          </w:tcPr>
+          <w:p>
+            <w:pPr>
+              <w:spacing w:after="0" w:line="240" w:lineRule="auto"/>
+              <w:rPr>
+                <w:rFonts w:ascii="Segoe UI" w:eastAsia="Times New Roman" w:hAnsi="Segoe UI" w:cs="Segoe UI"/>
+                <w:color w:val="000000"/>
+                <w:sz w:val="18"/>
+                <w:szCs w:val="18"/>
+                <w:lang w:val="en-US"/>
+              </w:rPr>
+            </w:pPr>
+            <w:r>
+              <w:rPr>
+                <w:rFonts w:ascii="Segoe UI" w:eastAsia="Times New Roman" w:hAnsi="Segoe UI" w:cs="Segoe UI"/>
+                <w:color w:val="000000"/>
+                <w:sz w:val="18"/>
+                <w:szCs w:val="18"/>
+                <w:lang w:val="en-US"/>
+              </w:rPr>
+              <w:t>Date</w:t>
+            </w:r>
+          </w:p>
+        </w:tc>
+        <w:tc>
+          <w:tcPr>
+            <w:tcW w:w="0" w:type="auto"/>
+            <w:shd w:val="clear" w:color="auto" w:fill="auto"/>
+            <w:tcMar>
+              <w:top w:w="75" w:type="dxa"/>
+              <w:left w:w="150" w:type="dxa"/>
+              <w:bottom w:w="75" w:type="dxa"/>
+              <w:right w:w="150" w:type="dxa"/>
+            </w:tcMar>
+            <w:vAlign w:val="center"/>
+            <w:hideMark/>
+          </w:tcPr>
+          <w:p>
+            <w:pPr>
+              <w:spacing w:after="0" w:line="240" w:lineRule="auto"/>
+              <w:rPr>
+                <w:rFonts w:ascii="&amp;quot" w:eastAsia="Times New Roman" w:hAnsi="&amp;quot" w:cs="Times New Roman"/>
+                <w:color w:val="000000"/>
+                <w:sz w:val="18"/>
+                <w:szCs w:val="18"/>
+                <w:lang w:val="en-US"/>
+              </w:rPr>
+            </w:pPr>
+            <w:r>
+              <w:rPr>
+                <w:rFonts w:ascii="Consolas" w:eastAsia="Times New Roman" w:hAnsi="Consolas" w:cs="Courier New"/>
+                <w:color w:val="A31515"/>
+                <w:sz w:val="18"/>
+                <w:szCs w:val="18"/>
+                <w:bdr w:val="single" w:sz="6" w:space="0" w:color="FFE4B3" w:frame="1"/>
+                <w:shd w:val="clear" w:color="auto" w:fill="FFFFF8"/>
+                <w:lang w:val="en-US"/>
+              </w:rPr>
+              <w:t>{@</w:t>
+            </w:r>
+            <w:r>
+              <w:rPr>
+                <w:rFonts w:ascii="Consolas" w:eastAsia="Times New Roman" w:hAnsi="Consolas" w:cs="Courier New"/>
+                <w:color w:val="A31515"/>
+                <w:sz w:val="18"/>
+                <w:szCs w:val="18"/>
+                <w:bdr w:val="single" w:sz="6" w:space="0" w:color="FFE4B3" w:frame="1"/>
+                <w:shd w:val="clear" w:color="auto" w:fill="FFFFF8"/>
+                <w:lang w:val="en-US"/>
+              </w:rPr>
+              <w:t>date</w:t>
+            </w:r>
+            <w:r>
+              <w:rPr>
+                <w:rFonts w:ascii="Consolas" w:eastAsia="Times New Roman" w:hAnsi="Consolas" w:cs="Courier New"/>
+                <w:color w:val="A31515"/>
+                <w:sz w:val="18"/>
+                <w:szCs w:val="18"/>
+                <w:bdr w:val="single" w:sz="6" w:space="0" w:color="FFE4B3" w:frame="1"/>
+                <w:shd w:val="clear" w:color="auto" w:fill="FFFFF8"/>
+                <w:lang w:val="en-US"/>
+              </w:rPr>
+              <w:t>@}</w:t>
+            </w:r>
+          </w:p>
+        </w:tc>
+      </w:tr>
+      <w:tr>
+        <w:tc>
+          <w:tcPr>
+            <w:tcW w:w="0" w:type="auto"/>
+            <w:tcBorders>
+              <w:top w:val="single" w:sz="6" w:space="0" w:color="000000"/>
+            </w:tcBorders>
+            <w:shd w:val="clear" w:color="auto" w:fill="auto"/>
+            <w:tcMar>
+              <w:top w:w="75" w:type="dxa"/>
+              <w:left w:w="150" w:type="dxa"/>
+              <w:bottom w:w="75" w:type="dxa"/>
+              <w:right w:w="150" w:type="dxa"/>
+            </w:tcMar>
+            <w:vAlign w:val="center"/>
+            <w:hideMark/>
+          </w:tcPr>
+          <w:p>
+            <w:pPr>
+              <w:spacing w:after="0" w:line="240" w:lineRule="auto"/>
+              <w:rPr>
+                <w:rFonts w:ascii="Segoe UI" w:eastAsia="Times New Roman" w:hAnsi="Segoe UI" w:cs="Segoe UI"/>
+                <w:color w:val="000000"/>
+                <w:sz w:val="18"/>
+                <w:szCs w:val="18"/>
+                <w:lang w:val="en-US"/>
+              </w:rPr>
+            </w:pPr>
+            <w:r>
+              <w:rPr>
+                <w:rFonts w:ascii="Segoe UI" w:eastAsia="Times New Roman" w:hAnsi="Segoe UI" w:cs="Segoe UI"/>
+                <w:color w:val="000000"/>
+                <w:sz w:val="18"/>
+                <w:szCs w:val="18"/>
+                <w:lang w:val="en-US"/>
+              </w:rPr>
+              <w:t>Year</w:t>
+            </w:r>
+          </w:p>
+        </w:tc>
+        <w:tc>
+          <w:tcPr>
+            <w:tcW w:w="0" w:type="auto"/>
+            <w:tcBorders>
+              <w:top w:val="single" w:sz="6" w:space="0" w:color="000000"/>
+            </w:tcBorders>
+            <w:shd w:val="clear" w:color="auto" w:fill="auto"/>
+            <w:tcMar>
+              <w:top w:w="75" w:type="dxa"/>
+              <w:left w:w="150" w:type="dxa"/>
+              <w:bottom w:w="75" w:type="dxa"/>
+              <w:right w:w="150" w:type="dxa"/>
+            </w:tcMar>
+            <w:vAlign w:val="center"/>
+            <w:hideMark/>
+          </w:tcPr>
+          <w:p>
+            <w:pPr>
+              <w:spacing w:after="0" w:line="240" w:lineRule="auto"/>
+              <w:rPr>
+                <w:rFonts w:ascii="&amp;quot" w:eastAsia="Times New Roman" w:hAnsi="&amp;quot" w:cs="Times New Roman"/>
+                <w:color w:val="000000"/>
+                <w:sz w:val="18"/>
+                <w:szCs w:val="18"/>
+                <w:lang w:val="en-US"/>
+              </w:rPr>
+            </w:pPr>
+            <w:r>
+              <w:rPr>
+                <w:rFonts w:ascii="Consolas" w:eastAsia="Times New Roman" w:hAnsi="Consolas" w:cs="Courier New"/>
+                <w:color w:val="A31515"/>
+                <w:sz w:val="18"/>
+                <w:szCs w:val="18"/>
+                <w:bdr w:val="single" w:sz="6" w:space="0" w:color="FFE4B3" w:frame="1"/>
+                <w:shd w:val="clear" w:color="auto" w:fill="FFFFF8"/>
+                <w:lang w:val="en-US"/>
+              </w:rPr>
+              <w:t>{@</w:t>
+            </w:r>
+            <w:proofErr w:type="spellStart"/>
+            <w:r>
+              <w:rPr>
+                <w:rFonts w:ascii="Consolas" w:eastAsia="Times New Roman" w:hAnsi="Consolas" w:cs="Courier New"/>
+                <w:color w:val="A31515"/>
+                <w:sz w:val="18"/>
+                <w:szCs w:val="18"/>
+                <w:bdr w:val="single" w:sz="6" w:space="0" w:color="FFE4B3" w:frame="1"/>
+                <w:shd w:val="clear" w:color="auto" w:fill="FFFFF8"/>
+                <w:lang w:val="en-US"/>
+              </w:rPr>
+              <w:t>dateyear</w:t>
+            </w:r>
+            <w:proofErr w:type="spellEnd"/>
+            <w:r>
+              <w:rPr>
+                <w:rFonts w:ascii="Consolas" w:eastAsia="Times New Roman" w:hAnsi="Consolas" w:cs="Courier New"/>
+                <w:color w:val="A31515"/>
+                <w:sz w:val="18"/>
+                <w:szCs w:val="18"/>
+                <w:bdr w:val="single" w:sz="6" w:space="0" w:color="FFE4B3" w:frame="1"/>
+                <w:shd w:val="clear" w:color="auto" w:fill="FFFFF8"/>
+                <w:lang w:val="en-US"/>
+              </w:rPr>
+              <w:t>@}</w:t>
+            </w:r>
+          </w:p>
+        </w:tc>
+      </w:tr>
+      <w:tr>
+        <w:tc>
+          <w:tcPr>
+            <w:tcW w:w="0" w:type="auto"/>
+            <w:tcBorders>
+              <w:top w:val="single" w:sz="6" w:space="0" w:color="000000"/>
+            </w:tcBorders>
+            <w:shd w:val="clear" w:color="auto" w:fill="auto"/>
+            <w:tcMar>
+              <w:top w:w="75" w:type="dxa"/>
+              <w:left w:w="150" w:type="dxa"/>
+              <w:bottom w:w="75" w:type="dxa"/>
+              <w:right w:w="150" w:type="dxa"/>
+            </w:tcMar>
+            <w:vAlign w:val="center"/>
+            <w:hideMark/>
+          </w:tcPr>
+          <w:p>
+            <w:pPr>
+              <w:spacing w:after="0" w:line="240" w:lineRule="auto"/>
+              <w:rPr>
+                <w:rFonts w:ascii="Segoe UI" w:eastAsia="Times New Roman" w:hAnsi="Segoe UI" w:cs="Segoe UI"/>
+                <w:color w:val="000000"/>
+                <w:sz w:val="18"/>
+                <w:szCs w:val="18"/>
+                <w:lang w:val="en-US"/>
+              </w:rPr>
+            </w:pPr>
+            <w:r>
+              <w:rPr>
+                <w:rFonts w:ascii="Segoe UI" w:eastAsia="Times New Roman" w:hAnsi="Segoe UI" w:cs="Segoe UI"/>
+                <w:color w:val="000000"/>
+                <w:sz w:val="18"/>
+                <w:szCs w:val="18"/>
+                <w:lang w:val="en-US"/>
+              </w:rPr>
+              <w:t>Year Short</w:t>
+            </w:r>
+          </w:p>
+        </w:tc>
+        <w:tc>
+          <w:tcPr>
+            <w:tcW w:w="0" w:type="auto"/>
+            <w:tcBorders>
+              <w:top w:val="single" w:sz="6" w:space="0" w:color="000000"/>
+            </w:tcBorders>
+            <w:shd w:val="clear" w:color="auto" w:fill="auto"/>
+            <w:tcMar>
+              <w:top w:w="75" w:type="dxa"/>
+              <w:left w:w="150" w:type="dxa"/>
+              <w:bottom w:w="75" w:type="dxa"/>
+              <w:right w:w="150" w:type="dxa"/>
+            </w:tcMar>
+            <w:vAlign w:val="center"/>
+            <w:hideMark/>
+          </w:tcPr>
+          <w:p>
+            <w:pPr>
+              <w:spacing w:after="0" w:line="240" w:lineRule="auto"/>
+              <w:rPr>
+                <w:rFonts w:ascii="&amp;quot" w:eastAsia="Times New Roman" w:hAnsi="&amp;quot" w:cs="Times New Roman"/>
+                <w:color w:val="000000"/>
+                <w:sz w:val="18"/>
+                <w:szCs w:val="18"/>
+                <w:lang w:val="en-US"/>
+              </w:rPr>
+            </w:pPr>
+            <w:r>
+              <w:rPr>
+                <w:rFonts w:ascii="Consolas" w:eastAsia="Times New Roman" w:hAnsi="Consolas" w:cs="Courier New"/>
+                <w:color w:val="A31515"/>
+                <w:sz w:val="18"/>
+                <w:szCs w:val="18"/>
+                <w:bdr w:val="single" w:sz="6" w:space="0" w:color="FFE4B3" w:frame="1"/>
+                <w:shd w:val="clear" w:color="auto" w:fill="FFFFF8"/>
+                <w:lang w:val="en-US"/>
+              </w:rPr>
+              <w:t>{@</w:t>
+            </w:r>
+            <w:proofErr w:type="spellStart"/>
+            <w:r>
+              <w:rPr>
+                <w:rFonts w:ascii="Consolas" w:eastAsia="Times New Roman" w:hAnsi="Consolas" w:cs="Courier New"/>
+                <w:color w:val="A31515"/>
+                <w:sz w:val="18"/>
+                <w:szCs w:val="18"/>
+                <w:bdr w:val="single" w:sz="6" w:space="0" w:color="FFE4B3" w:frame="1"/>
+                <w:shd w:val="clear" w:color="auto" w:fill="FFFFF8"/>
+                <w:lang w:val="en-US"/>
+              </w:rPr>
+              <w:t>dateyearshort</w:t>
+            </w:r>
+            <w:proofErr w:type="spellEnd"/>
+            <w:r>
+              <w:rPr>
+                <w:rFonts w:ascii="Consolas" w:eastAsia="Times New Roman" w:hAnsi="Consolas" w:cs="Courier New"/>
+                <w:color w:val="A31515"/>
+                <w:sz w:val="18"/>
+                <w:szCs w:val="18"/>
+                <w:bdr w:val="single" w:sz="6" w:space="0" w:color="FFE4B3" w:frame="1"/>
+                <w:shd w:val="clear" w:color="auto" w:fill="FFFFF8"/>
+                <w:lang w:val="en-US"/>
+              </w:rPr>
+              <w:t>@}</w:t>
+            </w:r>
+          </w:p>
+        </w:tc>
+      </w:tr>
+      <w:tr>
+        <w:tc>
+          <w:tcPr>
+            <w:tcW w:w="0" w:type="auto"/>
+            <w:tcBorders>
+              <w:top w:val="single" w:sz="6" w:space="0" w:color="000000"/>
+              <w:bottom w:val="single" w:sz="6" w:space="0" w:color="000000"/>
+            </w:tcBorders>
+            <w:shd w:val="clear" w:color="auto" w:fill="auto"/>
+            <w:tcMar>
+              <w:top w:w="75" w:type="dxa"/>
+              <w:left w:w="150" w:type="dxa"/>
+              <w:bottom w:w="75" w:type="dxa"/>
+              <w:right w:w="150" w:type="dxa"/>
+            </w:tcMar>
+            <w:vAlign w:val="center"/>
+            <w:hideMark/>
+          </w:tcPr>
+          <w:p>
+            <w:pPr>
+              <w:spacing w:after="0" w:line="240" w:lineRule="auto"/>
+              <w:rPr>
+                <w:rFonts w:ascii="Segoe UI" w:eastAsia="Times New Roman" w:hAnsi="Segoe UI" w:cs="Segoe UI"/>
+                <w:color w:val="000000"/>
+                <w:sz w:val="18"/>
+                <w:szCs w:val="18"/>
+                <w:lang w:val="en-US"/>
+              </w:rPr>
+            </w:pPr>
+            <w:r>
+              <w:rPr>
+                <w:rFonts w:ascii="Segoe UI" w:eastAsia="Times New Roman" w:hAnsi="Segoe UI" w:cs="Segoe UI"/>
+                <w:color w:val="000000"/>
+                <w:sz w:val="18"/>
+                <w:szCs w:val="18"/>
+                <w:lang w:val="en-US"/>
+              </w:rPr>
+              <w:t>Month Name</w:t>
+            </w:r>
+          </w:p>
+        </w:tc>
+        <w:tc>
+          <w:tcPr>
+            <w:tcW w:w="0" w:type="auto"/>
+            <w:tcBorders>
+              <w:top w:val="single" w:sz="6" w:space="0" w:color="000000"/>
+              <w:bottom w:val="single" w:sz="6" w:space="0" w:color="000000"/>
+            </w:tcBorders>
+            <w:shd w:val="clear" w:color="auto" w:fill="auto"/>
+            <w:tcMar>
+              <w:top w:w="75" w:type="dxa"/>
+              <w:left w:w="150" w:type="dxa"/>
+              <w:bottom w:w="75" w:type="dxa"/>
+              <w:right w:w="150" w:type="dxa"/>
+            </w:tcMar>
+            <w:vAlign w:val="center"/>
+            <w:hideMark/>
+          </w:tcPr>
+          <w:p>
+            <w:pPr>
+              <w:spacing w:after="0" w:line="240" w:lineRule="auto"/>
+              <w:rPr>
+                <w:rFonts w:ascii="&amp;quot" w:eastAsia="Times New Roman" w:hAnsi="&amp;quot" w:cs="Times New Roman"/>
+                <w:color w:val="000000"/>
+                <w:sz w:val="18"/>
+                <w:szCs w:val="18"/>
+                <w:lang w:val="en-US"/>
+              </w:rPr>
+            </w:pPr>
+            <w:r>
+              <w:rPr>
+                <w:rFonts w:ascii="Consolas" w:eastAsia="Times New Roman" w:hAnsi="Consolas" w:cs="Courier New"/>
+                <w:color w:val="A31515"/>
+                <w:sz w:val="18"/>
+                <w:szCs w:val="18"/>
+                <w:bdr w:val="single" w:sz="6" w:space="0" w:color="FFE4B3" w:frame="1"/>
+                <w:shd w:val="clear" w:color="auto" w:fill="FFFFF8"/>
+                <w:lang w:val="en-US"/>
+              </w:rPr>
+              <w:t>{@</w:t>
+            </w:r>
+            <w:proofErr w:type="spellStart"/>
+            <w:r>
+              <w:rPr>
+                <w:rFonts w:ascii="Consolas" w:eastAsia="Times New Roman" w:hAnsi="Consolas" w:cs="Courier New"/>
+                <w:color w:val="A31515"/>
+                <w:sz w:val="18"/>
+                <w:szCs w:val="18"/>
+                <w:bdr w:val="single" w:sz="6" w:space="0" w:color="FFE4B3" w:frame="1"/>
+                <w:shd w:val="clear" w:color="auto" w:fill="FFFFF8"/>
+                <w:lang w:val="en-US"/>
+              </w:rPr>
+              <w:t>datemonth</w:t>
+            </w:r>
+            <w:proofErr w:type="spellEnd"/>
+            <w:r>
+              <w:rPr>
+                <w:rFonts w:ascii="Consolas" w:eastAsia="Times New Roman" w:hAnsi="Consolas" w:cs="Courier New"/>
+                <w:color w:val="A31515"/>
+                <w:sz w:val="18"/>
+                <w:szCs w:val="18"/>
+                <w:bdr w:val="single" w:sz="6" w:space="0" w:color="FFE4B3" w:frame="1"/>
+                <w:shd w:val="clear" w:color="auto" w:fill="FFFFF8"/>
+                <w:lang w:val="en-US"/>
+              </w:rPr>
+              <w:t>@}</w:t>
+            </w:r>
+          </w:p>
+        </w:tc>
+      </w:tr>
+      <w:tr>
+        <w:tc>
+          <w:tcPr>
+            <w:tcW w:w="0" w:type="auto"/>
+            <w:tcBorders>
+              <w:top w:val="single" w:sz="6" w:space="0" w:color="000000"/>
+            </w:tcBorders>
+            <w:shd w:val="clear" w:color="auto" w:fill="auto"/>
+            <w:tcMar>
+              <w:top w:w="75" w:type="dxa"/>
+              <w:left w:w="150" w:type="dxa"/>
+              <w:bottom w:w="75" w:type="dxa"/>
+              <w:right w:w="150" w:type="dxa"/>
+            </w:tcMar>
+            <w:vAlign w:val="center"/>
+          </w:tcPr>
+          <w:p>
+            <w:pPr>
+              <w:spacing w:after="0" w:line="240" w:lineRule="auto"/>
+              <w:rPr>
+                <w:rFonts w:ascii="Segoe UI" w:eastAsia="Times New Roman" w:hAnsi="Segoe UI" w:cs="Segoe UI"/>
+                <w:color w:val="000000"/>
+                <w:sz w:val="18"/>
+                <w:szCs w:val="18"/>
+                <w:lang w:val="en-US"/>
+              </w:rPr>
+            </w:pPr>
+            <w:r>
+              <w:rPr>
+                <w:rFonts w:ascii="Segoe UI" w:eastAsia="Times New Roman" w:hAnsi="Segoe UI" w:cs="Segoe UI"/>
+                <w:color w:val="000000"/>
+                <w:sz w:val="18"/>
+                <w:szCs w:val="18"/>
+                <w:lang w:val="en-US"/>
+              </w:rPr>
+              <w:t>Month Short Name</w:t>
+            </w:r>
+          </w:p>
+        </w:tc>
+        <w:tc>
+          <w:tcPr>
+            <w:tcW w:w="0" w:type="auto"/>
+            <w:tcBorders>
+              <w:top w:val="single" w:sz="6" w:space="0" w:color="000000"/>
+            </w:tcBorders>
+            <w:shd w:val="clear" w:color="auto" w:fill="auto"/>
+            <w:tcMar>
+              <w:top w:w="75" w:type="dxa"/>
+              <w:left w:w="150" w:type="dxa"/>
+              <w:bottom w:w="75" w:type="dxa"/>
+              <w:right w:w="150" w:type="dxa"/>
+            </w:tcMar>
+            <w:vAlign w:val="center"/>
+          </w:tcPr>
+          <w:p>
+            <w:pPr>
+              <w:spacing w:after="0" w:line="240" w:lineRule="auto"/>
+              <w:rPr>
+                <w:rFonts w:ascii="Consolas" w:eastAsia="Times New Roman" w:hAnsi="Consolas" w:cs="Courier New"/>
+                <w:color w:val="A31515"/>
+                <w:sz w:val="18"/>
+                <w:szCs w:val="18"/>
+                <w:bdr w:val="single" w:sz="6" w:space="0" w:color="FFE4B3" w:frame="1"/>
+                <w:shd w:val="clear" w:color="auto" w:fill="FFFFF8"/>
+                <w:lang w:val="en-US"/>
+              </w:rPr>
+            </w:pPr>
+            <w:r>
+              <w:rPr>
+                <w:rFonts w:ascii="Consolas" w:eastAsia="Times New Roman" w:hAnsi="Consolas" w:cs="Courier New"/>
+                <w:color w:val="A31515"/>
+                <w:sz w:val="18"/>
+                <w:szCs w:val="18"/>
+                <w:bdr w:val="single" w:sz="6" w:space="0" w:color="FFE4B3" w:frame="1"/>
+                <w:shd w:val="clear" w:color="auto" w:fill="FFFFF8"/>
+                <w:lang w:val="en-US"/>
+              </w:rPr>
+              <w:t>{@</w:t>
+            </w:r>
+            <w:proofErr w:type="spellStart"/>
+            <w:r>
+              <w:rPr>
+                <w:rFonts w:ascii="Consolas" w:eastAsia="Times New Roman" w:hAnsi="Consolas" w:cs="Courier New"/>
+                <w:color w:val="A31515"/>
+                <w:sz w:val="18"/>
+                <w:szCs w:val="18"/>
+                <w:bdr w:val="single" w:sz="6" w:space="0" w:color="FFE4B3" w:frame="1"/>
+                <w:shd w:val="clear" w:color="auto" w:fill="FFFFF8"/>
+                <w:lang w:val="en-US"/>
+              </w:rPr>
+              <w:t>datemonthshort</w:t>
+            </w:r>
+            <w:proofErr w:type="spellEnd"/>
+            <w:r>
+              <w:rPr>
+                <w:rFonts w:ascii="Consolas" w:eastAsia="Times New Roman" w:hAnsi="Consolas" w:cs="Courier New"/>
+                <w:color w:val="A31515"/>
+                <w:sz w:val="18"/>
+                <w:szCs w:val="18"/>
+                <w:bdr w:val="single" w:sz="6" w:space="0" w:color="FFE4B3" w:frame="1"/>
+                <w:shd w:val="clear" w:color="auto" w:fill="FFFFF8"/>
+                <w:lang w:val="en-US"/>
+              </w:rPr>
+              <w:t>@}</w:t>
+            </w:r>
+          </w:p>
+        </w:tc>
+      </w:tr>
+      <w:tr>
+        <w:tc>
+          <w:tcPr>
+            <w:tcW w:w="0" w:type="auto"/>
+            <w:tcBorders>
+              <w:top w:val="single" w:sz="6" w:space="0" w:color="000000"/>
+            </w:tcBorders>
+            <w:shd w:val="clear" w:color="auto" w:fill="auto"/>
+            <w:tcMar>
+              <w:top w:w="75" w:type="dxa"/>
+              <w:left w:w="150" w:type="dxa"/>
+              <w:bottom w:w="75" w:type="dxa"/>
+              <w:right w:w="150" w:type="dxa"/>
+            </w:tcMar>
+            <w:vAlign w:val="center"/>
+          </w:tcPr>
+          <w:p>
+            <w:pPr>
+              <w:spacing w:after="0" w:line="240" w:lineRule="auto"/>
+              <w:rPr>
+                <w:rFonts w:ascii="Segoe UI" w:eastAsia="Times New Roman" w:hAnsi="Segoe UI" w:cs="Segoe UI"/>
+                <w:color w:val="000000"/>
+                <w:sz w:val="18"/>
+                <w:szCs w:val="18"/>
+                <w:lang w:val="en-US"/>
+              </w:rPr>
+            </w:pPr>
+            <w:r>
+              <w:rPr>
+                <w:rFonts w:ascii="Segoe UI" w:eastAsia="Times New Roman" w:hAnsi="Segoe UI" w:cs="Segoe UI"/>
+                <w:color w:val="000000"/>
+                <w:sz w:val="18"/>
+                <w:szCs w:val="18"/>
+                <w:lang w:val="en-US"/>
+              </w:rPr>
+              <w:t>Month Number</w:t>
+            </w:r>
+          </w:p>
+        </w:tc>
+        <w:tc>
+          <w:tcPr>
+            <w:tcW w:w="0" w:type="auto"/>
+            <w:tcBorders>
+              <w:top w:val="single" w:sz="6" w:space="0" w:color="000000"/>
+            </w:tcBorders>
+            <w:shd w:val="clear" w:color="auto" w:fill="auto"/>
+            <w:tcMar>
+              <w:top w:w="75" w:type="dxa"/>
+              <w:left w:w="150" w:type="dxa"/>
+              <w:bottom w:w="75" w:type="dxa"/>
+              <w:right w:w="150" w:type="dxa"/>
+            </w:tcMar>
+            <w:vAlign w:val="center"/>
+          </w:tcPr>
+          <w:p>
+            <w:pPr>
+              <w:spacing w:after="0" w:line="240" w:lineRule="auto"/>
+              <w:rPr>
+                <w:rFonts w:ascii="Consolas" w:eastAsia="Times New Roman" w:hAnsi="Consolas" w:cs="Courier New"/>
+                <w:color w:val="A31515"/>
+                <w:sz w:val="18"/>
+                <w:szCs w:val="18"/>
+                <w:bdr w:val="single" w:sz="6" w:space="0" w:color="FFE4B3" w:frame="1"/>
+                <w:shd w:val="clear" w:color="auto" w:fill="FFFFF8"/>
+                <w:lang w:val="en-US"/>
+              </w:rPr>
+            </w:pPr>
+            <w:r>
+              <w:rPr>
+                <w:rFonts w:ascii="Consolas" w:eastAsia="Times New Roman" w:hAnsi="Consolas" w:cs="Courier New"/>
+                <w:color w:val="A31515"/>
+                <w:sz w:val="18"/>
+                <w:szCs w:val="18"/>
+                <w:bdr w:val="single" w:sz="6" w:space="0" w:color="FFE4B3" w:frame="1"/>
+                <w:shd w:val="clear" w:color="auto" w:fill="FFFFF8"/>
+                <w:lang w:val="en-US"/>
+              </w:rPr>
+              <w:t>{@</w:t>
+            </w:r>
+            <w:proofErr w:type="spellStart"/>
+            <w:r>
+              <w:rPr>
+                <w:rFonts w:ascii="Consolas" w:eastAsia="Times New Roman" w:hAnsi="Consolas" w:cs="Courier New"/>
+                <w:color w:val="A31515"/>
+                <w:sz w:val="18"/>
+                <w:szCs w:val="18"/>
+                <w:bdr w:val="single" w:sz="6" w:space="0" w:color="FFE4B3" w:frame="1"/>
+                <w:shd w:val="clear" w:color="auto" w:fill="FFFFF8"/>
+                <w:lang w:val="en-US"/>
+              </w:rPr>
+              <w:t>datemonthnum</w:t>
+            </w:r>
+            <w:proofErr w:type="spellEnd"/>
+            <w:r>
+              <w:rPr>
+                <w:rFonts w:ascii="Consolas" w:eastAsia="Times New Roman" w:hAnsi="Consolas" w:cs="Courier New"/>
+                <w:color w:val="A31515"/>
+                <w:sz w:val="18"/>
+                <w:szCs w:val="18"/>
+                <w:bdr w:val="single" w:sz="6" w:space="0" w:color="FFE4B3" w:frame="1"/>
+                <w:shd w:val="clear" w:color="auto" w:fill="FFFFF8"/>
+                <w:lang w:val="en-US"/>
+              </w:rPr>
+              <w:t>@}</w:t>
+            </w:r>
+          </w:p>
+        </w:tc>
+      </w:tr>
+      <w:tr>
+        <w:tc>
+          <w:tcPr>
+            <w:tcW w:w="0" w:type="auto"/>
+            <w:tcBorders>
+              <w:top w:val="single" w:sz="6" w:space="0" w:color="000000"/>
+            </w:tcBorders>
+            <w:shd w:val="clear" w:color="auto" w:fill="auto"/>
+            <w:tcMar>
+              <w:top w:w="75" w:type="dxa"/>
+              <w:left w:w="150" w:type="dxa"/>
+              <w:bottom w:w="75" w:type="dxa"/>
+              <w:right w:w="150" w:type="dxa"/>
+            </w:tcMar>
+            <w:vAlign w:val="center"/>
+          </w:tcPr>
+          <w:p>
+            <w:pPr>
+              <w:spacing w:after="0" w:line="240" w:lineRule="auto"/>
+              <w:rPr>
+                <w:rFonts w:ascii="Segoe UI" w:eastAsia="Times New Roman" w:hAnsi="Segoe UI" w:cs="Segoe UI"/>
+                <w:color w:val="000000"/>
+                <w:sz w:val="18"/>
+                <w:szCs w:val="18"/>
+                <w:lang w:val="en-US"/>
+              </w:rPr>
+            </w:pPr>
+            <w:r>
+              <w:rPr>
+                <w:rFonts w:ascii="Segoe UI" w:eastAsia="Times New Roman" w:hAnsi="Segoe UI" w:cs="Segoe UI"/>
+                <w:color w:val="000000"/>
+                <w:sz w:val="18"/>
+                <w:szCs w:val="18"/>
+                <w:lang w:val="en-US"/>
+              </w:rPr>
+              <w:t>Day Name</w:t>
+            </w:r>
+          </w:p>
+        </w:tc>
+        <w:tc>
+          <w:tcPr>
+            <w:tcW w:w="0" w:type="auto"/>
+            <w:tcBorders>
+              <w:top w:val="single" w:sz="6" w:space="0" w:color="000000"/>
+            </w:tcBorders>
+            <w:shd w:val="clear" w:color="auto" w:fill="auto"/>
+            <w:tcMar>
+              <w:top w:w="75" w:type="dxa"/>
+              <w:left w:w="150" w:type="dxa"/>
+              <w:bottom w:w="75" w:type="dxa"/>
+              <w:right w:w="150" w:type="dxa"/>
+            </w:tcMar>
+            <w:vAlign w:val="center"/>
+          </w:tcPr>
+          <w:p>
+            <w:pPr>
+              <w:spacing w:after="0" w:line="240" w:lineRule="auto"/>
+              <w:rPr>
+                <w:rFonts w:ascii="Consolas" w:eastAsia="Times New Roman" w:hAnsi="Consolas" w:cs="Courier New"/>
+                <w:color w:val="A31515"/>
+                <w:sz w:val="18"/>
+                <w:szCs w:val="18"/>
+                <w:bdr w:val="single" w:sz="6" w:space="0" w:color="FFE4B3" w:frame="1"/>
+                <w:shd w:val="clear" w:color="auto" w:fill="FFFFF8"/>
+                <w:lang w:val="en-US"/>
+              </w:rPr>
+            </w:pPr>
+            <w:r>
+              <w:rPr>
+                <w:rFonts w:ascii="Consolas" w:eastAsia="Times New Roman" w:hAnsi="Consolas" w:cs="Courier New"/>
+                <w:color w:val="A31515"/>
+                <w:sz w:val="18"/>
+                <w:szCs w:val="18"/>
+                <w:bdr w:val="single" w:sz="6" w:space="0" w:color="FFE4B3" w:frame="1"/>
+                <w:shd w:val="clear" w:color="auto" w:fill="FFFFF8"/>
+                <w:lang w:val="en-US"/>
+              </w:rPr>
+              <w:t>{@</w:t>
+            </w:r>
+            <w:proofErr w:type="spellStart"/>
+            <w:r>
+              <w:rPr>
+                <w:rFonts w:ascii="Consolas" w:eastAsia="Times New Roman" w:hAnsi="Consolas" w:cs="Courier New"/>
+                <w:color w:val="A31515"/>
+                <w:sz w:val="18"/>
+                <w:szCs w:val="18"/>
+                <w:bdr w:val="single" w:sz="6" w:space="0" w:color="FFE4B3" w:frame="1"/>
+                <w:shd w:val="clear" w:color="auto" w:fill="FFFFF8"/>
+                <w:lang w:val="en-US"/>
+              </w:rPr>
+              <w:t>dateday</w:t>
+            </w:r>
+            <w:proofErr w:type="spellEnd"/>
+            <w:r>
+              <w:rPr>
+                <w:rFonts w:ascii="Consolas" w:eastAsia="Times New Roman" w:hAnsi="Consolas" w:cs="Courier New"/>
+                <w:color w:val="A31515"/>
+                <w:sz w:val="18"/>
+                <w:szCs w:val="18"/>
+                <w:bdr w:val="single" w:sz="6" w:space="0" w:color="FFE4B3" w:frame="1"/>
+                <w:shd w:val="clear" w:color="auto" w:fill="FFFFF8"/>
+                <w:lang w:val="en-US"/>
+              </w:rPr>
+              <w:t>@}</w:t>
+            </w:r>
+          </w:p>
+        </w:tc>
+      </w:tr>
+      <w:tr>
+        <w:tc>
+          <w:tcPr>
+            <w:tcW w:w="0" w:type="auto"/>
+            <w:tcBorders>
+              <w:top w:val="single" w:sz="6" w:space="0" w:color="000000"/>
+              <w:bottom w:val="single" w:sz="6" w:space="0" w:color="000000"/>
+            </w:tcBorders>
+            <w:shd w:val="clear" w:color="auto" w:fill="auto"/>
+            <w:tcMar>
+              <w:top w:w="75" w:type="dxa"/>
+              <w:left w:w="150" w:type="dxa"/>
+              <w:bottom w:w="75" w:type="dxa"/>
+              <w:right w:w="150" w:type="dxa"/>
+            </w:tcMar>
+            <w:vAlign w:val="center"/>
+          </w:tcPr>
+          <w:p>
+            <w:pPr>
+              <w:spacing w:after="0" w:line="240" w:lineRule="auto"/>
+              <w:rPr>
+                <w:rFonts w:ascii="Segoe UI" w:eastAsia="Times New Roman" w:hAnsi="Segoe UI" w:cs="Segoe UI"/>
+                <w:color w:val="000000"/>
+                <w:sz w:val="18"/>
+                <w:szCs w:val="18"/>
+                <w:lang w:val="en-US"/>
+              </w:rPr>
+            </w:pPr>
+            <w:r>
+              <w:rPr>
+                <w:rFonts w:ascii="Segoe UI" w:eastAsia="Times New Roman" w:hAnsi="Segoe UI" w:cs="Segoe UI"/>
+                <w:color w:val="000000"/>
+                <w:sz w:val="18"/>
+                <w:szCs w:val="18"/>
+                <w:lang w:val="en-US"/>
+              </w:rPr>
+              <w:t>Day Short Name</w:t>
+            </w:r>
+          </w:p>
+        </w:tc>
+        <w:tc>
+          <w:tcPr>
+            <w:tcW w:w="0" w:type="auto"/>
+            <w:tcBorders>
+              <w:top w:val="single" w:sz="6" w:space="0" w:color="000000"/>
+              <w:bottom w:val="single" w:sz="6" w:space="0" w:color="000000"/>
+            </w:tcBorders>
+            <w:shd w:val="clear" w:color="auto" w:fill="auto"/>
+            <w:tcMar>
+              <w:top w:w="75" w:type="dxa"/>
+              <w:left w:w="150" w:type="dxa"/>
+              <w:bottom w:w="75" w:type="dxa"/>
+              <w:right w:w="150" w:type="dxa"/>
+            </w:tcMar>
+            <w:vAlign w:val="center"/>
+          </w:tcPr>
+          <w:p>
+            <w:pPr>
+              <w:spacing w:after="0" w:line="240" w:lineRule="auto"/>
+              <w:rPr>
+                <w:rFonts w:ascii="Consolas" w:eastAsia="Times New Roman" w:hAnsi="Consolas" w:cs="Courier New"/>
+                <w:color w:val="A31515"/>
+                <w:sz w:val="18"/>
+                <w:szCs w:val="18"/>
+                <w:bdr w:val="single" w:sz="6" w:space="0" w:color="FFE4B3" w:frame="1"/>
+                <w:shd w:val="clear" w:color="auto" w:fill="FFFFF8"/>
+                <w:lang w:val="en-US"/>
+              </w:rPr>
+            </w:pPr>
+            <w:r>
+              <w:rPr>
+                <w:rFonts w:ascii="Consolas" w:eastAsia="Times New Roman" w:hAnsi="Consolas" w:cs="Courier New"/>
+                <w:color w:val="A31515"/>
+                <w:sz w:val="18"/>
+                <w:szCs w:val="18"/>
+                <w:bdr w:val="single" w:sz="6" w:space="0" w:color="FFE4B3" w:frame="1"/>
+                <w:shd w:val="clear" w:color="auto" w:fill="FFFFF8"/>
+                <w:lang w:val="en-US"/>
+              </w:rPr>
+              <w:t>{@</w:t>
+            </w:r>
+            <w:proofErr w:type="spellStart"/>
+            <w:r>
+              <w:rPr>
+                <w:rFonts w:ascii="Consolas" w:eastAsia="Times New Roman" w:hAnsi="Consolas" w:cs="Courier New"/>
+                <w:color w:val="A31515"/>
+                <w:sz w:val="18"/>
+                <w:szCs w:val="18"/>
+                <w:bdr w:val="single" w:sz="6" w:space="0" w:color="FFE4B3" w:frame="1"/>
+                <w:shd w:val="clear" w:color="auto" w:fill="FFFFF8"/>
+                <w:lang w:val="en-US"/>
+              </w:rPr>
+              <w:t>datedayshort</w:t>
+            </w:r>
+            <w:proofErr w:type="spellEnd"/>
+            <w:r>
+              <w:rPr>
+                <w:rFonts w:ascii="Consolas" w:eastAsia="Times New Roman" w:hAnsi="Consolas" w:cs="Courier New"/>
+                <w:color w:val="A31515"/>
+                <w:sz w:val="18"/>
+                <w:szCs w:val="18"/>
+                <w:bdr w:val="single" w:sz="6" w:space="0" w:color="FFE4B3" w:frame="1"/>
+                <w:shd w:val="clear" w:color="auto" w:fill="FFFFF8"/>
+                <w:lang w:val="en-US"/>
+              </w:rPr>
+              <w:t>@}</w:t>
+            </w:r>
+          </w:p>
+        </w:tc>
+      </w:tr>
+      <w:tr>
+        <w:tc>
+          <w:tcPr>
+            <w:tcW w:w="0" w:type="auto"/>
+            <w:tcBorders>
+              <w:top w:val="single" w:sz="6" w:space="0" w:color="000000"/>
+            </w:tcBorders>
+            <w:shd w:val="clear" w:color="auto" w:fill="auto"/>
+            <w:tcMar>
+              <w:top w:w="75" w:type="dxa"/>
+              <w:left w:w="150" w:type="dxa"/>
+              <w:bottom w:w="75" w:type="dxa"/>
+              <w:right w:w="150" w:type="dxa"/>
+            </w:tcMar>
+            <w:vAlign w:val="center"/>
+          </w:tcPr>
+          <w:p>
+            <w:pPr>
+              <w:spacing w:after="0" w:line="240" w:lineRule="auto"/>
+              <w:rPr>
+                <w:rFonts w:ascii="Segoe UI" w:eastAsia="Times New Roman" w:hAnsi="Segoe UI" w:cs="Segoe UI"/>
+                <w:color w:val="000000"/>
+                <w:sz w:val="18"/>
+                <w:szCs w:val="18"/>
+                <w:lang w:val="en-US"/>
+              </w:rPr>
+            </w:pPr>
+            <w:r>
+              <w:rPr>
+                <w:rFonts w:ascii="Segoe UI" w:eastAsia="Times New Roman" w:hAnsi="Segoe UI" w:cs="Segoe UI"/>
+                <w:color w:val="000000"/>
+                <w:sz w:val="18"/>
+                <w:szCs w:val="18"/>
+                <w:lang w:val="en-US"/>
+              </w:rPr>
+              <w:t>Day Number</w:t>
+            </w:r>
+          </w:p>
+        </w:tc>
+        <w:tc>
+          <w:tcPr>
+            <w:tcW w:w="0" w:type="auto"/>
+            <w:tcBorders>
+              <w:top w:val="single" w:sz="6" w:space="0" w:color="000000"/>
+            </w:tcBorders>
+            <w:shd w:val="clear" w:color="auto" w:fill="auto"/>
+            <w:tcMar>
+              <w:top w:w="75" w:type="dxa"/>
+              <w:left w:w="150" w:type="dxa"/>
+              <w:bottom w:w="75" w:type="dxa"/>
+              <w:right w:w="150" w:type="dxa"/>
+            </w:tcMar>
+            <w:vAlign w:val="center"/>
+          </w:tcPr>
+          <w:p>
+            <w:pPr>
+              <w:spacing w:after="0" w:line="240" w:lineRule="auto"/>
+              <w:rPr>
+                <w:rFonts w:ascii="Consolas" w:eastAsia="Times New Roman" w:hAnsi="Consolas" w:cs="Courier New"/>
+                <w:color w:val="A31515"/>
+                <w:sz w:val="18"/>
+                <w:szCs w:val="18"/>
+                <w:bdr w:val="single" w:sz="6" w:space="0" w:color="FFE4B3" w:frame="1"/>
+                <w:shd w:val="clear" w:color="auto" w:fill="FFFFF8"/>
+                <w:lang w:val="en-US"/>
+              </w:rPr>
+            </w:pPr>
+            <w:r>
+              <w:rPr>
+                <w:rFonts w:ascii="Consolas" w:eastAsia="Times New Roman" w:hAnsi="Consolas" w:cs="Courier New"/>
+                <w:color w:val="A31515"/>
+                <w:sz w:val="18"/>
+                <w:szCs w:val="18"/>
+                <w:bdr w:val="single" w:sz="6" w:space="0" w:color="FFE4B3" w:frame="1"/>
+                <w:shd w:val="clear" w:color="auto" w:fill="FFFFF8"/>
+                <w:lang w:val="en-US"/>
+              </w:rPr>
+              <w:t>{@</w:t>
+            </w:r>
+            <w:proofErr w:type="spellStart"/>
+            <w:r>
+              <w:rPr>
+                <w:rFonts w:ascii="Consolas" w:eastAsia="Times New Roman" w:hAnsi="Consolas" w:cs="Courier New"/>
+                <w:color w:val="A31515"/>
+                <w:sz w:val="18"/>
+                <w:szCs w:val="18"/>
+                <w:bdr w:val="single" w:sz="6" w:space="0" w:color="FFE4B3" w:frame="1"/>
+                <w:shd w:val="clear" w:color="auto" w:fill="FFFFF8"/>
+                <w:lang w:val="en-US"/>
+              </w:rPr>
+              <w:t>datedaynum</w:t>
+            </w:r>
+            <w:proofErr w:type="spellEnd"/>
+            <w:r>
+              <w:rPr>
+                <w:rFonts w:ascii="Consolas" w:eastAsia="Times New Roman" w:hAnsi="Consolas" w:cs="Courier New"/>
+                <w:color w:val="A31515"/>
+                <w:sz w:val="18"/>
+                <w:szCs w:val="18"/>
+                <w:bdr w:val="single" w:sz="6" w:space="0" w:color="FFE4B3" w:frame="1"/>
+                <w:shd w:val="clear" w:color="auto" w:fill="FFFFF8"/>
+                <w:lang w:val="en-US"/>
+              </w:rPr>
+              <w:t>@}</w:t>
+            </w:r>
+          </w:p>
+        </w:tc>
+      </w:tr>
+      <w:tr>
+        <w:tc>
+          <w:tcPr>
+            <w:tcW w:w="0" w:type="auto"/>
+            <w:tcBorders>
+              <w:top w:val="single" w:sz="6" w:space="0" w:color="000000"/>
+            </w:tcBorders>
+            <w:shd w:val="clear" w:color="auto" w:fill="auto"/>
+            <w:tcMar>
+              <w:top w:w="75" w:type="dxa"/>
+              <w:left w:w="150" w:type="dxa"/>
+              <w:bottom w:w="75" w:type="dxa"/>
+              <w:right w:w="150" w:type="dxa"/>
+            </w:tcMar>
+            <w:vAlign w:val="center"/>
+          </w:tcPr>
+          <w:p>
+            <w:pPr>
+              <w:spacing w:after="0" w:line="240" w:lineRule="auto"/>
+              <w:rPr>
+                <w:rFonts w:ascii="Segoe UI" w:eastAsia="Times New Roman" w:hAnsi="Segoe UI" w:cs="Segoe UI"/>
+                <w:color w:val="000000"/>
+                <w:sz w:val="18"/>
+                <w:szCs w:val="18"/>
+                <w:lang w:val="en-US"/>
+              </w:rPr>
+            </w:pPr>
+            <w:r>
+              <w:rPr>
+                <w:rFonts w:ascii="Segoe UI" w:eastAsia="Times New Roman" w:hAnsi="Segoe UI" w:cs="Segoe UI"/>
+                <w:color w:val="000000"/>
+                <w:sz w:val="18"/>
+                <w:szCs w:val="18"/>
+                <w:lang w:val="en-US"/>
+              </w:rPr>
+              <w:t>Date (ISO8601)</w:t>
+            </w:r>
+          </w:p>
+        </w:tc>
+        <w:tc>
+          <w:tcPr>
+            <w:tcW w:w="0" w:type="auto"/>
+            <w:tcBorders>
+              <w:top w:val="single" w:sz="6" w:space="0" w:color="000000"/>
+            </w:tcBorders>
+            <w:shd w:val="clear" w:color="auto" w:fill="auto"/>
+            <w:tcMar>
+              <w:top w:w="75" w:type="dxa"/>
+              <w:left w:w="150" w:type="dxa"/>
+              <w:bottom w:w="75" w:type="dxa"/>
+              <w:right w:w="150" w:type="dxa"/>
+            </w:tcMar>
+            <w:vAlign w:val="center"/>
+          </w:tcPr>
+          <w:p>
+            <w:pPr>
+              <w:spacing w:after="0" w:line="240" w:lineRule="auto"/>
+              <w:rPr>
+                <w:rFonts w:ascii="Consolas" w:eastAsia="Times New Roman" w:hAnsi="Consolas" w:cs="Courier New"/>
+                <w:color w:val="A31515"/>
+                <w:sz w:val="18"/>
+                <w:szCs w:val="18"/>
+                <w:bdr w:val="single" w:sz="6" w:space="0" w:color="FFE4B3" w:frame="1"/>
+                <w:shd w:val="clear" w:color="auto" w:fill="FFFFF8"/>
+                <w:lang w:val="en-US"/>
+              </w:rPr>
+            </w:pPr>
+            <w:r>
+              <w:rPr>
+                <w:rFonts w:ascii="Consolas" w:eastAsia="Times New Roman" w:hAnsi="Consolas" w:cs="Courier New"/>
+                <w:color w:val="A31515"/>
+                <w:sz w:val="18"/>
+                <w:szCs w:val="18"/>
+                <w:bdr w:val="single" w:sz="6" w:space="0" w:color="FFE4B3" w:frame="1"/>
+                <w:shd w:val="clear" w:color="auto" w:fill="FFFFF8"/>
+                <w:lang w:val="en-US"/>
+              </w:rPr>
+              <w:t>{@</w:t>
+            </w:r>
+            <w:proofErr w:type="spellStart"/>
+            <w:r>
+              <w:rPr>
+                <w:rFonts w:ascii="Consolas" w:eastAsia="Times New Roman" w:hAnsi="Consolas" w:cs="Courier New"/>
+                <w:color w:val="A31515"/>
+                <w:sz w:val="18"/>
+                <w:szCs w:val="18"/>
+                <w:bdr w:val="single" w:sz="6" w:space="0" w:color="FFE4B3" w:frame="1"/>
+                <w:shd w:val="clear" w:color="auto" w:fill="FFFFF8"/>
+                <w:lang w:val="en-US"/>
+              </w:rPr>
+              <w:t>dateymd</w:t>
+            </w:r>
+            <w:proofErr w:type="spellEnd"/>
+            <w:r>
+              <w:rPr>
+                <w:rFonts w:ascii="Consolas" w:eastAsia="Times New Roman" w:hAnsi="Consolas" w:cs="Courier New"/>
+                <w:color w:val="A31515"/>
+                <w:sz w:val="18"/>
+                <w:szCs w:val="18"/>
+                <w:bdr w:val="single" w:sz="6" w:space="0" w:color="FFE4B3" w:frame="1"/>
+                <w:shd w:val="clear" w:color="auto" w:fill="FFFFF8"/>
+                <w:lang w:val="en-US"/>
+              </w:rPr>
+              <w:t>@}</w:t>
+            </w:r>
+          </w:p>
+        </w:tc>
+      </w:tr>
+      <w:tr>
+        <w:tc>
+          <w:tcPr>
+            <w:tcW w:w="0" w:type="auto"/>
+            <w:tcBorders>
+              <w:top w:val="single" w:sz="6" w:space="0" w:color="000000"/>
+            </w:tcBorders>
+            <w:shd w:val="clear" w:color="auto" w:fill="auto"/>
+            <w:tcMar>
+              <w:top w:w="75" w:type="dxa"/>
+              <w:left w:w="150" w:type="dxa"/>
+              <w:bottom w:w="75" w:type="dxa"/>
+              <w:right w:w="150" w:type="dxa"/>
+            </w:tcMar>
+            <w:vAlign w:val="center"/>
+          </w:tcPr>
+          <w:p>
+            <w:pPr>
+              <w:spacing w:after="0" w:line="240" w:lineRule="auto"/>
+              <w:rPr>
+                <w:rFonts w:ascii="Segoe UI" w:eastAsia="Times New Roman" w:hAnsi="Segoe UI" w:cs="Segoe UI"/>
+                <w:color w:val="000000"/>
+                <w:sz w:val="18"/>
+                <w:szCs w:val="18"/>
+                <w:lang w:val="en-US"/>
+              </w:rPr>
+            </w:pPr>
+            <w:r>
+              <w:rPr>
+                <w:rFonts w:ascii="Segoe UI" w:eastAsia="Times New Roman" w:hAnsi="Segoe UI" w:cs="Segoe UI"/>
+                <w:color w:val="000000"/>
+                <w:sz w:val="18"/>
+                <w:szCs w:val="18"/>
+                <w:lang w:val="en-US"/>
+              </w:rPr>
+              <w:t>Month Day, Year</w:t>
+            </w:r>
+          </w:p>
+        </w:tc>
+        <w:tc>
+          <w:tcPr>
+            <w:tcW w:w="0" w:type="auto"/>
+            <w:tcBorders>
+              <w:top w:val="single" w:sz="6" w:space="0" w:color="000000"/>
+            </w:tcBorders>
+            <w:shd w:val="clear" w:color="auto" w:fill="auto"/>
+            <w:tcMar>
+              <w:top w:w="75" w:type="dxa"/>
+              <w:left w:w="150" w:type="dxa"/>
+              <w:bottom w:w="75" w:type="dxa"/>
+              <w:right w:w="150" w:type="dxa"/>
+            </w:tcMar>
+            <w:vAlign w:val="center"/>
+          </w:tcPr>
+          <w:p>
+            <w:pPr>
+              <w:spacing w:after="0" w:line="240" w:lineRule="auto"/>
+              <w:rPr>
+                <w:rFonts w:ascii="Consolas" w:eastAsia="Times New Roman" w:hAnsi="Consolas" w:cs="Courier New"/>
+                <w:color w:val="A31515"/>
+                <w:sz w:val="18"/>
+                <w:szCs w:val="18"/>
+                <w:bdr w:val="single" w:sz="6" w:space="0" w:color="FFE4B3" w:frame="1"/>
+                <w:shd w:val="clear" w:color="auto" w:fill="FFFFF8"/>
+                <w:lang w:val="en-US"/>
+              </w:rPr>
+            </w:pPr>
+            <w:r>
+              <w:rPr>
+                <w:rFonts w:ascii="Consolas" w:eastAsia="Times New Roman" w:hAnsi="Consolas" w:cs="Courier New"/>
+                <w:color w:val="A31515"/>
+                <w:sz w:val="18"/>
+                <w:szCs w:val="18"/>
+                <w:bdr w:val="single" w:sz="6" w:space="0" w:color="FFE4B3" w:frame="1"/>
+                <w:shd w:val="clear" w:color="auto" w:fill="FFFFF8"/>
+                <w:lang w:val="en-US"/>
+              </w:rPr>
+              <w:t>{@</w:t>
+            </w:r>
+            <w:proofErr w:type="spellStart"/>
+            <w:r>
+              <w:rPr>
+                <w:rFonts w:ascii="Consolas" w:eastAsia="Times New Roman" w:hAnsi="Consolas" w:cs="Courier New"/>
+                <w:color w:val="A31515"/>
+                <w:sz w:val="18"/>
+                <w:szCs w:val="18"/>
+                <w:bdr w:val="single" w:sz="6" w:space="0" w:color="FFE4B3" w:frame="1"/>
+                <w:shd w:val="clear" w:color="auto" w:fill="FFFFF8"/>
+                <w:lang w:val="en-US"/>
+              </w:rPr>
+              <w:t>date</w:t>
+            </w:r>
+            <w:r>
+              <w:rPr>
+                <w:rFonts w:ascii="Consolas" w:eastAsia="Times New Roman" w:hAnsi="Consolas" w:cs="Courier New"/>
+                <w:color w:val="A31515"/>
+                <w:sz w:val="18"/>
+                <w:szCs w:val="18"/>
+                <w:bdr w:val="single" w:sz="6" w:space="0" w:color="FFE4B3" w:frame="1"/>
+                <w:shd w:val="clear" w:color="auto" w:fill="FFFFF8"/>
+                <w:lang w:val="en-US"/>
+              </w:rPr>
+              <w:t>mdy</w:t>
+            </w:r>
+            <w:proofErr w:type="spellEnd"/>
+            <w:r>
+              <w:rPr>
+                <w:rFonts w:ascii="Consolas" w:eastAsia="Times New Roman" w:hAnsi="Consolas" w:cs="Courier New"/>
+                <w:color w:val="A31515"/>
+                <w:sz w:val="18"/>
+                <w:szCs w:val="18"/>
+                <w:bdr w:val="single" w:sz="6" w:space="0" w:color="FFE4B3" w:frame="1"/>
+                <w:shd w:val="clear" w:color="auto" w:fill="FFFFF8"/>
+                <w:lang w:val="en-US"/>
+              </w:rPr>
+              <w:t>@}</w:t>
+            </w:r>
+          </w:p>
+        </w:tc>
+      </w:tr>
+      <w:tr>
+        <w:tc>
+          <w:tcPr>
+            <w:tcW w:w="0" w:type="auto"/>
+            <w:tcBorders>
+              <w:top w:val="single" w:sz="6" w:space="0" w:color="000000"/>
+              <w:bottom w:val="single" w:sz="6" w:space="0" w:color="000000"/>
+            </w:tcBorders>
+            <w:shd w:val="clear" w:color="auto" w:fill="auto"/>
+            <w:tcMar>
+              <w:top w:w="75" w:type="dxa"/>
+              <w:left w:w="150" w:type="dxa"/>
+              <w:bottom w:w="75" w:type="dxa"/>
+              <w:right w:w="150" w:type="dxa"/>
+            </w:tcMar>
+            <w:vAlign w:val="center"/>
+          </w:tcPr>
+          <w:p>
+            <w:pPr>
+              <w:spacing w:after="0" w:line="240" w:lineRule="auto"/>
+              <w:rPr>
+                <w:rFonts w:ascii="Segoe UI" w:eastAsia="Times New Roman" w:hAnsi="Segoe UI" w:cs="Segoe UI"/>
+                <w:color w:val="000000"/>
+                <w:sz w:val="18"/>
+                <w:szCs w:val="18"/>
+                <w:lang w:val="en-US"/>
+              </w:rPr>
+            </w:pPr>
+            <w:r>
+              <w:rPr>
+                <w:rFonts w:ascii="Segoe UI" w:eastAsia="Times New Roman" w:hAnsi="Segoe UI" w:cs="Segoe UI"/>
+                <w:color w:val="000000"/>
+                <w:sz w:val="18"/>
+                <w:szCs w:val="18"/>
+                <w:lang w:val="en-US"/>
+              </w:rPr>
+              <w:t>Day Month Year</w:t>
+            </w:r>
+          </w:p>
+        </w:tc>
+        <w:tc>
+          <w:tcPr>
+            <w:tcW w:w="0" w:type="auto"/>
+            <w:tcBorders>
+              <w:top w:val="single" w:sz="6" w:space="0" w:color="000000"/>
+              <w:bottom w:val="single" w:sz="6" w:space="0" w:color="000000"/>
+            </w:tcBorders>
+            <w:shd w:val="clear" w:color="auto" w:fill="auto"/>
+            <w:tcMar>
+              <w:top w:w="75" w:type="dxa"/>
+              <w:left w:w="150" w:type="dxa"/>
+              <w:bottom w:w="75" w:type="dxa"/>
+              <w:right w:w="150" w:type="dxa"/>
+            </w:tcMar>
+            <w:vAlign w:val="center"/>
+          </w:tcPr>
+          <w:p>
+            <w:pPr>
+              <w:spacing w:after="0" w:line="240" w:lineRule="auto"/>
+              <w:rPr>
+                <w:rFonts w:ascii="Consolas" w:eastAsia="Times New Roman" w:hAnsi="Consolas" w:cs="Courier New"/>
+                <w:color w:val="A31515"/>
+                <w:sz w:val="18"/>
+                <w:szCs w:val="18"/>
+                <w:bdr w:val="single" w:sz="6" w:space="0" w:color="FFE4B3" w:frame="1"/>
+                <w:shd w:val="clear" w:color="auto" w:fill="FFFFF8"/>
+                <w:lang w:val="en-US"/>
+              </w:rPr>
+            </w:pPr>
+            <w:r>
+              <w:rPr>
+                <w:rFonts w:ascii="Consolas" w:eastAsia="Times New Roman" w:hAnsi="Consolas" w:cs="Courier New"/>
+                <w:color w:val="A31515"/>
+                <w:sz w:val="18"/>
+                <w:szCs w:val="18"/>
+                <w:bdr w:val="single" w:sz="6" w:space="0" w:color="FFE4B3" w:frame="1"/>
+                <w:shd w:val="clear" w:color="auto" w:fill="FFFFF8"/>
+                <w:lang w:val="en-US"/>
+              </w:rPr>
+              <w:t>{@</w:t>
+            </w:r>
+            <w:proofErr w:type="spellStart"/>
+            <w:r>
+              <w:rPr>
+                <w:rFonts w:ascii="Consolas" w:eastAsia="Times New Roman" w:hAnsi="Consolas" w:cs="Courier New"/>
+                <w:color w:val="A31515"/>
+                <w:sz w:val="18"/>
+                <w:szCs w:val="18"/>
+                <w:bdr w:val="single" w:sz="6" w:space="0" w:color="FFE4B3" w:frame="1"/>
+                <w:shd w:val="clear" w:color="auto" w:fill="FFFFF8"/>
+                <w:lang w:val="en-US"/>
+              </w:rPr>
+              <w:t>datedmy</w:t>
+            </w:r>
+            <w:proofErr w:type="spellEnd"/>
+            <w:r>
+              <w:rPr>
+                <w:rFonts w:ascii="Consolas" w:eastAsia="Times New Roman" w:hAnsi="Consolas" w:cs="Courier New"/>
+                <w:color w:val="A31515"/>
+                <w:sz w:val="18"/>
+                <w:szCs w:val="18"/>
+                <w:bdr w:val="single" w:sz="6" w:space="0" w:color="FFE4B3" w:frame="1"/>
+                <w:shd w:val="clear" w:color="auto" w:fill="FFFFF8"/>
+                <w:lang w:val="en-US"/>
+              </w:rPr>
+              <w:t>@}</w:t>
+            </w:r>
+          </w:p>
+        </w:tc>
+      </w:tr>
+      <w:tr>
+        <w:tc>
+          <w:tcPr>
+            <w:tcW w:w="0" w:type="auto"/>
+            <w:tcBorders>
+              <w:top w:val="single" w:sz="6" w:space="0" w:color="000000"/>
+            </w:tcBorders>
+            <w:shd w:val="clear" w:color="auto" w:fill="auto"/>
+            <w:tcMar>
+              <w:top w:w="75" w:type="dxa"/>
+              <w:left w:w="150" w:type="dxa"/>
+              <w:bottom w:w="75" w:type="dxa"/>
+              <w:right w:w="150" w:type="dxa"/>
+            </w:tcMar>
+            <w:vAlign w:val="center"/>
+          </w:tcPr>
+          <w:p>
+            <w:pPr>
+              <w:spacing w:after="0" w:line="240" w:lineRule="auto"/>
+              <w:rPr>
+                <w:rFonts w:ascii="Segoe UI" w:eastAsia="Times New Roman" w:hAnsi="Segoe UI" w:cs="Segoe UI"/>
+                <w:color w:val="000000"/>
+                <w:sz w:val="18"/>
+                <w:szCs w:val="18"/>
+                <w:lang w:val="en-US"/>
+              </w:rPr>
+            </w:pPr>
+            <w:r>
+              <w:rPr>
+                <w:rFonts w:ascii="Segoe UI" w:eastAsia="Times New Roman" w:hAnsi="Segoe UI" w:cs="Segoe UI"/>
+                <w:color w:val="000000"/>
+                <w:sz w:val="18"/>
+                <w:szCs w:val="18"/>
+                <w:lang w:val="en-US"/>
+              </w:rPr>
+              <w:t>Local Time</w:t>
+            </w:r>
+          </w:p>
+        </w:tc>
+        <w:tc>
+          <w:tcPr>
+            <w:tcW w:w="0" w:type="auto"/>
+            <w:tcBorders>
+              <w:top w:val="single" w:sz="6" w:space="0" w:color="000000"/>
+            </w:tcBorders>
+            <w:shd w:val="clear" w:color="auto" w:fill="auto"/>
+            <w:tcMar>
+              <w:top w:w="75" w:type="dxa"/>
+              <w:left w:w="150" w:type="dxa"/>
+              <w:bottom w:w="75" w:type="dxa"/>
+              <w:right w:w="150" w:type="dxa"/>
+            </w:tcMar>
+            <w:vAlign w:val="center"/>
+          </w:tcPr>
+          <w:p>
+            <w:pPr>
+              <w:spacing w:after="0" w:line="240" w:lineRule="auto"/>
+              <w:rPr>
+                <w:rFonts w:ascii="Consolas" w:eastAsia="Times New Roman" w:hAnsi="Consolas" w:cs="Courier New"/>
+                <w:color w:val="A31515"/>
+                <w:sz w:val="18"/>
+                <w:szCs w:val="18"/>
+                <w:bdr w:val="single" w:sz="6" w:space="0" w:color="FFE4B3" w:frame="1"/>
+                <w:shd w:val="clear" w:color="auto" w:fill="FFFFF8"/>
+                <w:lang w:val="en-US"/>
+              </w:rPr>
+            </w:pPr>
+            <w:r>
+              <w:rPr>
+                <w:rFonts w:ascii="Consolas" w:eastAsia="Times New Roman" w:hAnsi="Consolas" w:cs="Courier New"/>
+                <w:color w:val="A31515"/>
+                <w:sz w:val="18"/>
+                <w:szCs w:val="18"/>
+                <w:bdr w:val="single" w:sz="6" w:space="0" w:color="FFE4B3" w:frame="1"/>
+                <w:shd w:val="clear" w:color="auto" w:fill="FFFFF8"/>
+                <w:lang w:val="en-US"/>
+              </w:rPr>
+              <w:t>{@</w:t>
+            </w:r>
+            <w:r>
+              <w:rPr>
+                <w:rFonts w:ascii="Consolas" w:eastAsia="Times New Roman" w:hAnsi="Consolas" w:cs="Courier New"/>
+                <w:color w:val="A31515"/>
+                <w:sz w:val="18"/>
+                <w:szCs w:val="18"/>
+                <w:bdr w:val="single" w:sz="6" w:space="0" w:color="FFE4B3" w:frame="1"/>
+                <w:shd w:val="clear" w:color="auto" w:fill="FFFFF8"/>
+                <w:lang w:val="en-US"/>
+              </w:rPr>
+              <w:t>datetime</w:t>
+            </w:r>
+            <w:r>
+              <w:rPr>
+                <w:rFonts w:ascii="Consolas" w:eastAsia="Times New Roman" w:hAnsi="Consolas" w:cs="Courier New"/>
+                <w:color w:val="A31515"/>
+                <w:sz w:val="18"/>
+                <w:szCs w:val="18"/>
+                <w:bdr w:val="single" w:sz="6" w:space="0" w:color="FFE4B3" w:frame="1"/>
+                <w:shd w:val="clear" w:color="auto" w:fill="FFFFF8"/>
+                <w:lang w:val="en-US"/>
+              </w:rPr>
+              <w:t>@}</w:t>
+            </w:r>
+          </w:p>
+        </w:tc>
+      </w:tr>
+      <w:tr>
+        <w:tc>
+          <w:tcPr>
+            <w:tcW w:w="0" w:type="auto"/>
+            <w:tcBorders>
+              <w:top w:val="single" w:sz="6" w:space="0" w:color="000000"/>
+            </w:tcBorders>
+            <w:shd w:val="clear" w:color="auto" w:fill="auto"/>
+            <w:tcMar>
+              <w:top w:w="75" w:type="dxa"/>
+              <w:left w:w="150" w:type="dxa"/>
+              <w:bottom w:w="75" w:type="dxa"/>
+              <w:right w:w="150" w:type="dxa"/>
+            </w:tcMar>
+            <w:vAlign w:val="center"/>
+          </w:tcPr>
+          <w:p>
+            <w:pPr>
+              <w:spacing w:after="0" w:line="240" w:lineRule="auto"/>
+              <w:rPr>
+                <w:rFonts w:ascii="Segoe UI" w:eastAsia="Times New Roman" w:hAnsi="Segoe UI" w:cs="Segoe UI"/>
+                <w:color w:val="000000"/>
+                <w:sz w:val="18"/>
+                <w:szCs w:val="18"/>
+                <w:lang w:val="en-US"/>
+              </w:rPr>
+            </w:pPr>
+            <w:r>
+              <w:rPr>
+                <w:rFonts w:ascii="Segoe UI" w:eastAsia="Times New Roman" w:hAnsi="Segoe UI" w:cs="Segoe UI"/>
+                <w:color w:val="000000"/>
+                <w:sz w:val="18"/>
+                <w:szCs w:val="18"/>
+                <w:lang w:val="en-US"/>
+              </w:rPr>
+              <w:t>Time HHMM</w:t>
+            </w:r>
+          </w:p>
+        </w:tc>
+        <w:tc>
+          <w:tcPr>
+            <w:tcW w:w="0" w:type="auto"/>
+            <w:tcBorders>
+              <w:top w:val="single" w:sz="6" w:space="0" w:color="000000"/>
+            </w:tcBorders>
+            <w:shd w:val="clear" w:color="auto" w:fill="auto"/>
+            <w:tcMar>
+              <w:top w:w="75" w:type="dxa"/>
+              <w:left w:w="150" w:type="dxa"/>
+              <w:bottom w:w="75" w:type="dxa"/>
+              <w:right w:w="150" w:type="dxa"/>
+            </w:tcMar>
+            <w:vAlign w:val="center"/>
+          </w:tcPr>
+          <w:p>
+            <w:pPr>
+              <w:spacing w:after="0" w:line="240" w:lineRule="auto"/>
+              <w:rPr>
+                <w:rFonts w:ascii="Consolas" w:eastAsia="Times New Roman" w:hAnsi="Consolas" w:cs="Courier New"/>
+                <w:color w:val="A31515"/>
+                <w:sz w:val="18"/>
+                <w:szCs w:val="18"/>
+                <w:bdr w:val="single" w:sz="6" w:space="0" w:color="FFE4B3" w:frame="1"/>
+                <w:shd w:val="clear" w:color="auto" w:fill="FFFFF8"/>
+                <w:lang w:val="en-US"/>
+              </w:rPr>
+            </w:pPr>
+            <w:r>
+              <w:rPr>
+                <w:rFonts w:ascii="Consolas" w:eastAsia="Times New Roman" w:hAnsi="Consolas" w:cs="Courier New"/>
+                <w:color w:val="A31515"/>
+                <w:sz w:val="18"/>
+                <w:szCs w:val="18"/>
+                <w:bdr w:val="single" w:sz="6" w:space="0" w:color="FFE4B3" w:frame="1"/>
+                <w:shd w:val="clear" w:color="auto" w:fill="FFFFF8"/>
+                <w:lang w:val="en-US"/>
+              </w:rPr>
+              <w:t>{@</w:t>
+            </w:r>
+            <w:proofErr w:type="spellStart"/>
+            <w:r>
+              <w:rPr>
+                <w:rFonts w:ascii="Consolas" w:eastAsia="Times New Roman" w:hAnsi="Consolas" w:cs="Courier New"/>
+                <w:color w:val="A31515"/>
+                <w:sz w:val="18"/>
+                <w:szCs w:val="18"/>
+                <w:bdr w:val="single" w:sz="6" w:space="0" w:color="FFE4B3" w:frame="1"/>
+                <w:shd w:val="clear" w:color="auto" w:fill="FFFFF8"/>
+                <w:lang w:val="en-US"/>
+              </w:rPr>
+              <w:t>datetimeHHMM</w:t>
+            </w:r>
+            <w:proofErr w:type="spellEnd"/>
+            <w:r>
+              <w:rPr>
+                <w:rFonts w:ascii="Consolas" w:eastAsia="Times New Roman" w:hAnsi="Consolas" w:cs="Courier New"/>
+                <w:color w:val="A31515"/>
+                <w:sz w:val="18"/>
+                <w:szCs w:val="18"/>
+                <w:bdr w:val="single" w:sz="6" w:space="0" w:color="FFE4B3" w:frame="1"/>
+                <w:shd w:val="clear" w:color="auto" w:fill="FFFFF8"/>
+                <w:lang w:val="en-US"/>
+              </w:rPr>
+              <w:t>@}</w:t>
+            </w:r>
+          </w:p>
+        </w:tc>
+      </w:tr>
+      <w:tr>
+        <w:tc>
+          <w:tcPr>
+            <w:tcW w:w="0" w:type="auto"/>
+            <w:tcBorders>
+              <w:top w:val="single" w:sz="6" w:space="0" w:color="000000"/>
+            </w:tcBorders>
+            <w:shd w:val="clear" w:color="auto" w:fill="auto"/>
+            <w:tcMar>
+              <w:top w:w="75" w:type="dxa"/>
+              <w:left w:w="150" w:type="dxa"/>
+              <w:bottom w:w="75" w:type="dxa"/>
+              <w:right w:w="150" w:type="dxa"/>
+            </w:tcMar>
+            <w:vAlign w:val="center"/>
+          </w:tcPr>
+          <w:p>
+            <w:pPr>
+              <w:spacing w:after="0" w:line="240" w:lineRule="auto"/>
+              <w:rPr>
+                <w:rFonts w:ascii="Segoe UI" w:eastAsia="Times New Roman" w:hAnsi="Segoe UI" w:cs="Segoe UI"/>
+                <w:color w:val="000000"/>
+                <w:sz w:val="18"/>
+                <w:szCs w:val="18"/>
+                <w:lang w:val="en-US"/>
+              </w:rPr>
+            </w:pPr>
+            <w:r>
+              <w:rPr>
+                <w:rFonts w:ascii="Segoe UI" w:eastAsia="Times New Roman" w:hAnsi="Segoe UI" w:cs="Segoe UI"/>
+                <w:color w:val="000000"/>
+                <w:sz w:val="18"/>
+                <w:szCs w:val="18"/>
+                <w:lang w:val="en-US"/>
+              </w:rPr>
+              <w:t>Time HHMMSS</w:t>
+            </w:r>
+          </w:p>
+        </w:tc>
+        <w:tc>
+          <w:tcPr>
+            <w:tcW w:w="0" w:type="auto"/>
+            <w:tcBorders>
+              <w:top w:val="single" w:sz="6" w:space="0" w:color="000000"/>
+            </w:tcBorders>
+            <w:shd w:val="clear" w:color="auto" w:fill="auto"/>
+            <w:tcMar>
+              <w:top w:w="75" w:type="dxa"/>
+              <w:left w:w="150" w:type="dxa"/>
+              <w:bottom w:w="75" w:type="dxa"/>
+              <w:right w:w="150" w:type="dxa"/>
+            </w:tcMar>
+            <w:vAlign w:val="center"/>
+          </w:tcPr>
+          <w:p>
+            <w:pPr>
+              <w:spacing w:after="0" w:line="240" w:lineRule="auto"/>
+              <w:rPr>
+                <w:rFonts w:ascii="Consolas" w:eastAsia="Times New Roman" w:hAnsi="Consolas" w:cs="Courier New"/>
+                <w:color w:val="A31515"/>
+                <w:sz w:val="18"/>
+                <w:szCs w:val="18"/>
+                <w:bdr w:val="single" w:sz="6" w:space="0" w:color="FFE4B3" w:frame="1"/>
+                <w:shd w:val="clear" w:color="auto" w:fill="FFFFF8"/>
+                <w:lang w:val="en-US"/>
+              </w:rPr>
+            </w:pPr>
+            <w:r>
+              <w:rPr>
+                <w:rFonts w:ascii="Consolas" w:eastAsia="Times New Roman" w:hAnsi="Consolas" w:cs="Courier New"/>
+                <w:color w:val="A31515"/>
+                <w:sz w:val="18"/>
+                <w:szCs w:val="18"/>
+                <w:bdr w:val="single" w:sz="6" w:space="0" w:color="FFE4B3" w:frame="1"/>
+                <w:shd w:val="clear" w:color="auto" w:fill="FFFFF8"/>
+                <w:lang w:val="en-US"/>
+              </w:rPr>
+              <w:t>{@</w:t>
+            </w:r>
+            <w:proofErr w:type="spellStart"/>
+            <w:r>
+              <w:rPr>
+                <w:rFonts w:ascii="Consolas" w:eastAsia="Times New Roman" w:hAnsi="Consolas" w:cs="Courier New"/>
+                <w:color w:val="A31515"/>
+                <w:sz w:val="18"/>
+                <w:szCs w:val="18"/>
+                <w:bdr w:val="single" w:sz="6" w:space="0" w:color="FFE4B3" w:frame="1"/>
+                <w:shd w:val="clear" w:color="auto" w:fill="FFFFF8"/>
+                <w:lang w:val="en-US"/>
+              </w:rPr>
+              <w:t>datetimeHHMMSS</w:t>
+            </w:r>
+            <w:proofErr w:type="spellEnd"/>
+            <w:r>
+              <w:rPr>
+                <w:rFonts w:ascii="Consolas" w:eastAsia="Times New Roman" w:hAnsi="Consolas" w:cs="Courier New"/>
+                <w:color w:val="A31515"/>
+                <w:sz w:val="18"/>
+                <w:szCs w:val="18"/>
+                <w:bdr w:val="single" w:sz="6" w:space="0" w:color="FFE4B3" w:frame="1"/>
+                <w:shd w:val="clear" w:color="auto" w:fill="FFFFF8"/>
+                <w:lang w:val="en-US"/>
+              </w:rPr>
+              <w:t>@}</w:t>
+            </w:r>
+          </w:p>
+        </w:tc>
+      </w:tr>
+      <w:tr>
+        <w:tc>
+          <w:tcPr>
+            <w:tcW w:w="0" w:type="auto"/>
+            <w:tcBorders>
+              <w:top w:val="single" w:sz="6" w:space="0" w:color="000000"/>
+              <w:bottom w:val="single" w:sz="6" w:space="0" w:color="000000"/>
+            </w:tcBorders>
+            <w:shd w:val="clear" w:color="auto" w:fill="auto"/>
+            <w:tcMar>
+              <w:top w:w="75" w:type="dxa"/>
+              <w:left w:w="150" w:type="dxa"/>
+              <w:bottom w:w="75" w:type="dxa"/>
+              <w:right w:w="150" w:type="dxa"/>
+            </w:tcMar>
+            <w:vAlign w:val="center"/>
+          </w:tcPr>
+          <w:p>
+            <w:pPr>
+              <w:spacing w:after="0" w:line="240" w:lineRule="auto"/>
+              <w:rPr>
+                <w:rFonts w:ascii="Segoe UI" w:eastAsia="Times New Roman" w:hAnsi="Segoe UI" w:cs="Segoe UI"/>
+                <w:color w:val="000000"/>
+                <w:sz w:val="18"/>
+                <w:szCs w:val="18"/>
+                <w:lang w:val="en-US"/>
+              </w:rPr>
+            </w:pPr>
+            <w:r>
+              <w:rPr>
+                <w:rFonts w:ascii="Segoe UI" w:eastAsia="Times New Roman" w:hAnsi="Segoe UI" w:cs="Segoe UI"/>
+                <w:color w:val="000000"/>
+                <w:sz w:val="18"/>
+                <w:szCs w:val="18"/>
+                <w:lang w:val="en-US"/>
+              </w:rPr>
+              <w:t>Hour (24-hour)</w:t>
+            </w:r>
+          </w:p>
+        </w:tc>
+        <w:tc>
+          <w:tcPr>
+            <w:tcW w:w="0" w:type="auto"/>
+            <w:tcBorders>
+              <w:top w:val="single" w:sz="6" w:space="0" w:color="000000"/>
+              <w:bottom w:val="single" w:sz="6" w:space="0" w:color="000000"/>
+            </w:tcBorders>
+            <w:shd w:val="clear" w:color="auto" w:fill="auto"/>
+            <w:tcMar>
+              <w:top w:w="75" w:type="dxa"/>
+              <w:left w:w="150" w:type="dxa"/>
+              <w:bottom w:w="75" w:type="dxa"/>
+              <w:right w:w="150" w:type="dxa"/>
+            </w:tcMar>
+            <w:vAlign w:val="center"/>
+          </w:tcPr>
+          <w:p>
+            <w:pPr>
+              <w:spacing w:after="0" w:line="240" w:lineRule="auto"/>
+              <w:rPr>
+                <w:rFonts w:ascii="Consolas" w:eastAsia="Times New Roman" w:hAnsi="Consolas" w:cs="Courier New"/>
+                <w:color w:val="A31515"/>
+                <w:sz w:val="18"/>
+                <w:szCs w:val="18"/>
+                <w:bdr w:val="single" w:sz="6" w:space="0" w:color="FFE4B3" w:frame="1"/>
+                <w:shd w:val="clear" w:color="auto" w:fill="FFFFF8"/>
+                <w:lang w:val="en-US"/>
+              </w:rPr>
+            </w:pPr>
+            <w:r>
+              <w:rPr>
+                <w:rFonts w:ascii="Consolas" w:eastAsia="Times New Roman" w:hAnsi="Consolas" w:cs="Courier New"/>
+                <w:color w:val="A31515"/>
+                <w:sz w:val="18"/>
+                <w:szCs w:val="18"/>
+                <w:bdr w:val="single" w:sz="6" w:space="0" w:color="FFE4B3" w:frame="1"/>
+                <w:shd w:val="clear" w:color="auto" w:fill="FFFFF8"/>
+                <w:lang w:val="en-US"/>
+              </w:rPr>
+              <w:t>{@</w:t>
+            </w:r>
+            <w:r>
+              <w:rPr>
+                <w:rFonts w:ascii="Consolas" w:eastAsia="Times New Roman" w:hAnsi="Consolas" w:cs="Courier New"/>
+                <w:color w:val="A31515"/>
+                <w:sz w:val="18"/>
+                <w:szCs w:val="18"/>
+                <w:bdr w:val="single" w:sz="6" w:space="0" w:color="FFE4B3" w:frame="1"/>
+                <w:shd w:val="clear" w:color="auto" w:fill="FFFFF8"/>
+                <w:lang w:val="en-US"/>
+              </w:rPr>
+              <w:t>datetimehour24</w:t>
+            </w:r>
+            <w:r>
+              <w:rPr>
+                <w:rFonts w:ascii="Consolas" w:eastAsia="Times New Roman" w:hAnsi="Consolas" w:cs="Courier New"/>
+                <w:color w:val="A31515"/>
+                <w:sz w:val="18"/>
+                <w:szCs w:val="18"/>
+                <w:bdr w:val="single" w:sz="6" w:space="0" w:color="FFE4B3" w:frame="1"/>
+                <w:shd w:val="clear" w:color="auto" w:fill="FFFFF8"/>
+                <w:lang w:val="en-US"/>
+              </w:rPr>
+              <w:t>@}</w:t>
+            </w:r>
+          </w:p>
+        </w:tc>
+      </w:tr>
+      <w:tr>
+        <w:tc>
+          <w:tcPr>
+            <w:tcW w:w="0" w:type="auto"/>
+            <w:tcBorders>
+              <w:top w:val="single" w:sz="6" w:space="0" w:color="000000"/>
+              <w:bottom w:val="single" w:sz="6" w:space="0" w:color="000000"/>
+            </w:tcBorders>
+            <w:shd w:val="clear" w:color="auto" w:fill="auto"/>
+            <w:tcMar>
+              <w:top w:w="75" w:type="dxa"/>
+              <w:left w:w="150" w:type="dxa"/>
+              <w:bottom w:w="75" w:type="dxa"/>
+              <w:right w:w="150" w:type="dxa"/>
+            </w:tcMar>
+            <w:vAlign w:val="center"/>
+          </w:tcPr>
+          <w:p>
+            <w:pPr>
+              <w:spacing w:after="0" w:line="240" w:lineRule="auto"/>
+              <w:rPr>
+                <w:rFonts w:ascii="Segoe UI" w:eastAsia="Times New Roman" w:hAnsi="Segoe UI" w:cs="Segoe UI"/>
+                <w:color w:val="000000"/>
+                <w:sz w:val="18"/>
+                <w:szCs w:val="18"/>
+                <w:lang w:val="en-US"/>
+              </w:rPr>
+            </w:pPr>
+            <w:r>
+              <w:rPr>
+                <w:rFonts w:ascii="Segoe UI" w:eastAsia="Times New Roman" w:hAnsi="Segoe UI" w:cs="Segoe UI"/>
+                <w:color w:val="000000"/>
+                <w:sz w:val="18"/>
+                <w:szCs w:val="18"/>
+                <w:lang w:val="en-US"/>
+              </w:rPr>
+              <w:t>Hour (12-hour)</w:t>
+            </w:r>
+          </w:p>
+        </w:tc>
+        <w:tc>
+          <w:tcPr>
+            <w:tcW w:w="0" w:type="auto"/>
+            <w:tcBorders>
+              <w:top w:val="single" w:sz="6" w:space="0" w:color="000000"/>
+              <w:bottom w:val="single" w:sz="6" w:space="0" w:color="000000"/>
+            </w:tcBorders>
+            <w:shd w:val="clear" w:color="auto" w:fill="auto"/>
+            <w:tcMar>
+              <w:top w:w="75" w:type="dxa"/>
+              <w:left w:w="150" w:type="dxa"/>
+              <w:bottom w:w="75" w:type="dxa"/>
+              <w:right w:w="150" w:type="dxa"/>
+            </w:tcMar>
+            <w:vAlign w:val="center"/>
+          </w:tcPr>
+          <w:p>
+            <w:pPr>
+              <w:spacing w:after="0" w:line="240" w:lineRule="auto"/>
+              <w:rPr>
+                <w:rFonts w:ascii="Consolas" w:eastAsia="Times New Roman" w:hAnsi="Consolas" w:cs="Courier New"/>
+                <w:color w:val="A31515"/>
+                <w:sz w:val="18"/>
+                <w:szCs w:val="18"/>
+                <w:bdr w:val="single" w:sz="6" w:space="0" w:color="FFE4B3" w:frame="1"/>
+                <w:shd w:val="clear" w:color="auto" w:fill="FFFFF8"/>
+                <w:lang w:val="en-US"/>
+              </w:rPr>
+            </w:pPr>
+            <w:r>
+              <w:rPr>
+                <w:rFonts w:ascii="Consolas" w:eastAsia="Times New Roman" w:hAnsi="Consolas" w:cs="Courier New"/>
+                <w:color w:val="A31515"/>
+                <w:sz w:val="18"/>
+                <w:szCs w:val="18"/>
+                <w:bdr w:val="single" w:sz="6" w:space="0" w:color="FFE4B3" w:frame="1"/>
+                <w:shd w:val="clear" w:color="auto" w:fill="FFFFF8"/>
+                <w:lang w:val="en-US"/>
+              </w:rPr>
+              <w:t>{@</w:t>
+            </w:r>
+            <w:r>
+              <w:rPr>
+                <w:rFonts w:ascii="Consolas" w:eastAsia="Times New Roman" w:hAnsi="Consolas" w:cs="Courier New"/>
+                <w:color w:val="A31515"/>
+                <w:sz w:val="18"/>
+                <w:szCs w:val="18"/>
+                <w:bdr w:val="single" w:sz="6" w:space="0" w:color="FFE4B3" w:frame="1"/>
+                <w:shd w:val="clear" w:color="auto" w:fill="FFFFF8"/>
+                <w:lang w:val="en-US"/>
+              </w:rPr>
+              <w:t>datetimehour12</w:t>
+            </w:r>
+            <w:r>
+              <w:rPr>
+                <w:rFonts w:ascii="Consolas" w:eastAsia="Times New Roman" w:hAnsi="Consolas" w:cs="Courier New"/>
+                <w:color w:val="A31515"/>
+                <w:sz w:val="18"/>
+                <w:szCs w:val="18"/>
+                <w:bdr w:val="single" w:sz="6" w:space="0" w:color="FFE4B3" w:frame="1"/>
+                <w:shd w:val="clear" w:color="auto" w:fill="FFFFF8"/>
+                <w:lang w:val="en-US"/>
+              </w:rPr>
+              <w:t>@}</w:t>
+            </w:r>
+          </w:p>
+        </w:tc>
+      </w:tr>
+      <w:tr>
+        <w:tc>
+          <w:tcPr>
+            <w:tcW w:w="0" w:type="auto"/>
+            <w:tcBorders>
+              <w:top w:val="single" w:sz="6" w:space="0" w:color="000000"/>
+              <w:bottom w:val="single" w:sz="6" w:space="0" w:color="000000"/>
+            </w:tcBorders>
+            <w:shd w:val="clear" w:color="auto" w:fill="auto"/>
+            <w:tcMar>
+              <w:top w:w="75" w:type="dxa"/>
+              <w:left w:w="150" w:type="dxa"/>
+              <w:bottom w:w="75" w:type="dxa"/>
+              <w:right w:w="150" w:type="dxa"/>
+            </w:tcMar>
+            <w:vAlign w:val="center"/>
+          </w:tcPr>
+          <w:p>
+            <w:pPr>
+              <w:spacing w:after="0" w:line="240" w:lineRule="auto"/>
+              <w:rPr>
+                <w:rFonts w:ascii="Segoe UI" w:eastAsia="Times New Roman" w:hAnsi="Segoe UI" w:cs="Segoe UI"/>
+                <w:color w:val="000000"/>
+                <w:sz w:val="18"/>
+                <w:szCs w:val="18"/>
+                <w:lang w:val="en-US"/>
+              </w:rPr>
+            </w:pPr>
+            <w:r>
+              <w:rPr>
+                <w:rFonts w:ascii="Segoe UI" w:eastAsia="Times New Roman" w:hAnsi="Segoe UI" w:cs="Segoe UI"/>
+                <w:color w:val="000000"/>
+                <w:sz w:val="18"/>
+                <w:szCs w:val="18"/>
+                <w:lang w:val="en-US"/>
+              </w:rPr>
+              <w:t>Minute</w:t>
+            </w:r>
+          </w:p>
+        </w:tc>
+        <w:tc>
+          <w:tcPr>
+            <w:tcW w:w="0" w:type="auto"/>
+            <w:tcBorders>
+              <w:top w:val="single" w:sz="6" w:space="0" w:color="000000"/>
+              <w:bottom w:val="single" w:sz="6" w:space="0" w:color="000000"/>
+            </w:tcBorders>
+            <w:shd w:val="clear" w:color="auto" w:fill="auto"/>
+            <w:tcMar>
+              <w:top w:w="75" w:type="dxa"/>
+              <w:left w:w="150" w:type="dxa"/>
+              <w:bottom w:w="75" w:type="dxa"/>
+              <w:right w:w="150" w:type="dxa"/>
+            </w:tcMar>
+            <w:vAlign w:val="center"/>
+          </w:tcPr>
+          <w:p>
+            <w:pPr>
+              <w:spacing w:after="0" w:line="240" w:lineRule="auto"/>
+              <w:rPr>
+                <w:rFonts w:ascii="Consolas" w:eastAsia="Times New Roman" w:hAnsi="Consolas" w:cs="Courier New"/>
+                <w:color w:val="A31515"/>
+                <w:sz w:val="18"/>
+                <w:szCs w:val="18"/>
+                <w:bdr w:val="single" w:sz="6" w:space="0" w:color="FFE4B3" w:frame="1"/>
+                <w:shd w:val="clear" w:color="auto" w:fill="FFFFF8"/>
+                <w:lang w:val="en-US"/>
+              </w:rPr>
+            </w:pPr>
+            <w:r>
+              <w:rPr>
+                <w:rFonts w:ascii="Consolas" w:eastAsia="Times New Roman" w:hAnsi="Consolas" w:cs="Courier New"/>
+                <w:color w:val="A31515"/>
+                <w:sz w:val="18"/>
+                <w:szCs w:val="18"/>
+                <w:bdr w:val="single" w:sz="6" w:space="0" w:color="FFE4B3" w:frame="1"/>
+                <w:shd w:val="clear" w:color="auto" w:fill="FFFFF8"/>
+                <w:lang w:val="en-US"/>
+              </w:rPr>
+              <w:t>{@</w:t>
+            </w:r>
+            <w:proofErr w:type="spellStart"/>
+            <w:r>
+              <w:rPr>
+                <w:rFonts w:ascii="Consolas" w:eastAsia="Times New Roman" w:hAnsi="Consolas" w:cs="Courier New"/>
+                <w:color w:val="A31515"/>
+                <w:sz w:val="18"/>
+                <w:szCs w:val="18"/>
+                <w:bdr w:val="single" w:sz="6" w:space="0" w:color="FFE4B3" w:frame="1"/>
+                <w:shd w:val="clear" w:color="auto" w:fill="FFFFF8"/>
+                <w:lang w:val="en-US"/>
+              </w:rPr>
+              <w:t>datetimeminute</w:t>
+            </w:r>
+            <w:proofErr w:type="spellEnd"/>
+            <w:r>
+              <w:rPr>
+                <w:rFonts w:ascii="Consolas" w:eastAsia="Times New Roman" w:hAnsi="Consolas" w:cs="Courier New"/>
+                <w:color w:val="A31515"/>
+                <w:sz w:val="18"/>
+                <w:szCs w:val="18"/>
+                <w:bdr w:val="single" w:sz="6" w:space="0" w:color="FFE4B3" w:frame="1"/>
+                <w:shd w:val="clear" w:color="auto" w:fill="FFFFF8"/>
+                <w:lang w:val="en-US"/>
+              </w:rPr>
+              <w:t>@}</w:t>
+            </w:r>
+          </w:p>
+        </w:tc>
+      </w:tr>
+      <w:tr>
+        <w:tc>
+          <w:tcPr>
+            <w:tcW w:w="0" w:type="auto"/>
+            <w:tcBorders>
+              <w:top w:val="single" w:sz="6" w:space="0" w:color="000000"/>
+            </w:tcBorders>
+            <w:shd w:val="clear" w:color="auto" w:fill="auto"/>
+            <w:tcMar>
+              <w:top w:w="75" w:type="dxa"/>
+              <w:left w:w="150" w:type="dxa"/>
+              <w:bottom w:w="75" w:type="dxa"/>
+              <w:right w:w="150" w:type="dxa"/>
+            </w:tcMar>
+            <w:vAlign w:val="center"/>
+          </w:tcPr>
+          <w:p>
+            <w:pPr>
+              <w:spacing w:after="0" w:line="240" w:lineRule="auto"/>
+              <w:rPr>
+                <w:rFonts w:ascii="Segoe UI" w:eastAsia="Times New Roman" w:hAnsi="Segoe UI" w:cs="Segoe UI"/>
+                <w:color w:val="000000"/>
+                <w:sz w:val="18"/>
+                <w:szCs w:val="18"/>
+                <w:lang w:val="en-US"/>
+              </w:rPr>
+            </w:pPr>
+            <w:r>
+              <w:rPr>
+                <w:rFonts w:ascii="Segoe UI" w:eastAsia="Times New Roman" w:hAnsi="Segoe UI" w:cs="Segoe UI"/>
+                <w:color w:val="000000"/>
+                <w:sz w:val="18"/>
+                <w:szCs w:val="18"/>
+                <w:lang w:val="en-US"/>
+              </w:rPr>
+              <w:t>Second</w:t>
+            </w:r>
+          </w:p>
+        </w:tc>
+        <w:tc>
+          <w:tcPr>
+            <w:tcW w:w="0" w:type="auto"/>
+            <w:tcBorders>
+              <w:top w:val="single" w:sz="6" w:space="0" w:color="000000"/>
+            </w:tcBorders>
+            <w:shd w:val="clear" w:color="auto" w:fill="auto"/>
+            <w:tcMar>
+              <w:top w:w="75" w:type="dxa"/>
+              <w:left w:w="150" w:type="dxa"/>
+              <w:bottom w:w="75" w:type="dxa"/>
+              <w:right w:w="150" w:type="dxa"/>
+            </w:tcMar>
+            <w:vAlign w:val="center"/>
+          </w:tcPr>
+          <w:p>
+            <w:pPr>
+              <w:spacing w:after="0" w:line="240" w:lineRule="auto"/>
+              <w:rPr>
+                <w:rFonts w:ascii="Consolas" w:eastAsia="Times New Roman" w:hAnsi="Consolas" w:cs="Courier New"/>
+                <w:color w:val="A31515"/>
+                <w:sz w:val="18"/>
+                <w:szCs w:val="18"/>
+                <w:bdr w:val="single" w:sz="6" w:space="0" w:color="FFE4B3" w:frame="1"/>
+                <w:shd w:val="clear" w:color="auto" w:fill="FFFFF8"/>
+                <w:lang w:val="en-US"/>
+              </w:rPr>
+            </w:pPr>
+            <w:r>
+              <w:rPr>
+                <w:rFonts w:ascii="Consolas" w:eastAsia="Times New Roman" w:hAnsi="Consolas" w:cs="Courier New"/>
+                <w:color w:val="A31515"/>
+                <w:sz w:val="18"/>
+                <w:szCs w:val="18"/>
+                <w:bdr w:val="single" w:sz="6" w:space="0" w:color="FFE4B3" w:frame="1"/>
+                <w:shd w:val="clear" w:color="auto" w:fill="FFFFF8"/>
+                <w:lang w:val="en-US"/>
+              </w:rPr>
+              <w:t>{@</w:t>
+            </w:r>
+            <w:proofErr w:type="spellStart"/>
+            <w:r>
+              <w:rPr>
+                <w:rFonts w:ascii="Consolas" w:eastAsia="Times New Roman" w:hAnsi="Consolas" w:cs="Courier New"/>
+                <w:color w:val="A31515"/>
+                <w:sz w:val="18"/>
+                <w:szCs w:val="18"/>
+                <w:bdr w:val="single" w:sz="6" w:space="0" w:color="FFE4B3" w:frame="1"/>
+                <w:shd w:val="clear" w:color="auto" w:fill="FFFFF8"/>
+                <w:lang w:val="en-US"/>
+              </w:rPr>
+              <w:t>datetimesecond</w:t>
+            </w:r>
+            <w:proofErr w:type="spellEnd"/>
+            <w:r>
+              <w:rPr>
+                <w:rFonts w:ascii="Consolas" w:eastAsia="Times New Roman" w:hAnsi="Consolas" w:cs="Courier New"/>
+                <w:color w:val="A31515"/>
+                <w:sz w:val="18"/>
+                <w:szCs w:val="18"/>
+                <w:bdr w:val="single" w:sz="6" w:space="0" w:color="FFE4B3" w:frame="1"/>
+                <w:shd w:val="clear" w:color="auto" w:fill="FFFFF8"/>
+                <w:lang w:val="en-US"/>
+              </w:rPr>
+              <w:t>@}</w:t>
+            </w:r>
+          </w:p>
+        </w:tc>
+      </w:tr>
+    </w:tbl>
+    <w:p>
+      <w:pPr>
+        <w:rPr>
+          <w:noProof/>
+          <w:lang w:val="en-US"/>
+        </w:rPr>
+      </w:pPr>
+    </w:p>
+    <w:p>
+      <w:pPr>
+        <w:rPr>
+          <w:noProof/>
+          <w:lang w:val="en-US"/>
+        </w:rPr>
+      </w:pPr>
+    </w:p>
+    <w:p>
+      <w:pPr>
+        <w:rPr>
+          <w:rStyle w:val="StyleLatinMeiryo105ptBoldBlack"/>
         </w:rPr>
       </w:pPr>
       <w:r>
@@ -33684,6 +35966,14 @@
         </w:tc>
       </w:tr>
     </w:tbl>
+    <w:p>
+      <w:pPr>
+        <w:rPr>
+          <w:noProof/>
+          <w:lang w:val="en-US"/>
+        </w:rPr>
+      </w:pPr>
+    </w:p>
     <w:p>
       <w:pPr>
         <w:rPr>

</xml_diff>

<commit_message>
v0.6.1: Added Shortcut for Multi-Dotted Notes
</commit_message>
<xml_diff>
--- a/Dorico2/Dorico-CheatSheet.docx
+++ b/Dorico2/Dorico-CheatSheet.docx
@@ -84,6 +84,18 @@
           <w:lang w:val="en-GB"/>
         </w:rPr>
         <w:t>6</w:t>
+      </w:r>
+      <w:r>
+        <w:rPr>
+          <w:rFonts w:ascii="Segoe UI" w:hAnsi="Segoe UI" w:cs="Segoe UI"/>
+          <w:b w:val="0"/>
+          <w:bCs w:val="0"/>
+          <w:noProof/>
+          <w:color w:val="111111"/>
+          <w:sz w:val="24"/>
+          <w:lang w:val="en-GB"/>
+        </w:rPr>
+        <w:t>.1</w:t>
       </w:r>
       <w:bookmarkStart w:id="0" w:name="_GoBack"/>
       <w:bookmarkEnd w:id="0"/>
@@ -20890,6 +20902,7 @@
     </w:tbl>
     <w:p>
       <w:pPr>
+        <w:spacing w:after="0"/>
         <w:rPr>
           <w:rStyle w:val="StyleLatinMeiryo105ptBoldBlack"/>
         </w:rPr>
@@ -21908,6 +21921,7 @@
             <w:tcW w:w="0" w:type="auto"/>
             <w:tcBorders>
               <w:top w:val="single" w:sz="6" w:space="0" w:color="000000"/>
+              <w:bottom w:val="single" w:sz="6" w:space="0" w:color="000000"/>
             </w:tcBorders>
             <w:shd w:val="clear" w:color="auto" w:fill="auto"/>
             <w:tcMar>
@@ -21947,6 +21961,7 @@
             <w:tcW w:w="0" w:type="auto"/>
             <w:tcBorders>
               <w:top w:val="single" w:sz="6" w:space="0" w:color="000000"/>
+              <w:bottom w:val="single" w:sz="6" w:space="0" w:color="000000"/>
             </w:tcBorders>
             <w:shd w:val="clear" w:color="auto" w:fill="auto"/>
             <w:tcMar>
@@ -21981,6 +21996,130 @@
               </w:rPr>
               <w:t>.</w:t>
             </w:r>
+          </w:p>
+        </w:tc>
+      </w:tr>
+      <w:tr>
+        <w:tc>
+          <w:tcPr>
+            <w:tcW w:w="0" w:type="auto"/>
+            <w:tcBorders>
+              <w:top w:val="single" w:sz="6" w:space="0" w:color="000000"/>
+            </w:tcBorders>
+            <w:shd w:val="clear" w:color="auto" w:fill="auto"/>
+            <w:tcMar>
+              <w:top w:w="75" w:type="dxa"/>
+              <w:left w:w="150" w:type="dxa"/>
+              <w:bottom w:w="75" w:type="dxa"/>
+              <w:right w:w="150" w:type="dxa"/>
+            </w:tcMar>
+            <w:vAlign w:val="center"/>
+          </w:tcPr>
+          <w:p>
+            <w:pPr>
+              <w:spacing w:after="0" w:line="240" w:lineRule="auto"/>
+              <w:rPr>
+                <w:rFonts w:ascii="Segoe UI" w:eastAsia="Times New Roman" w:hAnsi="Segoe UI" w:cs="Segoe UI"/>
+                <w:color w:val="000000"/>
+                <w:sz w:val="18"/>
+                <w:szCs w:val="18"/>
+                <w:lang w:val="en-US"/>
+              </w:rPr>
+            </w:pPr>
+            <w:r>
+              <w:rPr>
+                <w:rFonts w:ascii="Segoe UI" w:eastAsia="Times New Roman" w:hAnsi="Segoe UI" w:cs="Segoe UI"/>
+                <w:color w:val="000000"/>
+                <w:sz w:val="18"/>
+                <w:szCs w:val="18"/>
+                <w:lang w:val="en-US"/>
+              </w:rPr>
+              <w:t>Multi-</w:t>
+            </w:r>
+            <w:r>
+              <w:rPr>
+                <w:rFonts w:ascii="Segoe UI" w:eastAsia="Times New Roman" w:hAnsi="Segoe UI" w:cs="Segoe UI"/>
+                <w:color w:val="000000"/>
+                <w:sz w:val="18"/>
+                <w:szCs w:val="18"/>
+                <w:lang w:val="en-US"/>
+              </w:rPr>
+              <w:t>Dotted Note(s)</w:t>
+            </w:r>
+          </w:p>
+        </w:tc>
+        <w:tc>
+          <w:tcPr>
+            <w:tcW w:w="0" w:type="auto"/>
+            <w:tcBorders>
+              <w:top w:val="single" w:sz="6" w:space="0" w:color="000000"/>
+            </w:tcBorders>
+            <w:shd w:val="clear" w:color="auto" w:fill="auto"/>
+            <w:tcMar>
+              <w:top w:w="75" w:type="dxa"/>
+              <w:left w:w="150" w:type="dxa"/>
+              <w:bottom w:w="75" w:type="dxa"/>
+              <w:right w:w="150" w:type="dxa"/>
+            </w:tcMar>
+            <w:vAlign w:val="center"/>
+          </w:tcPr>
+          <w:p>
+            <w:pPr>
+              <w:spacing w:after="0" w:line="240" w:lineRule="auto"/>
+              <w:rPr>
+                <w:rFonts w:ascii="Consolas" w:eastAsia="Times New Roman" w:hAnsi="Consolas" w:cs="Courier New"/>
+                <w:color w:val="A31515"/>
+                <w:sz w:val="18"/>
+                <w:szCs w:val="18"/>
+                <w:bdr w:val="single" w:sz="6" w:space="0" w:color="FFE4B3" w:frame="1"/>
+                <w:shd w:val="clear" w:color="auto" w:fill="FFFFF8"/>
+                <w:lang w:val="en-US"/>
+              </w:rPr>
+            </w:pPr>
+            <w:r>
+              <w:rPr>
+                <w:rFonts w:ascii="Consolas" w:eastAsia="Times New Roman" w:hAnsi="Consolas" w:cs="Courier New"/>
+                <w:color w:val="A31515"/>
+                <w:sz w:val="18"/>
+                <w:szCs w:val="18"/>
+                <w:bdr w:val="single" w:sz="6" w:space="0" w:color="FFE4B3" w:frame="1"/>
+                <w:shd w:val="clear" w:color="auto" w:fill="FFFFF8"/>
+                <w:lang w:val="en-US"/>
+              </w:rPr>
+              <w:t>Alt</w:t>
+            </w:r>
+            <w:r>
+              <w:rPr>
+                <w:rStyle w:val="StyleLatinquot9ptBlack"/>
+              </w:rPr>
+              <w:t xml:space="preserve"> </w:t>
+            </w:r>
+            <w:proofErr w:type="gramStart"/>
+            <w:r>
+              <w:rPr>
+                <w:rStyle w:val="StyleLatinquot9ptBlack"/>
+              </w:rPr>
+              <w:t>+</w:t>
+            </w:r>
+            <w:r>
+              <w:rPr>
+                <w:rStyle w:val="StyleLatinquot9ptBlack"/>
+              </w:rPr>
+              <w:t xml:space="preserve"> </w:t>
+            </w:r>
+            <w:r>
+              <w:rPr>
+                <w:rFonts w:ascii="Consolas" w:eastAsia="Times New Roman" w:hAnsi="Consolas" w:cs="Courier New"/>
+                <w:color w:val="A31515"/>
+                <w:sz w:val="18"/>
+                <w:szCs w:val="18"/>
+                <w:bdr w:val="single" w:sz="6" w:space="0" w:color="FFE4B3" w:frame="1"/>
+                <w:shd w:val="clear" w:color="auto" w:fill="FFFFF8"/>
+                <w:lang w:val="en-US"/>
+              </w:rPr>
+              <w:t>.</w:t>
+            </w:r>
+            <w:proofErr w:type="gramEnd"/>
           </w:p>
         </w:tc>
       </w:tr>
@@ -21990,7 +22129,7 @@
         <w:pBdr>
           <w:bottom w:val="single" w:sz="12" w:space="0" w:color="000080"/>
         </w:pBdr>
-        <w:spacing w:before="315" w:after="158" w:line="240" w:lineRule="auto"/>
+        <w:spacing w:before="315" w:after="0" w:line="240" w:lineRule="auto"/>
         <w:outlineLvl w:val="1"/>
         <w:rPr>
           <w:rFonts w:ascii="Segoe UI" w:eastAsia="Times New Roman" w:hAnsi="Segoe UI" w:cs="Segoe UI"/>
@@ -22415,7 +22554,7 @@
         <w:pBdr>
           <w:bottom w:val="single" w:sz="12" w:space="0" w:color="000080"/>
         </w:pBdr>
-        <w:spacing w:before="315" w:after="158" w:line="240" w:lineRule="auto"/>
+        <w:spacing w:before="315" w:after="0" w:line="240" w:lineRule="auto"/>
         <w:outlineLvl w:val="1"/>
         <w:rPr>
           <w:rFonts w:ascii="Segoe UI" w:eastAsia="Times New Roman" w:hAnsi="Segoe UI" w:cs="Segoe UI"/>

</xml_diff>

<commit_message>
v0.7: Fixed Description Text of Key-Signature Popup (Shift + K) Shortcuts `Number of Flats` and ` Number of Sharps`
</commit_message>
<xml_diff>
--- a/Dorico2/Dorico-CheatSheet.docx
+++ b/Dorico2/Dorico-CheatSheet.docx
@@ -83,19 +83,7 @@
           <w:sz w:val="24"/>
           <w:lang w:val="en-GB"/>
         </w:rPr>
-        <w:t>6</w:t>
-      </w:r>
-      <w:r>
-        <w:rPr>
-          <w:rFonts w:ascii="Segoe UI" w:hAnsi="Segoe UI" w:cs="Segoe UI"/>
-          <w:b w:val="0"/>
-          <w:bCs w:val="0"/>
-          <w:noProof/>
-          <w:color w:val="111111"/>
-          <w:sz w:val="24"/>
-          <w:lang w:val="en-GB"/>
-        </w:rPr>
-        <w:t>.1</w:t>
+        <w:t>7</w:t>
       </w:r>
       <w:bookmarkStart w:id="0" w:name="_GoBack"/>
       <w:bookmarkEnd w:id="0"/>
@@ -14553,7 +14541,7 @@
         <w:tblLook w:val="04A0" w:firstRow="1" w:lastRow="0" w:firstColumn="1" w:lastColumn="0" w:noHBand="0" w:noVBand="1"/>
       </w:tblPr>
       <w:tblGrid>
-        <w:gridCol w:w="2132"/>
+        <w:gridCol w:w="1749"/>
         <w:gridCol w:w="1661"/>
       </w:tblGrid>
       <w:tr>
@@ -14680,7 +14668,7 @@
                 <w:szCs w:val="18"/>
                 <w:lang w:val="en-US"/>
               </w:rPr>
-              <w:t>Major Keys</w:t>
+              <w:t>Major Key</w:t>
             </w:r>
           </w:p>
         </w:tc>
@@ -14813,29 +14801,7 @@
                 <w:szCs w:val="18"/>
                 <w:lang w:val="en-US"/>
               </w:rPr>
-              <w:t xml:space="preserve">Major Keys (number </w:t>
-            </w:r>
-            <w:r>
-              <w:rPr>
-                <w:rFonts w:ascii="Segoe UI" w:eastAsia="Times New Roman" w:hAnsi="Segoe UI" w:cs="Segoe UI"/>
-                <w:color w:val="A31515"/>
-                <w:sz w:val="18"/>
-                <w:szCs w:val="18"/>
-                <w:bdr w:val="single" w:sz="6" w:space="0" w:color="FFE4B3" w:frame="1"/>
-                <w:shd w:val="clear" w:color="auto" w:fill="FFFFF8"/>
-                <w:lang w:val="en-US"/>
-              </w:rPr>
-              <w:t>$</w:t>
-            </w:r>
-            <w:r>
-              <w:rPr>
-                <w:rFonts w:ascii="Segoe UI" w:eastAsia="Times New Roman" w:hAnsi="Segoe UI" w:cs="Segoe UI"/>
-                <w:color w:val="000000"/>
-                <w:sz w:val="18"/>
-                <w:szCs w:val="18"/>
-                <w:lang w:val="en-US"/>
-              </w:rPr>
-              <w:t>)</w:t>
+              <w:t>Minor Key</w:t>
             </w:r>
           </w:p>
         </w:tc>
@@ -14876,7 +14842,145 @@
                 <w:shd w:val="clear" w:color="auto" w:fill="FFFFF8"/>
                 <w:lang w:val="en-US"/>
               </w:rPr>
-              <w:t>$s</w:t>
+              <w:t>c</w:t>
+            </w:r>
+            <w:r>
+              <w:rPr>
+                <w:rStyle w:val="StyleLatinquot9ptBlack"/>
+              </w:rPr>
+              <w:t xml:space="preserve"> - </w:t>
+            </w:r>
+            <w:r>
+              <w:rPr>
+                <w:rFonts w:ascii="Consolas" w:eastAsia="Times New Roman" w:hAnsi="Consolas" w:cs="Courier New"/>
+                <w:color w:val="A31515"/>
+                <w:sz w:val="18"/>
+                <w:szCs w:val="18"/>
+                <w:bdr w:val="single" w:sz="6" w:space="0" w:color="FFE4B3" w:frame="1"/>
+                <w:shd w:val="clear" w:color="auto" w:fill="FFFFF8"/>
+                <w:lang w:val="en-US"/>
+              </w:rPr>
+              <w:t>h</w:t>
+            </w:r>
+            <w:r>
+              <w:rPr>
+                <w:rStyle w:val="StyleLatinquot9ptBlack"/>
+              </w:rPr>
+              <w:t xml:space="preserve"> </w:t>
+            </w:r>
+            <w:proofErr w:type="spellStart"/>
+            <w:r>
+              <w:rPr>
+                <w:rFonts w:ascii="Consolas" w:eastAsia="Times New Roman" w:hAnsi="Consolas" w:cs="Courier New"/>
+                <w:color w:val="A31515"/>
+                <w:sz w:val="18"/>
+                <w:szCs w:val="18"/>
+                <w:bdr w:val="single" w:sz="6" w:space="0" w:color="FFE4B3" w:frame="1"/>
+                <w:shd w:val="clear" w:color="auto" w:fill="FFFFF8"/>
+                <w:lang w:val="en-US"/>
+              </w:rPr>
+              <w:t>c#</w:t>
+            </w:r>
+            <w:proofErr w:type="spellEnd"/>
+            <w:r>
+              <w:rPr>
+                <w:rStyle w:val="StyleLatinquot9ptBlack"/>
+              </w:rPr>
+              <w:t xml:space="preserve"> - </w:t>
+            </w:r>
+            <w:r>
+              <w:rPr>
+                <w:rFonts w:ascii="Consolas" w:eastAsia="Times New Roman" w:hAnsi="Consolas" w:cs="Courier New"/>
+                <w:color w:val="A31515"/>
+                <w:sz w:val="18"/>
+                <w:szCs w:val="18"/>
+                <w:bdr w:val="single" w:sz="6" w:space="0" w:color="FFE4B3" w:frame="1"/>
+                <w:shd w:val="clear" w:color="auto" w:fill="FFFFF8"/>
+                <w:lang w:val="en-US"/>
+              </w:rPr>
+              <w:t>bb</w:t>
+            </w:r>
+          </w:p>
+        </w:tc>
+      </w:tr>
+      <w:tr>
+        <w:tc>
+          <w:tcPr>
+            <w:tcW w:w="0" w:type="auto"/>
+            <w:tcBorders>
+              <w:top w:val="single" w:sz="6" w:space="0" w:color="000000"/>
+            </w:tcBorders>
+            <w:shd w:val="clear" w:color="auto" w:fill="auto"/>
+            <w:tcMar>
+              <w:top w:w="75" w:type="dxa"/>
+              <w:left w:w="150" w:type="dxa"/>
+              <w:bottom w:w="75" w:type="dxa"/>
+              <w:right w:w="150" w:type="dxa"/>
+            </w:tcMar>
+            <w:vAlign w:val="center"/>
+            <w:hideMark/>
+          </w:tcPr>
+          <w:p>
+            <w:pPr>
+              <w:spacing w:after="0" w:line="240" w:lineRule="auto"/>
+              <w:rPr>
+                <w:rFonts w:ascii="Segoe UI" w:eastAsia="Times New Roman" w:hAnsi="Segoe UI" w:cs="Segoe UI"/>
+                <w:color w:val="000000"/>
+                <w:sz w:val="18"/>
+                <w:szCs w:val="18"/>
+                <w:lang w:val="en-US"/>
+              </w:rPr>
+            </w:pPr>
+            <w:r>
+              <w:rPr>
+                <w:rFonts w:ascii="Segoe UI" w:eastAsia="Times New Roman" w:hAnsi="Segoe UI" w:cs="Segoe UI"/>
+                <w:color w:val="000000"/>
+                <w:sz w:val="18"/>
+                <w:szCs w:val="18"/>
+                <w:lang w:val="en-US"/>
+              </w:rPr>
+              <w:t>Number of Flats</w:t>
+            </w:r>
+          </w:p>
+        </w:tc>
+        <w:tc>
+          <w:tcPr>
+            <w:tcW w:w="0" w:type="auto"/>
+            <w:tcBorders>
+              <w:top w:val="single" w:sz="6" w:space="0" w:color="000000"/>
+            </w:tcBorders>
+            <w:shd w:val="clear" w:color="auto" w:fill="auto"/>
+            <w:tcMar>
+              <w:top w:w="75" w:type="dxa"/>
+              <w:left w:w="150" w:type="dxa"/>
+              <w:bottom w:w="75" w:type="dxa"/>
+              <w:right w:w="150" w:type="dxa"/>
+            </w:tcMar>
+            <w:vAlign w:val="center"/>
+            <w:hideMark/>
+          </w:tcPr>
+          <w:p>
+            <w:pPr>
+              <w:spacing w:after="0" w:line="240" w:lineRule="auto"/>
+              <w:rPr>
+                <w:rFonts w:ascii="&amp;quot" w:eastAsia="Times New Roman" w:hAnsi="&amp;quot" w:cs="Times New Roman"/>
+                <w:color w:val="000000"/>
+                <w:sz w:val="18"/>
+                <w:szCs w:val="18"/>
+                <w:lang w:val="en-US"/>
+              </w:rPr>
+            </w:pPr>
+            <w:r>
+              <w:rPr>
+                <w:rFonts w:ascii="Consolas" w:eastAsia="Times New Roman" w:hAnsi="Consolas" w:cs="Courier New"/>
+                <w:color w:val="A31515"/>
+                <w:sz w:val="18"/>
+                <w:szCs w:val="18"/>
+                <w:bdr w:val="single" w:sz="6" w:space="0" w:color="FFE4B3" w:frame="1"/>
+                <w:shd w:val="clear" w:color="auto" w:fill="FFFFF8"/>
+                <w:lang w:val="en-US"/>
+              </w:rPr>
+              <w:t>$f</w:t>
             </w:r>
             <w:r>
               <w:rPr>
@@ -14907,7 +15011,7 @@
                 <w:shd w:val="clear" w:color="auto" w:fill="FFFFF8"/>
                 <w:lang w:val="en-US"/>
               </w:rPr>
-              <w:t>$#</w:t>
+              <w:t>$b</w:t>
             </w:r>
           </w:p>
         </w:tc>
@@ -14927,229 +15031,69 @@
               <w:right w:w="150" w:type="dxa"/>
             </w:tcMar>
             <w:vAlign w:val="center"/>
-            <w:hideMark/>
-          </w:tcPr>
-          <w:p>
-            <w:pPr>
-              <w:spacing w:after="0" w:line="240" w:lineRule="auto"/>
-              <w:rPr>
-                <w:rFonts w:ascii="Segoe UI" w:eastAsia="Times New Roman" w:hAnsi="Segoe UI" w:cs="Segoe UI"/>
-                <w:color w:val="000000"/>
-                <w:sz w:val="18"/>
-                <w:szCs w:val="18"/>
-                <w:lang w:val="en-US"/>
-              </w:rPr>
-            </w:pPr>
-            <w:r>
-              <w:rPr>
-                <w:rFonts w:ascii="Segoe UI" w:eastAsia="Times New Roman" w:hAnsi="Segoe UI" w:cs="Segoe UI"/>
-                <w:color w:val="000000"/>
-                <w:sz w:val="18"/>
-                <w:szCs w:val="18"/>
-                <w:lang w:val="en-US"/>
-              </w:rPr>
-              <w:t>Minor Key</w:t>
-            </w:r>
-          </w:p>
-        </w:tc>
-        <w:tc>
-          <w:tcPr>
-            <w:tcW w:w="0" w:type="auto"/>
-            <w:tcBorders>
-              <w:top w:val="single" w:sz="6" w:space="0" w:color="000000"/>
-            </w:tcBorders>
-            <w:shd w:val="clear" w:color="auto" w:fill="auto"/>
-            <w:tcMar>
-              <w:top w:w="75" w:type="dxa"/>
-              <w:left w:w="150" w:type="dxa"/>
-              <w:bottom w:w="75" w:type="dxa"/>
-              <w:right w:w="150" w:type="dxa"/>
-            </w:tcMar>
-            <w:vAlign w:val="center"/>
-            <w:hideMark/>
-          </w:tcPr>
-          <w:p>
-            <w:pPr>
-              <w:spacing w:after="0" w:line="240" w:lineRule="auto"/>
-              <w:rPr>
-                <w:rFonts w:ascii="&amp;quot" w:eastAsia="Times New Roman" w:hAnsi="&amp;quot" w:cs="Times New Roman"/>
-                <w:color w:val="000000"/>
-                <w:sz w:val="18"/>
-                <w:szCs w:val="18"/>
-                <w:lang w:val="en-US"/>
-              </w:rPr>
-            </w:pPr>
-            <w:r>
-              <w:rPr>
-                <w:rFonts w:ascii="Consolas" w:eastAsia="Times New Roman" w:hAnsi="Consolas" w:cs="Courier New"/>
-                <w:color w:val="A31515"/>
-                <w:sz w:val="18"/>
-                <w:szCs w:val="18"/>
-                <w:bdr w:val="single" w:sz="6" w:space="0" w:color="FFE4B3" w:frame="1"/>
-                <w:shd w:val="clear" w:color="auto" w:fill="FFFFF8"/>
-                <w:lang w:val="en-US"/>
-              </w:rPr>
-              <w:t>c</w:t>
-            </w:r>
-            <w:r>
-              <w:rPr>
-                <w:rStyle w:val="StyleLatinquot9ptBlack"/>
-              </w:rPr>
-              <w:t xml:space="preserve"> - </w:t>
-            </w:r>
-            <w:r>
-              <w:rPr>
-                <w:rFonts w:ascii="Consolas" w:eastAsia="Times New Roman" w:hAnsi="Consolas" w:cs="Courier New"/>
-                <w:color w:val="A31515"/>
-                <w:sz w:val="18"/>
-                <w:szCs w:val="18"/>
-                <w:bdr w:val="single" w:sz="6" w:space="0" w:color="FFE4B3" w:frame="1"/>
-                <w:shd w:val="clear" w:color="auto" w:fill="FFFFF8"/>
-                <w:lang w:val="en-US"/>
-              </w:rPr>
-              <w:t>h</w:t>
-            </w:r>
-            <w:r>
-              <w:rPr>
-                <w:rStyle w:val="StyleLatinquot9ptBlack"/>
-              </w:rPr>
-              <w:t xml:space="preserve"> </w:t>
-            </w:r>
-            <w:proofErr w:type="spellStart"/>
-            <w:r>
-              <w:rPr>
-                <w:rFonts w:ascii="Consolas" w:eastAsia="Times New Roman" w:hAnsi="Consolas" w:cs="Courier New"/>
-                <w:color w:val="A31515"/>
-                <w:sz w:val="18"/>
-                <w:szCs w:val="18"/>
-                <w:bdr w:val="single" w:sz="6" w:space="0" w:color="FFE4B3" w:frame="1"/>
-                <w:shd w:val="clear" w:color="auto" w:fill="FFFFF8"/>
-                <w:lang w:val="en-US"/>
-              </w:rPr>
-              <w:t>c#</w:t>
-            </w:r>
-            <w:proofErr w:type="spellEnd"/>
-            <w:r>
-              <w:rPr>
-                <w:rStyle w:val="StyleLatinquot9ptBlack"/>
-              </w:rPr>
-              <w:t xml:space="preserve"> - </w:t>
-            </w:r>
-            <w:r>
-              <w:rPr>
-                <w:rFonts w:ascii="Consolas" w:eastAsia="Times New Roman" w:hAnsi="Consolas" w:cs="Courier New"/>
-                <w:color w:val="A31515"/>
-                <w:sz w:val="18"/>
-                <w:szCs w:val="18"/>
-                <w:bdr w:val="single" w:sz="6" w:space="0" w:color="FFE4B3" w:frame="1"/>
-                <w:shd w:val="clear" w:color="auto" w:fill="FFFFF8"/>
-                <w:lang w:val="en-US"/>
-              </w:rPr>
-              <w:t>bb</w:t>
-            </w:r>
-          </w:p>
-        </w:tc>
-      </w:tr>
-      <w:tr>
-        <w:tc>
-          <w:tcPr>
-            <w:tcW w:w="0" w:type="auto"/>
-            <w:tcBorders>
-              <w:top w:val="single" w:sz="6" w:space="0" w:color="000000"/>
-            </w:tcBorders>
-            <w:shd w:val="clear" w:color="auto" w:fill="auto"/>
-            <w:tcMar>
-              <w:top w:w="75" w:type="dxa"/>
-              <w:left w:w="150" w:type="dxa"/>
-              <w:bottom w:w="75" w:type="dxa"/>
-              <w:right w:w="150" w:type="dxa"/>
-            </w:tcMar>
-            <w:vAlign w:val="center"/>
-            <w:hideMark/>
-          </w:tcPr>
-          <w:p>
-            <w:pPr>
-              <w:spacing w:after="0" w:line="240" w:lineRule="auto"/>
-              <w:rPr>
-                <w:rFonts w:ascii="Segoe UI" w:eastAsia="Times New Roman" w:hAnsi="Segoe UI" w:cs="Segoe UI"/>
-                <w:color w:val="000000"/>
-                <w:sz w:val="18"/>
-                <w:szCs w:val="18"/>
-                <w:lang w:val="en-US"/>
-              </w:rPr>
-            </w:pPr>
-            <w:r>
-              <w:rPr>
-                <w:rFonts w:ascii="Segoe UI" w:eastAsia="Times New Roman" w:hAnsi="Segoe UI" w:cs="Segoe UI"/>
-                <w:color w:val="000000"/>
-                <w:sz w:val="18"/>
-                <w:szCs w:val="18"/>
-                <w:lang w:val="en-US"/>
-              </w:rPr>
-              <w:t xml:space="preserve">Minor Key (number </w:t>
-            </w:r>
-            <w:r>
-              <w:rPr>
-                <w:rFonts w:ascii="Segoe UI" w:eastAsia="Times New Roman" w:hAnsi="Segoe UI" w:cs="Segoe UI"/>
-                <w:color w:val="A31515"/>
-                <w:sz w:val="18"/>
-                <w:szCs w:val="18"/>
-                <w:bdr w:val="single" w:sz="6" w:space="0" w:color="FFE4B3" w:frame="1"/>
-                <w:shd w:val="clear" w:color="auto" w:fill="FFFFF8"/>
-                <w:lang w:val="en-US"/>
-              </w:rPr>
-              <w:t>$</w:t>
-            </w:r>
-            <w:r>
-              <w:rPr>
-                <w:rFonts w:ascii="Segoe UI" w:eastAsia="Times New Roman" w:hAnsi="Segoe UI" w:cs="Segoe UI"/>
-                <w:color w:val="000000"/>
-                <w:sz w:val="18"/>
-                <w:szCs w:val="18"/>
-                <w:lang w:val="en-US"/>
-              </w:rPr>
-              <w:t>)</w:t>
-            </w:r>
-          </w:p>
-        </w:tc>
-        <w:tc>
-          <w:tcPr>
-            <w:tcW w:w="0" w:type="auto"/>
-            <w:tcBorders>
-              <w:top w:val="single" w:sz="6" w:space="0" w:color="000000"/>
-            </w:tcBorders>
-            <w:shd w:val="clear" w:color="auto" w:fill="auto"/>
-            <w:tcMar>
-              <w:top w:w="75" w:type="dxa"/>
-              <w:left w:w="150" w:type="dxa"/>
-              <w:bottom w:w="75" w:type="dxa"/>
-              <w:right w:w="150" w:type="dxa"/>
-            </w:tcMar>
-            <w:vAlign w:val="center"/>
-            <w:hideMark/>
-          </w:tcPr>
-          <w:p>
-            <w:pPr>
-              <w:spacing w:after="0" w:line="240" w:lineRule="auto"/>
-              <w:rPr>
-                <w:rFonts w:ascii="&amp;quot" w:eastAsia="Times New Roman" w:hAnsi="&amp;quot" w:cs="Times New Roman"/>
-                <w:color w:val="000000"/>
-                <w:sz w:val="18"/>
-                <w:szCs w:val="18"/>
-                <w:lang w:val="en-US"/>
-              </w:rPr>
-            </w:pPr>
-            <w:r>
-              <w:rPr>
-                <w:rFonts w:ascii="Consolas" w:eastAsia="Times New Roman" w:hAnsi="Consolas" w:cs="Courier New"/>
-                <w:color w:val="A31515"/>
-                <w:sz w:val="18"/>
-                <w:szCs w:val="18"/>
-                <w:bdr w:val="single" w:sz="6" w:space="0" w:color="FFE4B3" w:frame="1"/>
-                <w:shd w:val="clear" w:color="auto" w:fill="FFFFF8"/>
-                <w:lang w:val="en-US"/>
-              </w:rPr>
-              <w:t>$f</w:t>
+          </w:tcPr>
+          <w:p>
+            <w:pPr>
+              <w:spacing w:after="0" w:line="240" w:lineRule="auto"/>
+              <w:rPr>
+                <w:rFonts w:ascii="Segoe UI" w:eastAsia="Times New Roman" w:hAnsi="Segoe UI" w:cs="Segoe UI"/>
+                <w:color w:val="000000"/>
+                <w:sz w:val="18"/>
+                <w:szCs w:val="18"/>
+                <w:lang w:val="en-US"/>
+              </w:rPr>
+            </w:pPr>
+            <w:r>
+              <w:rPr>
+                <w:rFonts w:ascii="Segoe UI" w:eastAsia="Times New Roman" w:hAnsi="Segoe UI" w:cs="Segoe UI"/>
+                <w:color w:val="000000"/>
+                <w:sz w:val="18"/>
+                <w:szCs w:val="18"/>
+                <w:lang w:val="en-US"/>
+              </w:rPr>
+              <w:t>Number of Sharps</w:t>
+            </w:r>
+          </w:p>
+        </w:tc>
+        <w:tc>
+          <w:tcPr>
+            <w:tcW w:w="0" w:type="auto"/>
+            <w:tcBorders>
+              <w:top w:val="single" w:sz="6" w:space="0" w:color="000000"/>
+            </w:tcBorders>
+            <w:shd w:val="clear" w:color="auto" w:fill="auto"/>
+            <w:tcMar>
+              <w:top w:w="75" w:type="dxa"/>
+              <w:left w:w="150" w:type="dxa"/>
+              <w:bottom w:w="75" w:type="dxa"/>
+              <w:right w:w="150" w:type="dxa"/>
+            </w:tcMar>
+            <w:vAlign w:val="center"/>
+          </w:tcPr>
+          <w:p>
+            <w:pPr>
+              <w:spacing w:after="0" w:line="240" w:lineRule="auto"/>
+              <w:rPr>
+                <w:rFonts w:ascii="Consolas" w:eastAsia="Times New Roman" w:hAnsi="Consolas" w:cs="Courier New"/>
+                <w:color w:val="A31515"/>
+                <w:sz w:val="18"/>
+                <w:szCs w:val="18"/>
+                <w:bdr w:val="single" w:sz="6" w:space="0" w:color="FFE4B3" w:frame="1"/>
+                <w:shd w:val="clear" w:color="auto" w:fill="FFFFF8"/>
+                <w:lang w:val="en-US"/>
+              </w:rPr>
+            </w:pPr>
+            <w:r>
+              <w:rPr>
+                <w:rFonts w:ascii="Consolas" w:eastAsia="Times New Roman" w:hAnsi="Consolas" w:cs="Courier New"/>
+                <w:color w:val="A31515"/>
+                <w:sz w:val="18"/>
+                <w:szCs w:val="18"/>
+                <w:bdr w:val="single" w:sz="6" w:space="0" w:color="FFE4B3" w:frame="1"/>
+                <w:shd w:val="clear" w:color="auto" w:fill="FFFFF8"/>
+                <w:lang w:val="en-US"/>
+              </w:rPr>
+              <w:t>$s</w:t>
             </w:r>
             <w:r>
               <w:rPr>
@@ -15180,7 +15124,7 @@
                 <w:shd w:val="clear" w:color="auto" w:fill="FFFFF8"/>
                 <w:lang w:val="en-US"/>
               </w:rPr>
-              <w:t>$b</w:t>
+              <w:t>$#</w:t>
             </w:r>
           </w:p>
         </w:tc>

</xml_diff>